<commit_message>
aggiunte al raw di SDD
</commit_message>
<xml_diff>
--- a/Raw File/SystemDesignDocument_Rated.docx
+++ b/Raw File/SystemDesignDocument_Rated.docx
@@ -2277,37 +2277,7 @@
         <w:rPr>
           <w:rFonts w:ascii="Times New Roman" w:hAnsi="Times New Roman" w:cs="Times New Roman"/>
         </w:rPr>
-        <w:t>2.</w:t>
-      </w:r>
-      <w:r>
-        <w:rPr>
-          <w:rFonts w:ascii="Times New Roman" w:hAnsi="Times New Roman" w:cs="Times New Roman"/>
-        </w:rPr>
-        <w:t>4</w:t>
-      </w:r>
-      <w:r>
-        <w:rPr>
-          <w:rFonts w:ascii="Times New Roman" w:hAnsi="Times New Roman" w:cs="Times New Roman"/>
-        </w:rPr>
-        <w:t xml:space="preserve"> </w:t>
-      </w:r>
-      <w:r>
-        <w:rPr>
-          <w:rFonts w:ascii="Times New Roman" w:hAnsi="Times New Roman" w:cs="Times New Roman"/>
-        </w:rPr>
-        <w:t>Controllo degli accessi e sicurezza</w:t>
-      </w:r>
-      <w:r>
-        <w:rPr>
-          <w:rFonts w:ascii="Times New Roman" w:hAnsi="Times New Roman" w:cs="Times New Roman"/>
-        </w:rPr>
-        <w:t xml:space="preserve">                                                                                                                       </w:t>
-      </w:r>
-      <w:r>
-        <w:rPr>
-          <w:rFonts w:ascii="Times New Roman" w:hAnsi="Times New Roman" w:cs="Times New Roman"/>
-        </w:rPr>
-        <w:t>8</w:t>
+        <w:t>2.4 Controllo degli accessi e sicurezza                                                                                                                       8</w:t>
       </w:r>
     </w:p>
     <w:p>
@@ -2321,37 +2291,7 @@
         <w:rPr>
           <w:rFonts w:ascii="Times New Roman" w:hAnsi="Times New Roman" w:cs="Times New Roman"/>
         </w:rPr>
-        <w:t xml:space="preserve">   2.</w:t>
-      </w:r>
-      <w:r>
-        <w:rPr>
-          <w:rFonts w:ascii="Times New Roman" w:hAnsi="Times New Roman" w:cs="Times New Roman"/>
-        </w:rPr>
-        <w:t>5</w:t>
-      </w:r>
-      <w:r>
-        <w:rPr>
-          <w:rFonts w:ascii="Times New Roman" w:hAnsi="Times New Roman" w:cs="Times New Roman"/>
-        </w:rPr>
-        <w:t xml:space="preserve"> </w:t>
-      </w:r>
-      <w:r>
-        <w:rPr>
-          <w:rFonts w:ascii="Times New Roman" w:hAnsi="Times New Roman" w:cs="Times New Roman"/>
-        </w:rPr>
-        <w:t>Controllo Software</w:t>
-      </w:r>
-      <w:r>
-        <w:rPr>
-          <w:rFonts w:ascii="Times New Roman" w:hAnsi="Times New Roman" w:cs="Times New Roman"/>
-        </w:rPr>
-        <w:t xml:space="preserve">                                                                                                                 </w:t>
-      </w:r>
-      <w:r>
-        <w:rPr>
-          <w:rFonts w:ascii="Times New Roman" w:hAnsi="Times New Roman" w:cs="Times New Roman"/>
-        </w:rPr>
-        <w:t xml:space="preserve">      9</w:t>
+        <w:t xml:space="preserve">   2.5 Controllo Software                                                                                                                       9</w:t>
       </w:r>
     </w:p>
     <w:p>
@@ -2365,37 +2305,7 @@
         <w:rPr>
           <w:rFonts w:ascii="Times New Roman" w:hAnsi="Times New Roman" w:cs="Times New Roman"/>
         </w:rPr>
-        <w:t xml:space="preserve">   2.</w:t>
-      </w:r>
-      <w:r>
-        <w:rPr>
-          <w:rFonts w:ascii="Times New Roman" w:hAnsi="Times New Roman" w:cs="Times New Roman"/>
-        </w:rPr>
-        <w:t>6</w:t>
-      </w:r>
-      <w:r>
-        <w:rPr>
-          <w:rFonts w:ascii="Times New Roman" w:hAnsi="Times New Roman" w:cs="Times New Roman"/>
-        </w:rPr>
-        <w:t xml:space="preserve"> </w:t>
-      </w:r>
-      <w:r>
-        <w:rPr>
-          <w:rFonts w:ascii="Times New Roman" w:hAnsi="Times New Roman" w:cs="Times New Roman"/>
-        </w:rPr>
-        <w:t>Condizioni di confine</w:t>
-      </w:r>
-      <w:r>
-        <w:rPr>
-          <w:rFonts w:ascii="Times New Roman" w:hAnsi="Times New Roman" w:cs="Times New Roman"/>
-        </w:rPr>
-        <w:t xml:space="preserve">                                                                                                                         </w:t>
-      </w:r>
-      <w:r>
-        <w:rPr>
-          <w:rFonts w:ascii="Times New Roman" w:hAnsi="Times New Roman" w:cs="Times New Roman"/>
-        </w:rPr>
-        <w:t>10</w:t>
+        <w:t xml:space="preserve">   2.6 Condizioni di confine                                                                                                                         10</w:t>
       </w:r>
     </w:p>
     <w:p>
@@ -2409,25 +2319,7 @@
         <w:rPr>
           <w:rFonts w:ascii="Times New Roman" w:hAnsi="Times New Roman" w:cs="Times New Roman"/>
         </w:rPr>
-        <w:t xml:space="preserve">   2.</w:t>
-      </w:r>
-      <w:r>
-        <w:rPr>
-          <w:rFonts w:ascii="Times New Roman" w:hAnsi="Times New Roman" w:cs="Times New Roman"/>
-        </w:rPr>
-        <w:t>7 Servizi dei Sottosistemi</w:t>
-      </w:r>
-      <w:r>
-        <w:rPr>
-          <w:rFonts w:ascii="Times New Roman" w:hAnsi="Times New Roman" w:cs="Times New Roman"/>
-        </w:rPr>
-        <w:t xml:space="preserve">                                                                                                                       </w:t>
-      </w:r>
-      <w:r>
-        <w:rPr>
-          <w:rFonts w:ascii="Times New Roman" w:hAnsi="Times New Roman" w:cs="Times New Roman"/>
-        </w:rPr>
-        <w:t>11</w:t>
+        <w:t xml:space="preserve">   2.7 Servizi dei Sottosistemi                                                                                                                       11</w:t>
       </w:r>
     </w:p>
     <w:p>
@@ -3116,6 +3008,7 @@
           <w:rFonts w:cs="Arial"/>
           <w:b/>
           <w:bCs/>
+          <w:noProof/>
         </w:rPr>
         <w:drawing>
           <wp:inline distT="0" distB="0" distL="0" distR="0" wp14:anchorId="549C2829" wp14:editId="523EAFE9">
@@ -3557,16 +3450,213 @@
         <w:jc w:val="both"/>
         <w:rPr>
           <w:rFonts w:cs="Arial"/>
+        </w:rPr>
+      </w:pPr>
+      <w:r>
+        <w:rPr>
+          <w:rFonts w:cs="Arial"/>
+        </w:rPr>
+        <w:t xml:space="preserve">Il sistema </w:t>
+      </w:r>
+      <w:r>
+        <w:rPr>
+          <w:rFonts w:cs="Arial"/>
+          <w:i/>
+          <w:iCs/>
+        </w:rPr>
+        <w:t>Rated</w:t>
+      </w:r>
+      <w:r>
+        <w:rPr>
+          <w:rFonts w:cs="Arial"/>
+        </w:rPr>
+        <w:t xml:space="preserve"> è, per sua natura, un sistema distribuito, poiché gli utenti interagiscono con esso da macchine diverse, in remoto. Si distinguono due tipi principali di nodi:</w:t>
+      </w:r>
+    </w:p>
+    <w:p>
+      <w:pPr>
+        <w:numPr>
+          <w:ilvl w:val="0"/>
+          <w:numId w:val="69"/>
+        </w:numPr>
+        <w:jc w:val="both"/>
+        <w:rPr>
+          <w:rFonts w:cs="Arial"/>
+        </w:rPr>
+      </w:pPr>
+      <w:r>
+        <w:rPr>
+          <w:rFonts w:cs="Arial"/>
+        </w:rPr>
+        <w:t>Nodo Utente, che fornisce l’interfaccia utente. Questo nodo esegue il sottosistema Interface tramite un web browser.</w:t>
+      </w:r>
+    </w:p>
+    <w:p>
+      <w:pPr>
+        <w:numPr>
+          <w:ilvl w:val="0"/>
+          <w:numId w:val="69"/>
+        </w:numPr>
+        <w:jc w:val="both"/>
+        <w:rPr>
+          <w:rFonts w:cs="Arial"/>
+        </w:rPr>
+      </w:pPr>
+      <w:r>
+        <w:rPr>
+          <w:rFonts w:cs="Arial"/>
+        </w:rPr>
+        <w:t>Nodo Server, che gestisce la logica applicativa, i controlli, la persistenza dei dati e i servizi offerti. Esegue i sottosistemi Application Logic e Storage.</w:t>
+      </w:r>
+    </w:p>
+    <w:p>
+      <w:pPr>
+        <w:jc w:val="both"/>
+        <w:rPr>
+          <w:rFonts w:cs="Arial"/>
+        </w:rPr>
+      </w:pPr>
+      <w:r>
+        <w:rPr>
+          <w:rFonts w:cs="Arial"/>
+        </w:rPr>
+        <w:t>Il sistema sarà implementato utilizzando Apache Tomcat in combinazione con Java JDK 23.0. Tomcat è un contenitore di Servlet che consente il deployment e l’esecuzione di applicazioni web. La logica applicativa sarà scritta in Java per sfruttare la sua modularità e robustezza.</w:t>
+      </w:r>
+    </w:p>
+    <w:p>
+      <w:pPr>
+        <w:jc w:val="both"/>
+        <w:rPr>
+          <w:rFonts w:cs="Arial"/>
+        </w:rPr>
+      </w:pPr>
+    </w:p>
+    <w:p>
+      <w:pPr>
+        <w:jc w:val="both"/>
+        <w:rPr>
+          <w:rFonts w:cs="Arial"/>
+        </w:rPr>
+      </w:pPr>
+      <w:r>
+        <w:rPr>
+          <w:rFonts w:cs="Arial"/>
+        </w:rPr>
+        <w:lastRenderedPageBreak/>
+        <w:t>Tecnologie utilizzate:</w:t>
+      </w:r>
+    </w:p>
+    <w:p>
+      <w:pPr>
+        <w:numPr>
+          <w:ilvl w:val="0"/>
+          <w:numId w:val="70"/>
+        </w:numPr>
+        <w:jc w:val="both"/>
+        <w:rPr>
+          <w:rFonts w:cs="Arial"/>
+        </w:rPr>
+      </w:pPr>
+      <w:r>
+        <w:rPr>
+          <w:rFonts w:cs="Arial"/>
+        </w:rPr>
+        <w:t>HTML5, CSS e Bootstrap 5: strumenti utilizzati per la creazione di interfacce utente moderne e responsive, che garantiscono una fruibilità ottimale su dispositivi diversi.</w:t>
+      </w:r>
+    </w:p>
+    <w:p>
+      <w:pPr>
+        <w:numPr>
+          <w:ilvl w:val="0"/>
+          <w:numId w:val="70"/>
+        </w:numPr>
+        <w:jc w:val="both"/>
+        <w:rPr>
+          <w:rFonts w:cs="Arial"/>
+        </w:rPr>
+      </w:pPr>
+      <w:r>
+        <w:rPr>
+          <w:rFonts w:cs="Arial"/>
+        </w:rPr>
+        <w:t>JavaScript: utilizzato per fornire interattività e validazione dinamica dei dati inseriti dagli utenti.</w:t>
+      </w:r>
+    </w:p>
+    <w:p>
+      <w:pPr>
+        <w:numPr>
+          <w:ilvl w:val="0"/>
+          <w:numId w:val="70"/>
+        </w:numPr>
+        <w:jc w:val="both"/>
+        <w:rPr>
+          <w:rFonts w:cs="Arial"/>
+        </w:rPr>
+      </w:pPr>
+      <w:r>
+        <w:rPr>
+          <w:rFonts w:cs="Arial"/>
+        </w:rPr>
+        <w:t>JDBC: utilizzato per gestire la comunicazione tra il backend e il database relazionale.</w:t>
+      </w:r>
+    </w:p>
+    <w:p>
+      <w:pPr>
+        <w:numPr>
+          <w:ilvl w:val="0"/>
+          <w:numId w:val="70"/>
+        </w:numPr>
+        <w:jc w:val="both"/>
+        <w:rPr>
+          <w:rFonts w:cs="Arial"/>
+        </w:rPr>
+      </w:pPr>
+      <w:r>
+        <w:rPr>
+          <w:rFonts w:cs="Arial"/>
+        </w:rPr>
+        <w:t>AJAX: implementato per richieste asincrone, migliorando l’esperienza utente con aggiornamenti dinamici senza ricaricare la pagina.</w:t>
+      </w:r>
+    </w:p>
+    <w:p>
+      <w:pPr>
+        <w:jc w:val="both"/>
+        <w:rPr>
+          <w:rFonts w:cs="Arial"/>
+        </w:rPr>
+      </w:pPr>
+      <w:r>
+        <w:rPr>
+          <w:rFonts w:cs="Arial"/>
+        </w:rPr>
+        <w:t>In particolare, per implementare i sottosistemi eseguiti sul Nodo Server, verranno utilizzate le Servlet Java per gestire le richieste HTTP inviate dal browser e rispondere dinamicamente.</w:t>
+      </w:r>
+    </w:p>
+    <w:p>
+      <w:pPr>
+        <w:jc w:val="both"/>
+        <w:rPr>
+          <w:rFonts w:cs="Arial"/>
           <w:b/>
           <w:bCs/>
         </w:rPr>
       </w:pPr>
-      <w:r>
+    </w:p>
+    <w:p>
+      <w:pPr>
+        <w:jc w:val="both"/>
         <w:rPr>
           <w:rFonts w:cs="Arial"/>
           <w:b/>
           <w:bCs/>
         </w:rPr>
+      </w:pPr>
+      <w:r>
+        <w:rPr>
+          <w:rFonts w:cs="Arial"/>
+          <w:b/>
+          <w:bCs/>
+        </w:rPr>
         <w:t>Deployment Diagram</w:t>
       </w:r>
     </w:p>
@@ -3575,6 +3665,20 @@
         <w:jc w:val="both"/>
         <w:rPr>
           <w:rFonts w:cs="Arial"/>
+        </w:rPr>
+      </w:pPr>
+      <w:r>
+        <w:rPr>
+          <w:rFonts w:cs="Arial"/>
+        </w:rPr>
+        <w:t>Il componente Application Logic racchiude i sottosistemi relativi al layer logico. Il componente Storage, invece, si occupa della gestione dei dati persistenti attraverso MySQL, mentre il componente Interface è responsabile della presentazione e interazione utente.</w:t>
+      </w:r>
+    </w:p>
+    <w:p>
+      <w:pPr>
+        <w:jc w:val="both"/>
+        <w:rPr>
+          <w:rFonts w:cs="Arial"/>
           <w:b/>
           <w:bCs/>
         </w:rPr>
@@ -3584,6 +3688,7 @@
           <w:rFonts w:cs="Arial"/>
           <w:b/>
           <w:bCs/>
+          <w:noProof/>
         </w:rPr>
         <w:drawing>
           <wp:inline distT="0" distB="0" distL="0" distR="0" wp14:anchorId="7D180968" wp14:editId="16D46C2D">
@@ -3640,6 +3745,245 @@
         <w:t>2.3 Gestione dei dati persistenti</w:t>
       </w:r>
     </w:p>
+    <w:p>
+      <w:pPr>
+        <w:jc w:val="both"/>
+        <w:rPr>
+          <w:rFonts w:cs="Arial"/>
+        </w:rPr>
+      </w:pPr>
+      <w:r>
+        <w:rPr>
+          <w:rFonts w:cs="Arial"/>
+        </w:rPr>
+        <w:t>Identificazione dei dati persistenti</w:t>
+      </w:r>
+    </w:p>
+    <w:p>
+      <w:pPr>
+        <w:jc w:val="both"/>
+        <w:rPr>
+          <w:rFonts w:cs="Arial"/>
+        </w:rPr>
+      </w:pPr>
+      <w:r>
+        <w:rPr>
+          <w:rFonts w:cs="Arial"/>
+        </w:rPr>
+        <w:t>Il sistema gestisce il seguente insieme di oggetti da memorizzare in maniera persistente:</w:t>
+      </w:r>
+    </w:p>
+    <w:p>
+      <w:pPr>
+        <w:numPr>
+          <w:ilvl w:val="0"/>
+          <w:numId w:val="71"/>
+        </w:numPr>
+        <w:jc w:val="both"/>
+        <w:rPr>
+          <w:rFonts w:cs="Arial"/>
+        </w:rPr>
+      </w:pPr>
+      <w:r>
+        <w:rPr>
+          <w:rFonts w:cs="Arial"/>
+        </w:rPr>
+        <w:t>Utente: informazioni personali, credenziali e preferenze.</w:t>
+      </w:r>
+    </w:p>
+    <w:p>
+      <w:pPr>
+        <w:numPr>
+          <w:ilvl w:val="0"/>
+          <w:numId w:val="71"/>
+        </w:numPr>
+        <w:jc w:val="both"/>
+        <w:rPr>
+          <w:rFonts w:cs="Arial"/>
+        </w:rPr>
+      </w:pPr>
+      <w:r>
+        <w:rPr>
+          <w:rFonts w:cs="Arial"/>
+        </w:rPr>
+        <w:t>Film: dettagli sui film disponibili nel catalogo (titolo, regista, descrizione, ecc.).</w:t>
+      </w:r>
+    </w:p>
+    <w:p>
+      <w:pPr>
+        <w:numPr>
+          <w:ilvl w:val="0"/>
+          <w:numId w:val="71"/>
+        </w:numPr>
+        <w:jc w:val="both"/>
+        <w:rPr>
+          <w:rFonts w:cs="Arial"/>
+        </w:rPr>
+      </w:pPr>
+      <w:r>
+        <w:rPr>
+          <w:rFonts w:cs="Arial"/>
+        </w:rPr>
+        <w:t>Recensione: contenuti testuali, votazioni e metadati relativi agli utenti e ai film.</w:t>
+      </w:r>
+    </w:p>
+    <w:p>
+      <w:pPr>
+        <w:jc w:val="both"/>
+        <w:rPr>
+          <w:rFonts w:cs="Arial"/>
+        </w:rPr>
+      </w:pPr>
+      <w:r>
+        <w:rPr>
+          <w:rFonts w:cs="Arial"/>
+        </w:rPr>
+        <w:t>Per memorizzare questi oggetti, verrà utilizzato un database relazionale, MySQL, per le seguenti ragioni:</w:t>
+      </w:r>
+    </w:p>
+    <w:p>
+      <w:pPr>
+        <w:numPr>
+          <w:ilvl w:val="0"/>
+          <w:numId w:val="72"/>
+        </w:numPr>
+        <w:jc w:val="both"/>
+        <w:rPr>
+          <w:rFonts w:cs="Arial"/>
+        </w:rPr>
+      </w:pPr>
+      <w:r>
+        <w:rPr>
+          <w:rFonts w:cs="Arial"/>
+        </w:rPr>
+        <w:t>Supporto per query concorrenti.</w:t>
+      </w:r>
+    </w:p>
+    <w:p>
+      <w:pPr>
+        <w:numPr>
+          <w:ilvl w:val="0"/>
+          <w:numId w:val="72"/>
+        </w:numPr>
+        <w:jc w:val="both"/>
+        <w:rPr>
+          <w:rFonts w:cs="Arial"/>
+        </w:rPr>
+      </w:pPr>
+      <w:r>
+        <w:rPr>
+          <w:rFonts w:cs="Arial"/>
+        </w:rPr>
+        <w:lastRenderedPageBreak/>
+        <w:t>Meccanismi di transazione per garantire l’integrità e la consistenza dei dati (proprietà ACID).</w:t>
+      </w:r>
+    </w:p>
+    <w:p>
+      <w:pPr>
+        <w:numPr>
+          <w:ilvl w:val="0"/>
+          <w:numId w:val="72"/>
+        </w:numPr>
+        <w:jc w:val="both"/>
+        <w:rPr>
+          <w:rFonts w:cs="Arial"/>
+        </w:rPr>
+      </w:pPr>
+      <w:r>
+        <w:rPr>
+          <w:rFonts w:cs="Arial"/>
+        </w:rPr>
+        <w:t>Capacità di eseguire backup e ripristino in modo efficiente.</w:t>
+      </w:r>
+    </w:p>
+    <w:p>
+      <w:pPr>
+        <w:jc w:val="both"/>
+        <w:rPr>
+          <w:rFonts w:cs="Arial"/>
+        </w:rPr>
+      </w:pPr>
+      <w:r>
+        <w:rPr>
+          <w:rFonts w:cs="Arial"/>
+        </w:rPr>
+        <w:t>Il sistema dovrà memorizzare i metadati associati ai contenuti degli utenti e ai film. Siccome memorizzare elementi di grandi dimensioni, come immagini di copertina o altri asset, direttamente nel database come BLOB può essere oneroso, questi file saranno salvati in directory dedicate nello spazio di indirizzamento del server. Il database memorizzerà solo i percorsi relativi alle risorse.</w:t>
+      </w:r>
+    </w:p>
+    <w:p>
+      <w:pPr>
+        <w:jc w:val="both"/>
+        <w:rPr>
+          <w:rFonts w:cs="Arial"/>
+        </w:rPr>
+      </w:pPr>
+      <w:r>
+        <w:rPr>
+          <w:rFonts w:cs="Arial"/>
+        </w:rPr>
+        <w:t>Tecnologie utilizzate</w:t>
+      </w:r>
+    </w:p>
+    <w:p>
+      <w:pPr>
+        <w:numPr>
+          <w:ilvl w:val="0"/>
+          <w:numId w:val="73"/>
+        </w:numPr>
+        <w:jc w:val="both"/>
+        <w:rPr>
+          <w:rFonts w:cs="Arial"/>
+        </w:rPr>
+      </w:pPr>
+      <w:r>
+        <w:rPr>
+          <w:rFonts w:cs="Arial"/>
+        </w:rPr>
+        <w:t>MySQL 8.0: DBMS relazionale per la gestione dei dati persistenti.</w:t>
+      </w:r>
+    </w:p>
+    <w:p>
+      <w:pPr>
+        <w:numPr>
+          <w:ilvl w:val="0"/>
+          <w:numId w:val="73"/>
+        </w:numPr>
+        <w:jc w:val="both"/>
+        <w:rPr>
+          <w:rFonts w:cs="Arial"/>
+        </w:rPr>
+      </w:pPr>
+      <w:r>
+        <w:rPr>
+          <w:rFonts w:cs="Arial"/>
+        </w:rPr>
+        <w:t>JDBC: utilizzato per interfacciarsi tra il backend e il database in modo sicuro ed efficiente.</w:t>
+      </w:r>
+    </w:p>
+    <w:p>
+      <w:pPr>
+        <w:jc w:val="both"/>
+        <w:rPr>
+          <w:rFonts w:cs="Arial"/>
+        </w:rPr>
+      </w:pPr>
+      <w:r>
+        <w:rPr>
+          <w:rFonts w:cs="Arial"/>
+        </w:rPr>
+        <w:t>La logica applicativa interagirà con il database mediante oggetti Java, utilizzando query SQL ottimizzate e verifiche di consistenza per garantire la robustezza del sistema.</w:t>
+      </w:r>
+    </w:p>
+    <w:p>
+      <w:pPr>
+        <w:jc w:val="both"/>
+        <w:rPr>
+          <w:rFonts w:cs="Arial"/>
+          <w:b/>
+          <w:bCs/>
+        </w:rPr>
+      </w:pPr>
+    </w:p>
     <w:sectPr>
       <w:pgSz w:w="11906" w:h="16838"/>
       <w:pgMar w:top="1417" w:right="1134" w:bottom="1134" w:left="1134" w:header="708" w:footer="708" w:gutter="0"/>
@@ -3653,6 +3997,155 @@
 <file path=word/numbering.xml><?xml version="1.0" encoding="utf-8"?>
 <w:numbering xmlns:wpc="http://schemas.microsoft.com/office/word/2010/wordprocessingCanvas" xmlns:cx="http://schemas.microsoft.com/office/drawing/2014/chartex" xmlns:cx1="http://schemas.microsoft.com/office/drawing/2015/9/8/chartex" xmlns:cx2="http://schemas.microsoft.com/office/drawing/2015/10/21/chartex" xmlns:cx3="http://schemas.microsoft.com/office/drawing/2016/5/9/chartex" xmlns:cx4="http://schemas.microsoft.com/office/drawing/2016/5/10/chartex" xmlns:cx5="http://schemas.microsoft.com/office/drawing/2016/5/11/chartex" xmlns:cx6="http://schemas.microsoft.com/office/drawing/2016/5/12/chartex" xmlns:cx7="http://schemas.microsoft.com/office/drawing/2016/5/13/chartex" xmlns:cx8="http://schemas.microsoft.com/office/drawing/2016/5/14/chartex" xmlns:mc="http://schemas.openxmlformats.org/markup-compatibility/2006" xmlns:aink="http://schemas.microsoft.com/office/drawing/2016/ink" xmlns:am3d="http://schemas.microsoft.com/office/drawing/2017/model3d" xmlns:o="urn:schemas-microsoft-com:office:office" xmlns:oel="http://schemas.microsoft.com/office/2019/extlst" xmlns:r="http://schemas.openxmlformats.org/officeDocument/2006/relationships" xmlns:m="http://schemas.openxmlformats.org/officeDocument/2006/math" xmlns:v="urn:schemas-microsoft-com:vml" xmlns:wp14="http://schemas.microsoft.com/office/word/2010/wordprocessingDrawing" xmlns:wp="http://schemas.openxmlformats.org/drawingml/2006/wordprocessingDrawing" xmlns:w10="urn:schemas-microsoft-com:office:word" xmlns:w="http://schemas.openxmlformats.org/wordprocessingml/2006/main" xmlns:w14="http://schemas.microsoft.com/office/word/2010/wordml" xmlns:w15="http://schemas.microsoft.com/office/word/2012/wordml" xmlns:w16cex="http://schemas.microsoft.com/office/word/2018/wordml/cex" xmlns:w16cid="http://schemas.microsoft.com/office/word/2016/wordml/cid" xmlns:w16="http://schemas.microsoft.com/office/word/2018/wordml" xmlns:w16du="http://schemas.microsoft.com/office/word/2023/wordml/word16du" xmlns:w16sdtdh="http://schemas.microsoft.com/office/word/2020/wordml/sdtdatahash" xmlns:w16se="http://schemas.microsoft.com/office/word/2015/wordml/symex" xmlns:wpg="http://schemas.microsoft.com/office/word/2010/wordprocessingGroup" xmlns:wpi="http://schemas.microsoft.com/office/word/2010/wordprocessingInk" xmlns:wne="http://schemas.microsoft.com/office/word/2006/wordml" xmlns:wps="http://schemas.microsoft.com/office/word/2010/wordprocessingShape" mc:Ignorable="w14 w15 w16se w16cid w16 w16cex w16sdtdh w16du wp14">
   <w:abstractNum w:abstractNumId="0" w15:restartNumberingAfterBreak="0">
+    <w:nsid w:val="001440B1"/>
+    <w:multiLevelType w:val="multilevel"/>
+    <w:tmpl w:val="28DA9A28"/>
+    <w:lvl w:ilvl="0">
+      <w:start w:val="1"/>
+      <w:numFmt w:val="bullet"/>
+      <w:lvlText w:val=""/>
+      <w:lvlJc w:val="left"/>
+      <w:pPr>
+        <w:tabs>
+          <w:tab w:val="num" w:pos="720"/>
+        </w:tabs>
+        <w:ind w:left="720" w:hanging="360"/>
+      </w:pPr>
+      <w:rPr>
+        <w:rFonts w:ascii="Symbol" w:hAnsi="Symbol" w:hint="default"/>
+        <w:sz w:val="20"/>
+      </w:rPr>
+    </w:lvl>
+    <w:lvl w:ilvl="1" w:tentative="1">
+      <w:start w:val="1"/>
+      <w:numFmt w:val="bullet"/>
+      <w:lvlText w:val="o"/>
+      <w:lvlJc w:val="left"/>
+      <w:pPr>
+        <w:tabs>
+          <w:tab w:val="num" w:pos="1440"/>
+        </w:tabs>
+        <w:ind w:left="1440" w:hanging="360"/>
+      </w:pPr>
+      <w:rPr>
+        <w:rFonts w:ascii="Courier New" w:hAnsi="Courier New" w:hint="default"/>
+        <w:sz w:val="20"/>
+      </w:rPr>
+    </w:lvl>
+    <w:lvl w:ilvl="2" w:tentative="1">
+      <w:start w:val="1"/>
+      <w:numFmt w:val="bullet"/>
+      <w:lvlText w:val=""/>
+      <w:lvlJc w:val="left"/>
+      <w:pPr>
+        <w:tabs>
+          <w:tab w:val="num" w:pos="2160"/>
+        </w:tabs>
+        <w:ind w:left="2160" w:hanging="360"/>
+      </w:pPr>
+      <w:rPr>
+        <w:rFonts w:ascii="Wingdings" w:hAnsi="Wingdings" w:hint="default"/>
+        <w:sz w:val="20"/>
+      </w:rPr>
+    </w:lvl>
+    <w:lvl w:ilvl="3" w:tentative="1">
+      <w:start w:val="1"/>
+      <w:numFmt w:val="bullet"/>
+      <w:lvlText w:val=""/>
+      <w:lvlJc w:val="left"/>
+      <w:pPr>
+        <w:tabs>
+          <w:tab w:val="num" w:pos="2880"/>
+        </w:tabs>
+        <w:ind w:left="2880" w:hanging="360"/>
+      </w:pPr>
+      <w:rPr>
+        <w:rFonts w:ascii="Wingdings" w:hAnsi="Wingdings" w:hint="default"/>
+        <w:sz w:val="20"/>
+      </w:rPr>
+    </w:lvl>
+    <w:lvl w:ilvl="4" w:tentative="1">
+      <w:start w:val="1"/>
+      <w:numFmt w:val="bullet"/>
+      <w:lvlText w:val=""/>
+      <w:lvlJc w:val="left"/>
+      <w:pPr>
+        <w:tabs>
+          <w:tab w:val="num" w:pos="3600"/>
+        </w:tabs>
+        <w:ind w:left="3600" w:hanging="360"/>
+      </w:pPr>
+      <w:rPr>
+        <w:rFonts w:ascii="Wingdings" w:hAnsi="Wingdings" w:hint="default"/>
+        <w:sz w:val="20"/>
+      </w:rPr>
+    </w:lvl>
+    <w:lvl w:ilvl="5" w:tentative="1">
+      <w:start w:val="1"/>
+      <w:numFmt w:val="bullet"/>
+      <w:lvlText w:val=""/>
+      <w:lvlJc w:val="left"/>
+      <w:pPr>
+        <w:tabs>
+          <w:tab w:val="num" w:pos="4320"/>
+        </w:tabs>
+        <w:ind w:left="4320" w:hanging="360"/>
+      </w:pPr>
+      <w:rPr>
+        <w:rFonts w:ascii="Wingdings" w:hAnsi="Wingdings" w:hint="default"/>
+        <w:sz w:val="20"/>
+      </w:rPr>
+    </w:lvl>
+    <w:lvl w:ilvl="6" w:tentative="1">
+      <w:start w:val="1"/>
+      <w:numFmt w:val="bullet"/>
+      <w:lvlText w:val=""/>
+      <w:lvlJc w:val="left"/>
+      <w:pPr>
+        <w:tabs>
+          <w:tab w:val="num" w:pos="5040"/>
+        </w:tabs>
+        <w:ind w:left="5040" w:hanging="360"/>
+      </w:pPr>
+      <w:rPr>
+        <w:rFonts w:ascii="Wingdings" w:hAnsi="Wingdings" w:hint="default"/>
+        <w:sz w:val="20"/>
+      </w:rPr>
+    </w:lvl>
+    <w:lvl w:ilvl="7" w:tentative="1">
+      <w:start w:val="1"/>
+      <w:numFmt w:val="bullet"/>
+      <w:lvlText w:val=""/>
+      <w:lvlJc w:val="left"/>
+      <w:pPr>
+        <w:tabs>
+          <w:tab w:val="num" w:pos="5760"/>
+        </w:tabs>
+        <w:ind w:left="5760" w:hanging="360"/>
+      </w:pPr>
+      <w:rPr>
+        <w:rFonts w:ascii="Wingdings" w:hAnsi="Wingdings" w:hint="default"/>
+        <w:sz w:val="20"/>
+      </w:rPr>
+    </w:lvl>
+    <w:lvl w:ilvl="8" w:tentative="1">
+      <w:start w:val="1"/>
+      <w:numFmt w:val="bullet"/>
+      <w:lvlText w:val=""/>
+      <w:lvlJc w:val="left"/>
+      <w:pPr>
+        <w:tabs>
+          <w:tab w:val="num" w:pos="6480"/>
+        </w:tabs>
+        <w:ind w:left="6480" w:hanging="360"/>
+      </w:pPr>
+      <w:rPr>
+        <w:rFonts w:ascii="Wingdings" w:hAnsi="Wingdings" w:hint="default"/>
+        <w:sz w:val="20"/>
+      </w:rPr>
+    </w:lvl>
+  </w:abstractNum>
+  <w:abstractNum w:abstractNumId="1" w15:restartNumberingAfterBreak="0">
     <w:nsid w:val="004C10FA"/>
     <w:multiLevelType w:val="multilevel"/>
     <w:tmpl w:val="EB3A9EF8"/>
@@ -3801,7 +4294,7 @@
       </w:rPr>
     </w:lvl>
   </w:abstractNum>
-  <w:abstractNum w:abstractNumId="1" w15:restartNumberingAfterBreak="0">
+  <w:abstractNum w:abstractNumId="2" w15:restartNumberingAfterBreak="0">
     <w:nsid w:val="02FA7182"/>
     <w:multiLevelType w:val="multilevel"/>
     <w:tmpl w:val="C9D6A87E"/>
@@ -3950,7 +4443,7 @@
       </w:rPr>
     </w:lvl>
   </w:abstractNum>
-  <w:abstractNum w:abstractNumId="2" w15:restartNumberingAfterBreak="0">
+  <w:abstractNum w:abstractNumId="3" w15:restartNumberingAfterBreak="0">
     <w:nsid w:val="04055FDA"/>
     <w:multiLevelType w:val="multilevel"/>
     <w:tmpl w:val="0A04751E"/>
@@ -4099,7 +4592,156 @@
       </w:rPr>
     </w:lvl>
   </w:abstractNum>
-  <w:abstractNum w:abstractNumId="3" w15:restartNumberingAfterBreak="0">
+  <w:abstractNum w:abstractNumId="4" w15:restartNumberingAfterBreak="0">
+    <w:nsid w:val="06D720E0"/>
+    <w:multiLevelType w:val="multilevel"/>
+    <w:tmpl w:val="AF803C5E"/>
+    <w:lvl w:ilvl="0">
+      <w:start w:val="1"/>
+      <w:numFmt w:val="bullet"/>
+      <w:lvlText w:val=""/>
+      <w:lvlJc w:val="left"/>
+      <w:pPr>
+        <w:tabs>
+          <w:tab w:val="num" w:pos="720"/>
+        </w:tabs>
+        <w:ind w:left="720" w:hanging="360"/>
+      </w:pPr>
+      <w:rPr>
+        <w:rFonts w:ascii="Symbol" w:hAnsi="Symbol" w:hint="default"/>
+        <w:sz w:val="20"/>
+      </w:rPr>
+    </w:lvl>
+    <w:lvl w:ilvl="1">
+      <w:start w:val="1"/>
+      <w:numFmt w:val="bullet"/>
+      <w:lvlText w:val="o"/>
+      <w:lvlJc w:val="left"/>
+      <w:pPr>
+        <w:tabs>
+          <w:tab w:val="num" w:pos="1440"/>
+        </w:tabs>
+        <w:ind w:left="1440" w:hanging="360"/>
+      </w:pPr>
+      <w:rPr>
+        <w:rFonts w:ascii="Courier New" w:hAnsi="Courier New" w:hint="default"/>
+        <w:sz w:val="20"/>
+      </w:rPr>
+    </w:lvl>
+    <w:lvl w:ilvl="2" w:tentative="1">
+      <w:start w:val="1"/>
+      <w:numFmt w:val="bullet"/>
+      <w:lvlText w:val=""/>
+      <w:lvlJc w:val="left"/>
+      <w:pPr>
+        <w:tabs>
+          <w:tab w:val="num" w:pos="2160"/>
+        </w:tabs>
+        <w:ind w:left="2160" w:hanging="360"/>
+      </w:pPr>
+      <w:rPr>
+        <w:rFonts w:ascii="Wingdings" w:hAnsi="Wingdings" w:hint="default"/>
+        <w:sz w:val="20"/>
+      </w:rPr>
+    </w:lvl>
+    <w:lvl w:ilvl="3" w:tentative="1">
+      <w:start w:val="1"/>
+      <w:numFmt w:val="bullet"/>
+      <w:lvlText w:val=""/>
+      <w:lvlJc w:val="left"/>
+      <w:pPr>
+        <w:tabs>
+          <w:tab w:val="num" w:pos="2880"/>
+        </w:tabs>
+        <w:ind w:left="2880" w:hanging="360"/>
+      </w:pPr>
+      <w:rPr>
+        <w:rFonts w:ascii="Wingdings" w:hAnsi="Wingdings" w:hint="default"/>
+        <w:sz w:val="20"/>
+      </w:rPr>
+    </w:lvl>
+    <w:lvl w:ilvl="4" w:tentative="1">
+      <w:start w:val="1"/>
+      <w:numFmt w:val="bullet"/>
+      <w:lvlText w:val=""/>
+      <w:lvlJc w:val="left"/>
+      <w:pPr>
+        <w:tabs>
+          <w:tab w:val="num" w:pos="3600"/>
+        </w:tabs>
+        <w:ind w:left="3600" w:hanging="360"/>
+      </w:pPr>
+      <w:rPr>
+        <w:rFonts w:ascii="Wingdings" w:hAnsi="Wingdings" w:hint="default"/>
+        <w:sz w:val="20"/>
+      </w:rPr>
+    </w:lvl>
+    <w:lvl w:ilvl="5" w:tentative="1">
+      <w:start w:val="1"/>
+      <w:numFmt w:val="bullet"/>
+      <w:lvlText w:val=""/>
+      <w:lvlJc w:val="left"/>
+      <w:pPr>
+        <w:tabs>
+          <w:tab w:val="num" w:pos="4320"/>
+        </w:tabs>
+        <w:ind w:left="4320" w:hanging="360"/>
+      </w:pPr>
+      <w:rPr>
+        <w:rFonts w:ascii="Wingdings" w:hAnsi="Wingdings" w:hint="default"/>
+        <w:sz w:val="20"/>
+      </w:rPr>
+    </w:lvl>
+    <w:lvl w:ilvl="6" w:tentative="1">
+      <w:start w:val="1"/>
+      <w:numFmt w:val="bullet"/>
+      <w:lvlText w:val=""/>
+      <w:lvlJc w:val="left"/>
+      <w:pPr>
+        <w:tabs>
+          <w:tab w:val="num" w:pos="5040"/>
+        </w:tabs>
+        <w:ind w:left="5040" w:hanging="360"/>
+      </w:pPr>
+      <w:rPr>
+        <w:rFonts w:ascii="Wingdings" w:hAnsi="Wingdings" w:hint="default"/>
+        <w:sz w:val="20"/>
+      </w:rPr>
+    </w:lvl>
+    <w:lvl w:ilvl="7" w:tentative="1">
+      <w:start w:val="1"/>
+      <w:numFmt w:val="bullet"/>
+      <w:lvlText w:val=""/>
+      <w:lvlJc w:val="left"/>
+      <w:pPr>
+        <w:tabs>
+          <w:tab w:val="num" w:pos="5760"/>
+        </w:tabs>
+        <w:ind w:left="5760" w:hanging="360"/>
+      </w:pPr>
+      <w:rPr>
+        <w:rFonts w:ascii="Wingdings" w:hAnsi="Wingdings" w:hint="default"/>
+        <w:sz w:val="20"/>
+      </w:rPr>
+    </w:lvl>
+    <w:lvl w:ilvl="8" w:tentative="1">
+      <w:start w:val="1"/>
+      <w:numFmt w:val="bullet"/>
+      <w:lvlText w:val=""/>
+      <w:lvlJc w:val="left"/>
+      <w:pPr>
+        <w:tabs>
+          <w:tab w:val="num" w:pos="6480"/>
+        </w:tabs>
+        <w:ind w:left="6480" w:hanging="360"/>
+      </w:pPr>
+      <w:rPr>
+        <w:rFonts w:ascii="Wingdings" w:hAnsi="Wingdings" w:hint="default"/>
+        <w:sz w:val="20"/>
+      </w:rPr>
+    </w:lvl>
+  </w:abstractNum>
+  <w:abstractNum w:abstractNumId="5" w15:restartNumberingAfterBreak="0">
     <w:nsid w:val="085564D7"/>
     <w:multiLevelType w:val="multilevel"/>
     <w:tmpl w:val="A47E0B58"/>
@@ -4248,7 +4890,7 @@
       </w:rPr>
     </w:lvl>
   </w:abstractNum>
-  <w:abstractNum w:abstractNumId="4" w15:restartNumberingAfterBreak="0">
+  <w:abstractNum w:abstractNumId="6" w15:restartNumberingAfterBreak="0">
     <w:nsid w:val="0EB3239F"/>
     <w:multiLevelType w:val="multilevel"/>
     <w:tmpl w:val="8736CAA6"/>
@@ -4397,7 +5039,7 @@
       </w:rPr>
     </w:lvl>
   </w:abstractNum>
-  <w:abstractNum w:abstractNumId="5" w15:restartNumberingAfterBreak="0">
+  <w:abstractNum w:abstractNumId="7" w15:restartNumberingAfterBreak="0">
     <w:nsid w:val="0FFD01CD"/>
     <w:multiLevelType w:val="hybridMultilevel"/>
     <w:tmpl w:val="303CE4F6"/>
@@ -4486,7 +5128,7 @@
       </w:pPr>
     </w:lvl>
   </w:abstractNum>
-  <w:abstractNum w:abstractNumId="6" w15:restartNumberingAfterBreak="0">
+  <w:abstractNum w:abstractNumId="8" w15:restartNumberingAfterBreak="0">
     <w:nsid w:val="10831301"/>
     <w:multiLevelType w:val="multilevel"/>
     <w:tmpl w:val="665AF8F8"/>
@@ -4635,7 +5277,7 @@
       </w:rPr>
     </w:lvl>
   </w:abstractNum>
-  <w:abstractNum w:abstractNumId="7" w15:restartNumberingAfterBreak="0">
+  <w:abstractNum w:abstractNumId="9" w15:restartNumberingAfterBreak="0">
     <w:nsid w:val="11187D8C"/>
     <w:multiLevelType w:val="multilevel"/>
     <w:tmpl w:val="5BD0D786"/>
@@ -4784,7 +5426,156 @@
       </w:rPr>
     </w:lvl>
   </w:abstractNum>
-  <w:abstractNum w:abstractNumId="8" w15:restartNumberingAfterBreak="0">
+  <w:abstractNum w:abstractNumId="10" w15:restartNumberingAfterBreak="0">
+    <w:nsid w:val="14715A9C"/>
+    <w:multiLevelType w:val="multilevel"/>
+    <w:tmpl w:val="AB485D00"/>
+    <w:lvl w:ilvl="0">
+      <w:start w:val="1"/>
+      <w:numFmt w:val="bullet"/>
+      <w:lvlText w:val=""/>
+      <w:lvlJc w:val="left"/>
+      <w:pPr>
+        <w:tabs>
+          <w:tab w:val="num" w:pos="720"/>
+        </w:tabs>
+        <w:ind w:left="720" w:hanging="360"/>
+      </w:pPr>
+      <w:rPr>
+        <w:rFonts w:ascii="Symbol" w:hAnsi="Symbol" w:hint="default"/>
+        <w:sz w:val="20"/>
+      </w:rPr>
+    </w:lvl>
+    <w:lvl w:ilvl="1">
+      <w:start w:val="1"/>
+      <w:numFmt w:val="bullet"/>
+      <w:lvlText w:val="o"/>
+      <w:lvlJc w:val="left"/>
+      <w:pPr>
+        <w:tabs>
+          <w:tab w:val="num" w:pos="1440"/>
+        </w:tabs>
+        <w:ind w:left="1440" w:hanging="360"/>
+      </w:pPr>
+      <w:rPr>
+        <w:rFonts w:ascii="Courier New" w:hAnsi="Courier New" w:hint="default"/>
+        <w:sz w:val="20"/>
+      </w:rPr>
+    </w:lvl>
+    <w:lvl w:ilvl="2" w:tentative="1">
+      <w:start w:val="1"/>
+      <w:numFmt w:val="bullet"/>
+      <w:lvlText w:val=""/>
+      <w:lvlJc w:val="left"/>
+      <w:pPr>
+        <w:tabs>
+          <w:tab w:val="num" w:pos="2160"/>
+        </w:tabs>
+        <w:ind w:left="2160" w:hanging="360"/>
+      </w:pPr>
+      <w:rPr>
+        <w:rFonts w:ascii="Wingdings" w:hAnsi="Wingdings" w:hint="default"/>
+        <w:sz w:val="20"/>
+      </w:rPr>
+    </w:lvl>
+    <w:lvl w:ilvl="3" w:tentative="1">
+      <w:start w:val="1"/>
+      <w:numFmt w:val="bullet"/>
+      <w:lvlText w:val=""/>
+      <w:lvlJc w:val="left"/>
+      <w:pPr>
+        <w:tabs>
+          <w:tab w:val="num" w:pos="2880"/>
+        </w:tabs>
+        <w:ind w:left="2880" w:hanging="360"/>
+      </w:pPr>
+      <w:rPr>
+        <w:rFonts w:ascii="Wingdings" w:hAnsi="Wingdings" w:hint="default"/>
+        <w:sz w:val="20"/>
+      </w:rPr>
+    </w:lvl>
+    <w:lvl w:ilvl="4" w:tentative="1">
+      <w:start w:val="1"/>
+      <w:numFmt w:val="bullet"/>
+      <w:lvlText w:val=""/>
+      <w:lvlJc w:val="left"/>
+      <w:pPr>
+        <w:tabs>
+          <w:tab w:val="num" w:pos="3600"/>
+        </w:tabs>
+        <w:ind w:left="3600" w:hanging="360"/>
+      </w:pPr>
+      <w:rPr>
+        <w:rFonts w:ascii="Wingdings" w:hAnsi="Wingdings" w:hint="default"/>
+        <w:sz w:val="20"/>
+      </w:rPr>
+    </w:lvl>
+    <w:lvl w:ilvl="5" w:tentative="1">
+      <w:start w:val="1"/>
+      <w:numFmt w:val="bullet"/>
+      <w:lvlText w:val=""/>
+      <w:lvlJc w:val="left"/>
+      <w:pPr>
+        <w:tabs>
+          <w:tab w:val="num" w:pos="4320"/>
+        </w:tabs>
+        <w:ind w:left="4320" w:hanging="360"/>
+      </w:pPr>
+      <w:rPr>
+        <w:rFonts w:ascii="Wingdings" w:hAnsi="Wingdings" w:hint="default"/>
+        <w:sz w:val="20"/>
+      </w:rPr>
+    </w:lvl>
+    <w:lvl w:ilvl="6" w:tentative="1">
+      <w:start w:val="1"/>
+      <w:numFmt w:val="bullet"/>
+      <w:lvlText w:val=""/>
+      <w:lvlJc w:val="left"/>
+      <w:pPr>
+        <w:tabs>
+          <w:tab w:val="num" w:pos="5040"/>
+        </w:tabs>
+        <w:ind w:left="5040" w:hanging="360"/>
+      </w:pPr>
+      <w:rPr>
+        <w:rFonts w:ascii="Wingdings" w:hAnsi="Wingdings" w:hint="default"/>
+        <w:sz w:val="20"/>
+      </w:rPr>
+    </w:lvl>
+    <w:lvl w:ilvl="7" w:tentative="1">
+      <w:start w:val="1"/>
+      <w:numFmt w:val="bullet"/>
+      <w:lvlText w:val=""/>
+      <w:lvlJc w:val="left"/>
+      <w:pPr>
+        <w:tabs>
+          <w:tab w:val="num" w:pos="5760"/>
+        </w:tabs>
+        <w:ind w:left="5760" w:hanging="360"/>
+      </w:pPr>
+      <w:rPr>
+        <w:rFonts w:ascii="Wingdings" w:hAnsi="Wingdings" w:hint="default"/>
+        <w:sz w:val="20"/>
+      </w:rPr>
+    </w:lvl>
+    <w:lvl w:ilvl="8" w:tentative="1">
+      <w:start w:val="1"/>
+      <w:numFmt w:val="bullet"/>
+      <w:lvlText w:val=""/>
+      <w:lvlJc w:val="left"/>
+      <w:pPr>
+        <w:tabs>
+          <w:tab w:val="num" w:pos="6480"/>
+        </w:tabs>
+        <w:ind w:left="6480" w:hanging="360"/>
+      </w:pPr>
+      <w:rPr>
+        <w:rFonts w:ascii="Wingdings" w:hAnsi="Wingdings" w:hint="default"/>
+        <w:sz w:val="20"/>
+      </w:rPr>
+    </w:lvl>
+  </w:abstractNum>
+  <w:abstractNum w:abstractNumId="11" w15:restartNumberingAfterBreak="0">
     <w:nsid w:val="14C74C12"/>
     <w:multiLevelType w:val="multilevel"/>
     <w:tmpl w:val="1898CBAA"/>
@@ -4933,7 +5724,7 @@
       </w:rPr>
     </w:lvl>
   </w:abstractNum>
-  <w:abstractNum w:abstractNumId="9" w15:restartNumberingAfterBreak="0">
+  <w:abstractNum w:abstractNumId="12" w15:restartNumberingAfterBreak="0">
     <w:nsid w:val="15E2466B"/>
     <w:multiLevelType w:val="multilevel"/>
     <w:tmpl w:val="6532C820"/>
@@ -5082,7 +5873,7 @@
       </w:rPr>
     </w:lvl>
   </w:abstractNum>
-  <w:abstractNum w:abstractNumId="10" w15:restartNumberingAfterBreak="0">
+  <w:abstractNum w:abstractNumId="13" w15:restartNumberingAfterBreak="0">
     <w:nsid w:val="15F03C38"/>
     <w:multiLevelType w:val="multilevel"/>
     <w:tmpl w:val="E9AE3FA0"/>
@@ -5231,7 +6022,7 @@
       </w:rPr>
     </w:lvl>
   </w:abstractNum>
-  <w:abstractNum w:abstractNumId="11" w15:restartNumberingAfterBreak="0">
+  <w:abstractNum w:abstractNumId="14" w15:restartNumberingAfterBreak="0">
     <w:nsid w:val="16671576"/>
     <w:multiLevelType w:val="multilevel"/>
     <w:tmpl w:val="11F8BB32"/>
@@ -5380,7 +6171,7 @@
       </w:rPr>
     </w:lvl>
   </w:abstractNum>
-  <w:abstractNum w:abstractNumId="12" w15:restartNumberingAfterBreak="0">
+  <w:abstractNum w:abstractNumId="15" w15:restartNumberingAfterBreak="0">
     <w:nsid w:val="1752586E"/>
     <w:multiLevelType w:val="multilevel"/>
     <w:tmpl w:val="6D863504"/>
@@ -5493,7 +6284,156 @@
       </w:pPr>
     </w:lvl>
   </w:abstractNum>
-  <w:abstractNum w:abstractNumId="13" w15:restartNumberingAfterBreak="0">
+  <w:abstractNum w:abstractNumId="16" w15:restartNumberingAfterBreak="0">
+    <w:nsid w:val="1EF43CC4"/>
+    <w:multiLevelType w:val="multilevel"/>
+    <w:tmpl w:val="D916E43A"/>
+    <w:lvl w:ilvl="0">
+      <w:start w:val="1"/>
+      <w:numFmt w:val="bullet"/>
+      <w:lvlText w:val=""/>
+      <w:lvlJc w:val="left"/>
+      <w:pPr>
+        <w:tabs>
+          <w:tab w:val="num" w:pos="720"/>
+        </w:tabs>
+        <w:ind w:left="720" w:hanging="360"/>
+      </w:pPr>
+      <w:rPr>
+        <w:rFonts w:ascii="Symbol" w:hAnsi="Symbol" w:hint="default"/>
+        <w:sz w:val="20"/>
+      </w:rPr>
+    </w:lvl>
+    <w:lvl w:ilvl="1" w:tentative="1">
+      <w:start w:val="1"/>
+      <w:numFmt w:val="bullet"/>
+      <w:lvlText w:val="o"/>
+      <w:lvlJc w:val="left"/>
+      <w:pPr>
+        <w:tabs>
+          <w:tab w:val="num" w:pos="1440"/>
+        </w:tabs>
+        <w:ind w:left="1440" w:hanging="360"/>
+      </w:pPr>
+      <w:rPr>
+        <w:rFonts w:ascii="Courier New" w:hAnsi="Courier New" w:hint="default"/>
+        <w:sz w:val="20"/>
+      </w:rPr>
+    </w:lvl>
+    <w:lvl w:ilvl="2" w:tentative="1">
+      <w:start w:val="1"/>
+      <w:numFmt w:val="bullet"/>
+      <w:lvlText w:val=""/>
+      <w:lvlJc w:val="left"/>
+      <w:pPr>
+        <w:tabs>
+          <w:tab w:val="num" w:pos="2160"/>
+        </w:tabs>
+        <w:ind w:left="2160" w:hanging="360"/>
+      </w:pPr>
+      <w:rPr>
+        <w:rFonts w:ascii="Wingdings" w:hAnsi="Wingdings" w:hint="default"/>
+        <w:sz w:val="20"/>
+      </w:rPr>
+    </w:lvl>
+    <w:lvl w:ilvl="3" w:tentative="1">
+      <w:start w:val="1"/>
+      <w:numFmt w:val="bullet"/>
+      <w:lvlText w:val=""/>
+      <w:lvlJc w:val="left"/>
+      <w:pPr>
+        <w:tabs>
+          <w:tab w:val="num" w:pos="2880"/>
+        </w:tabs>
+        <w:ind w:left="2880" w:hanging="360"/>
+      </w:pPr>
+      <w:rPr>
+        <w:rFonts w:ascii="Wingdings" w:hAnsi="Wingdings" w:hint="default"/>
+        <w:sz w:val="20"/>
+      </w:rPr>
+    </w:lvl>
+    <w:lvl w:ilvl="4" w:tentative="1">
+      <w:start w:val="1"/>
+      <w:numFmt w:val="bullet"/>
+      <w:lvlText w:val=""/>
+      <w:lvlJc w:val="left"/>
+      <w:pPr>
+        <w:tabs>
+          <w:tab w:val="num" w:pos="3600"/>
+        </w:tabs>
+        <w:ind w:left="3600" w:hanging="360"/>
+      </w:pPr>
+      <w:rPr>
+        <w:rFonts w:ascii="Wingdings" w:hAnsi="Wingdings" w:hint="default"/>
+        <w:sz w:val="20"/>
+      </w:rPr>
+    </w:lvl>
+    <w:lvl w:ilvl="5" w:tentative="1">
+      <w:start w:val="1"/>
+      <w:numFmt w:val="bullet"/>
+      <w:lvlText w:val=""/>
+      <w:lvlJc w:val="left"/>
+      <w:pPr>
+        <w:tabs>
+          <w:tab w:val="num" w:pos="4320"/>
+        </w:tabs>
+        <w:ind w:left="4320" w:hanging="360"/>
+      </w:pPr>
+      <w:rPr>
+        <w:rFonts w:ascii="Wingdings" w:hAnsi="Wingdings" w:hint="default"/>
+        <w:sz w:val="20"/>
+      </w:rPr>
+    </w:lvl>
+    <w:lvl w:ilvl="6" w:tentative="1">
+      <w:start w:val="1"/>
+      <w:numFmt w:val="bullet"/>
+      <w:lvlText w:val=""/>
+      <w:lvlJc w:val="left"/>
+      <w:pPr>
+        <w:tabs>
+          <w:tab w:val="num" w:pos="5040"/>
+        </w:tabs>
+        <w:ind w:left="5040" w:hanging="360"/>
+      </w:pPr>
+      <w:rPr>
+        <w:rFonts w:ascii="Wingdings" w:hAnsi="Wingdings" w:hint="default"/>
+        <w:sz w:val="20"/>
+      </w:rPr>
+    </w:lvl>
+    <w:lvl w:ilvl="7" w:tentative="1">
+      <w:start w:val="1"/>
+      <w:numFmt w:val="bullet"/>
+      <w:lvlText w:val=""/>
+      <w:lvlJc w:val="left"/>
+      <w:pPr>
+        <w:tabs>
+          <w:tab w:val="num" w:pos="5760"/>
+        </w:tabs>
+        <w:ind w:left="5760" w:hanging="360"/>
+      </w:pPr>
+      <w:rPr>
+        <w:rFonts w:ascii="Wingdings" w:hAnsi="Wingdings" w:hint="default"/>
+        <w:sz w:val="20"/>
+      </w:rPr>
+    </w:lvl>
+    <w:lvl w:ilvl="8" w:tentative="1">
+      <w:start w:val="1"/>
+      <w:numFmt w:val="bullet"/>
+      <w:lvlText w:val=""/>
+      <w:lvlJc w:val="left"/>
+      <w:pPr>
+        <w:tabs>
+          <w:tab w:val="num" w:pos="6480"/>
+        </w:tabs>
+        <w:ind w:left="6480" w:hanging="360"/>
+      </w:pPr>
+      <w:rPr>
+        <w:rFonts w:ascii="Wingdings" w:hAnsi="Wingdings" w:hint="default"/>
+        <w:sz w:val="20"/>
+      </w:rPr>
+    </w:lvl>
+  </w:abstractNum>
+  <w:abstractNum w:abstractNumId="17" w15:restartNumberingAfterBreak="0">
     <w:nsid w:val="20D303A9"/>
     <w:multiLevelType w:val="multilevel"/>
     <w:tmpl w:val="47142DE0"/>
@@ -5642,7 +6582,7 @@
       </w:rPr>
     </w:lvl>
   </w:abstractNum>
-  <w:abstractNum w:abstractNumId="14" w15:restartNumberingAfterBreak="0">
+  <w:abstractNum w:abstractNumId="18" w15:restartNumberingAfterBreak="0">
     <w:nsid w:val="219F774A"/>
     <w:multiLevelType w:val="multilevel"/>
     <w:tmpl w:val="4EBE65BE"/>
@@ -5791,7 +6731,7 @@
       </w:rPr>
     </w:lvl>
   </w:abstractNum>
-  <w:abstractNum w:abstractNumId="15" w15:restartNumberingAfterBreak="0">
+  <w:abstractNum w:abstractNumId="19" w15:restartNumberingAfterBreak="0">
     <w:nsid w:val="228D41B4"/>
     <w:multiLevelType w:val="multilevel"/>
     <w:tmpl w:val="9E62B7BE"/>
@@ -5940,7 +6880,7 @@
       </w:rPr>
     </w:lvl>
   </w:abstractNum>
-  <w:abstractNum w:abstractNumId="16" w15:restartNumberingAfterBreak="0">
+  <w:abstractNum w:abstractNumId="20" w15:restartNumberingAfterBreak="0">
     <w:nsid w:val="22D04482"/>
     <w:multiLevelType w:val="multilevel"/>
     <w:tmpl w:val="BE80A400"/>
@@ -6089,7 +7029,7 @@
       </w:rPr>
     </w:lvl>
   </w:abstractNum>
-  <w:abstractNum w:abstractNumId="17" w15:restartNumberingAfterBreak="0">
+  <w:abstractNum w:abstractNumId="21" w15:restartNumberingAfterBreak="0">
     <w:nsid w:val="237E433D"/>
     <w:multiLevelType w:val="multilevel"/>
     <w:tmpl w:val="8C2AA4D2"/>
@@ -6238,7 +7178,7 @@
       </w:rPr>
     </w:lvl>
   </w:abstractNum>
-  <w:abstractNum w:abstractNumId="18" w15:restartNumberingAfterBreak="0">
+  <w:abstractNum w:abstractNumId="22" w15:restartNumberingAfterBreak="0">
     <w:nsid w:val="23A70480"/>
     <w:multiLevelType w:val="multilevel"/>
     <w:tmpl w:val="96F6EA1E"/>
@@ -6387,7 +7327,7 @@
       </w:rPr>
     </w:lvl>
   </w:abstractNum>
-  <w:abstractNum w:abstractNumId="19" w15:restartNumberingAfterBreak="0">
+  <w:abstractNum w:abstractNumId="23" w15:restartNumberingAfterBreak="0">
     <w:nsid w:val="278C4DFE"/>
     <w:multiLevelType w:val="multilevel"/>
     <w:tmpl w:val="A0CACD18"/>
@@ -6536,7 +7476,7 @@
       </w:rPr>
     </w:lvl>
   </w:abstractNum>
-  <w:abstractNum w:abstractNumId="20" w15:restartNumberingAfterBreak="0">
+  <w:abstractNum w:abstractNumId="24" w15:restartNumberingAfterBreak="0">
     <w:nsid w:val="27EF31B4"/>
     <w:multiLevelType w:val="multilevel"/>
     <w:tmpl w:val="2C4EF41C"/>
@@ -6685,7 +7625,7 @@
       </w:rPr>
     </w:lvl>
   </w:abstractNum>
-  <w:abstractNum w:abstractNumId="21" w15:restartNumberingAfterBreak="0">
+  <w:abstractNum w:abstractNumId="25" w15:restartNumberingAfterBreak="0">
     <w:nsid w:val="2ABE7650"/>
     <w:multiLevelType w:val="multilevel"/>
     <w:tmpl w:val="525AD704"/>
@@ -6834,7 +7774,7 @@
       </w:rPr>
     </w:lvl>
   </w:abstractNum>
-  <w:abstractNum w:abstractNumId="22" w15:restartNumberingAfterBreak="0">
+  <w:abstractNum w:abstractNumId="26" w15:restartNumberingAfterBreak="0">
     <w:nsid w:val="2B9D538C"/>
     <w:multiLevelType w:val="multilevel"/>
     <w:tmpl w:val="AF5CDDAA"/>
@@ -6983,7 +7923,7 @@
       </w:rPr>
     </w:lvl>
   </w:abstractNum>
-  <w:abstractNum w:abstractNumId="23" w15:restartNumberingAfterBreak="0">
+  <w:abstractNum w:abstractNumId="27" w15:restartNumberingAfterBreak="0">
     <w:nsid w:val="2C67171F"/>
     <w:multiLevelType w:val="multilevel"/>
     <w:tmpl w:val="5BD6ABD0"/>
@@ -7132,7 +8072,305 @@
       </w:rPr>
     </w:lvl>
   </w:abstractNum>
-  <w:abstractNum w:abstractNumId="24" w15:restartNumberingAfterBreak="0">
+  <w:abstractNum w:abstractNumId="28" w15:restartNumberingAfterBreak="0">
+    <w:nsid w:val="2C9351A9"/>
+    <w:multiLevelType w:val="multilevel"/>
+    <w:tmpl w:val="1DF0C754"/>
+    <w:lvl w:ilvl="0">
+      <w:start w:val="1"/>
+      <w:numFmt w:val="bullet"/>
+      <w:lvlText w:val=""/>
+      <w:lvlJc w:val="left"/>
+      <w:pPr>
+        <w:tabs>
+          <w:tab w:val="num" w:pos="720"/>
+        </w:tabs>
+        <w:ind w:left="720" w:hanging="360"/>
+      </w:pPr>
+      <w:rPr>
+        <w:rFonts w:ascii="Symbol" w:hAnsi="Symbol" w:hint="default"/>
+        <w:sz w:val="20"/>
+      </w:rPr>
+    </w:lvl>
+    <w:lvl w:ilvl="1" w:tentative="1">
+      <w:start w:val="1"/>
+      <w:numFmt w:val="bullet"/>
+      <w:lvlText w:val="o"/>
+      <w:lvlJc w:val="left"/>
+      <w:pPr>
+        <w:tabs>
+          <w:tab w:val="num" w:pos="1440"/>
+        </w:tabs>
+        <w:ind w:left="1440" w:hanging="360"/>
+      </w:pPr>
+      <w:rPr>
+        <w:rFonts w:ascii="Courier New" w:hAnsi="Courier New" w:hint="default"/>
+        <w:sz w:val="20"/>
+      </w:rPr>
+    </w:lvl>
+    <w:lvl w:ilvl="2" w:tentative="1">
+      <w:start w:val="1"/>
+      <w:numFmt w:val="bullet"/>
+      <w:lvlText w:val=""/>
+      <w:lvlJc w:val="left"/>
+      <w:pPr>
+        <w:tabs>
+          <w:tab w:val="num" w:pos="2160"/>
+        </w:tabs>
+        <w:ind w:left="2160" w:hanging="360"/>
+      </w:pPr>
+      <w:rPr>
+        <w:rFonts w:ascii="Wingdings" w:hAnsi="Wingdings" w:hint="default"/>
+        <w:sz w:val="20"/>
+      </w:rPr>
+    </w:lvl>
+    <w:lvl w:ilvl="3" w:tentative="1">
+      <w:start w:val="1"/>
+      <w:numFmt w:val="bullet"/>
+      <w:lvlText w:val=""/>
+      <w:lvlJc w:val="left"/>
+      <w:pPr>
+        <w:tabs>
+          <w:tab w:val="num" w:pos="2880"/>
+        </w:tabs>
+        <w:ind w:left="2880" w:hanging="360"/>
+      </w:pPr>
+      <w:rPr>
+        <w:rFonts w:ascii="Wingdings" w:hAnsi="Wingdings" w:hint="default"/>
+        <w:sz w:val="20"/>
+      </w:rPr>
+    </w:lvl>
+    <w:lvl w:ilvl="4" w:tentative="1">
+      <w:start w:val="1"/>
+      <w:numFmt w:val="bullet"/>
+      <w:lvlText w:val=""/>
+      <w:lvlJc w:val="left"/>
+      <w:pPr>
+        <w:tabs>
+          <w:tab w:val="num" w:pos="3600"/>
+        </w:tabs>
+        <w:ind w:left="3600" w:hanging="360"/>
+      </w:pPr>
+      <w:rPr>
+        <w:rFonts w:ascii="Wingdings" w:hAnsi="Wingdings" w:hint="default"/>
+        <w:sz w:val="20"/>
+      </w:rPr>
+    </w:lvl>
+    <w:lvl w:ilvl="5" w:tentative="1">
+      <w:start w:val="1"/>
+      <w:numFmt w:val="bullet"/>
+      <w:lvlText w:val=""/>
+      <w:lvlJc w:val="left"/>
+      <w:pPr>
+        <w:tabs>
+          <w:tab w:val="num" w:pos="4320"/>
+        </w:tabs>
+        <w:ind w:left="4320" w:hanging="360"/>
+      </w:pPr>
+      <w:rPr>
+        <w:rFonts w:ascii="Wingdings" w:hAnsi="Wingdings" w:hint="default"/>
+        <w:sz w:val="20"/>
+      </w:rPr>
+    </w:lvl>
+    <w:lvl w:ilvl="6" w:tentative="1">
+      <w:start w:val="1"/>
+      <w:numFmt w:val="bullet"/>
+      <w:lvlText w:val=""/>
+      <w:lvlJc w:val="left"/>
+      <w:pPr>
+        <w:tabs>
+          <w:tab w:val="num" w:pos="5040"/>
+        </w:tabs>
+        <w:ind w:left="5040" w:hanging="360"/>
+      </w:pPr>
+      <w:rPr>
+        <w:rFonts w:ascii="Wingdings" w:hAnsi="Wingdings" w:hint="default"/>
+        <w:sz w:val="20"/>
+      </w:rPr>
+    </w:lvl>
+    <w:lvl w:ilvl="7" w:tentative="1">
+      <w:start w:val="1"/>
+      <w:numFmt w:val="bullet"/>
+      <w:lvlText w:val=""/>
+      <w:lvlJc w:val="left"/>
+      <w:pPr>
+        <w:tabs>
+          <w:tab w:val="num" w:pos="5760"/>
+        </w:tabs>
+        <w:ind w:left="5760" w:hanging="360"/>
+      </w:pPr>
+      <w:rPr>
+        <w:rFonts w:ascii="Wingdings" w:hAnsi="Wingdings" w:hint="default"/>
+        <w:sz w:val="20"/>
+      </w:rPr>
+    </w:lvl>
+    <w:lvl w:ilvl="8" w:tentative="1">
+      <w:start w:val="1"/>
+      <w:numFmt w:val="bullet"/>
+      <w:lvlText w:val=""/>
+      <w:lvlJc w:val="left"/>
+      <w:pPr>
+        <w:tabs>
+          <w:tab w:val="num" w:pos="6480"/>
+        </w:tabs>
+        <w:ind w:left="6480" w:hanging="360"/>
+      </w:pPr>
+      <w:rPr>
+        <w:rFonts w:ascii="Wingdings" w:hAnsi="Wingdings" w:hint="default"/>
+        <w:sz w:val="20"/>
+      </w:rPr>
+    </w:lvl>
+  </w:abstractNum>
+  <w:abstractNum w:abstractNumId="29" w15:restartNumberingAfterBreak="0">
+    <w:nsid w:val="2D8D356A"/>
+    <w:multiLevelType w:val="multilevel"/>
+    <w:tmpl w:val="DAAA399E"/>
+    <w:lvl w:ilvl="0">
+      <w:start w:val="1"/>
+      <w:numFmt w:val="bullet"/>
+      <w:lvlText w:val=""/>
+      <w:lvlJc w:val="left"/>
+      <w:pPr>
+        <w:tabs>
+          <w:tab w:val="num" w:pos="720"/>
+        </w:tabs>
+        <w:ind w:left="720" w:hanging="360"/>
+      </w:pPr>
+      <w:rPr>
+        <w:rFonts w:ascii="Symbol" w:hAnsi="Symbol" w:hint="default"/>
+        <w:sz w:val="20"/>
+      </w:rPr>
+    </w:lvl>
+    <w:lvl w:ilvl="1" w:tentative="1">
+      <w:start w:val="1"/>
+      <w:numFmt w:val="bullet"/>
+      <w:lvlText w:val="o"/>
+      <w:lvlJc w:val="left"/>
+      <w:pPr>
+        <w:tabs>
+          <w:tab w:val="num" w:pos="1440"/>
+        </w:tabs>
+        <w:ind w:left="1440" w:hanging="360"/>
+      </w:pPr>
+      <w:rPr>
+        <w:rFonts w:ascii="Courier New" w:hAnsi="Courier New" w:hint="default"/>
+        <w:sz w:val="20"/>
+      </w:rPr>
+    </w:lvl>
+    <w:lvl w:ilvl="2" w:tentative="1">
+      <w:start w:val="1"/>
+      <w:numFmt w:val="bullet"/>
+      <w:lvlText w:val=""/>
+      <w:lvlJc w:val="left"/>
+      <w:pPr>
+        <w:tabs>
+          <w:tab w:val="num" w:pos="2160"/>
+        </w:tabs>
+        <w:ind w:left="2160" w:hanging="360"/>
+      </w:pPr>
+      <w:rPr>
+        <w:rFonts w:ascii="Wingdings" w:hAnsi="Wingdings" w:hint="default"/>
+        <w:sz w:val="20"/>
+      </w:rPr>
+    </w:lvl>
+    <w:lvl w:ilvl="3" w:tentative="1">
+      <w:start w:val="1"/>
+      <w:numFmt w:val="bullet"/>
+      <w:lvlText w:val=""/>
+      <w:lvlJc w:val="left"/>
+      <w:pPr>
+        <w:tabs>
+          <w:tab w:val="num" w:pos="2880"/>
+        </w:tabs>
+        <w:ind w:left="2880" w:hanging="360"/>
+      </w:pPr>
+      <w:rPr>
+        <w:rFonts w:ascii="Wingdings" w:hAnsi="Wingdings" w:hint="default"/>
+        <w:sz w:val="20"/>
+      </w:rPr>
+    </w:lvl>
+    <w:lvl w:ilvl="4" w:tentative="1">
+      <w:start w:val="1"/>
+      <w:numFmt w:val="bullet"/>
+      <w:lvlText w:val=""/>
+      <w:lvlJc w:val="left"/>
+      <w:pPr>
+        <w:tabs>
+          <w:tab w:val="num" w:pos="3600"/>
+        </w:tabs>
+        <w:ind w:left="3600" w:hanging="360"/>
+      </w:pPr>
+      <w:rPr>
+        <w:rFonts w:ascii="Wingdings" w:hAnsi="Wingdings" w:hint="default"/>
+        <w:sz w:val="20"/>
+      </w:rPr>
+    </w:lvl>
+    <w:lvl w:ilvl="5" w:tentative="1">
+      <w:start w:val="1"/>
+      <w:numFmt w:val="bullet"/>
+      <w:lvlText w:val=""/>
+      <w:lvlJc w:val="left"/>
+      <w:pPr>
+        <w:tabs>
+          <w:tab w:val="num" w:pos="4320"/>
+        </w:tabs>
+        <w:ind w:left="4320" w:hanging="360"/>
+      </w:pPr>
+      <w:rPr>
+        <w:rFonts w:ascii="Wingdings" w:hAnsi="Wingdings" w:hint="default"/>
+        <w:sz w:val="20"/>
+      </w:rPr>
+    </w:lvl>
+    <w:lvl w:ilvl="6" w:tentative="1">
+      <w:start w:val="1"/>
+      <w:numFmt w:val="bullet"/>
+      <w:lvlText w:val=""/>
+      <w:lvlJc w:val="left"/>
+      <w:pPr>
+        <w:tabs>
+          <w:tab w:val="num" w:pos="5040"/>
+        </w:tabs>
+        <w:ind w:left="5040" w:hanging="360"/>
+      </w:pPr>
+      <w:rPr>
+        <w:rFonts w:ascii="Wingdings" w:hAnsi="Wingdings" w:hint="default"/>
+        <w:sz w:val="20"/>
+      </w:rPr>
+    </w:lvl>
+    <w:lvl w:ilvl="7" w:tentative="1">
+      <w:start w:val="1"/>
+      <w:numFmt w:val="bullet"/>
+      <w:lvlText w:val=""/>
+      <w:lvlJc w:val="left"/>
+      <w:pPr>
+        <w:tabs>
+          <w:tab w:val="num" w:pos="5760"/>
+        </w:tabs>
+        <w:ind w:left="5760" w:hanging="360"/>
+      </w:pPr>
+      <w:rPr>
+        <w:rFonts w:ascii="Wingdings" w:hAnsi="Wingdings" w:hint="default"/>
+        <w:sz w:val="20"/>
+      </w:rPr>
+    </w:lvl>
+    <w:lvl w:ilvl="8" w:tentative="1">
+      <w:start w:val="1"/>
+      <w:numFmt w:val="bullet"/>
+      <w:lvlText w:val=""/>
+      <w:lvlJc w:val="left"/>
+      <w:pPr>
+        <w:tabs>
+          <w:tab w:val="num" w:pos="6480"/>
+        </w:tabs>
+        <w:ind w:left="6480" w:hanging="360"/>
+      </w:pPr>
+      <w:rPr>
+        <w:rFonts w:ascii="Wingdings" w:hAnsi="Wingdings" w:hint="default"/>
+        <w:sz w:val="20"/>
+      </w:rPr>
+    </w:lvl>
+  </w:abstractNum>
+  <w:abstractNum w:abstractNumId="30" w15:restartNumberingAfterBreak="0">
     <w:nsid w:val="2DB06298"/>
     <w:multiLevelType w:val="multilevel"/>
     <w:tmpl w:val="4B1CC4B8"/>
@@ -7281,7 +8519,7 @@
       </w:rPr>
     </w:lvl>
   </w:abstractNum>
-  <w:abstractNum w:abstractNumId="25" w15:restartNumberingAfterBreak="0">
+  <w:abstractNum w:abstractNumId="31" w15:restartNumberingAfterBreak="0">
     <w:nsid w:val="2FEA5616"/>
     <w:multiLevelType w:val="multilevel"/>
     <w:tmpl w:val="BB4021FA"/>
@@ -7430,7 +8668,7 @@
       </w:rPr>
     </w:lvl>
   </w:abstractNum>
-  <w:abstractNum w:abstractNumId="26" w15:restartNumberingAfterBreak="0">
+  <w:abstractNum w:abstractNumId="32" w15:restartNumberingAfterBreak="0">
     <w:nsid w:val="31594E43"/>
     <w:multiLevelType w:val="multilevel"/>
     <w:tmpl w:val="50009E4C"/>
@@ -7579,7 +8817,7 @@
       </w:rPr>
     </w:lvl>
   </w:abstractNum>
-  <w:abstractNum w:abstractNumId="27" w15:restartNumberingAfterBreak="0">
+  <w:abstractNum w:abstractNumId="33" w15:restartNumberingAfterBreak="0">
     <w:nsid w:val="32CF7284"/>
     <w:multiLevelType w:val="multilevel"/>
     <w:tmpl w:val="F42AB71C"/>
@@ -7728,7 +8966,7 @@
       </w:rPr>
     </w:lvl>
   </w:abstractNum>
-  <w:abstractNum w:abstractNumId="28" w15:restartNumberingAfterBreak="0">
+  <w:abstractNum w:abstractNumId="34" w15:restartNumberingAfterBreak="0">
     <w:nsid w:val="33AD2997"/>
     <w:multiLevelType w:val="multilevel"/>
     <w:tmpl w:val="9220383C"/>
@@ -7877,7 +9115,7 @@
       </w:rPr>
     </w:lvl>
   </w:abstractNum>
-  <w:abstractNum w:abstractNumId="29" w15:restartNumberingAfterBreak="0">
+  <w:abstractNum w:abstractNumId="35" w15:restartNumberingAfterBreak="0">
     <w:nsid w:val="34753034"/>
     <w:multiLevelType w:val="multilevel"/>
     <w:tmpl w:val="CD18C70A"/>
@@ -8026,7 +9264,7 @@
       </w:rPr>
     </w:lvl>
   </w:abstractNum>
-  <w:abstractNum w:abstractNumId="30" w15:restartNumberingAfterBreak="0">
+  <w:abstractNum w:abstractNumId="36" w15:restartNumberingAfterBreak="0">
     <w:nsid w:val="377A0C0B"/>
     <w:multiLevelType w:val="multilevel"/>
     <w:tmpl w:val="8A0A3F76"/>
@@ -8175,7 +9413,7 @@
       </w:rPr>
     </w:lvl>
   </w:abstractNum>
-  <w:abstractNum w:abstractNumId="31" w15:restartNumberingAfterBreak="0">
+  <w:abstractNum w:abstractNumId="37" w15:restartNumberingAfterBreak="0">
     <w:nsid w:val="38E73AC7"/>
     <w:multiLevelType w:val="multilevel"/>
     <w:tmpl w:val="59CA2F46"/>
@@ -8324,7 +9562,7 @@
       </w:rPr>
     </w:lvl>
   </w:abstractNum>
-  <w:abstractNum w:abstractNumId="32" w15:restartNumberingAfterBreak="0">
+  <w:abstractNum w:abstractNumId="38" w15:restartNumberingAfterBreak="0">
     <w:nsid w:val="39CF69D9"/>
     <w:multiLevelType w:val="multilevel"/>
     <w:tmpl w:val="0180046C"/>
@@ -8441,7 +9679,7 @@
       </w:pPr>
     </w:lvl>
   </w:abstractNum>
-  <w:abstractNum w:abstractNumId="33" w15:restartNumberingAfterBreak="0">
+  <w:abstractNum w:abstractNumId="39" w15:restartNumberingAfterBreak="0">
     <w:nsid w:val="3B544847"/>
     <w:multiLevelType w:val="multilevel"/>
     <w:tmpl w:val="22F6B85A"/>
@@ -8590,7 +9828,7 @@
       </w:rPr>
     </w:lvl>
   </w:abstractNum>
-  <w:abstractNum w:abstractNumId="34" w15:restartNumberingAfterBreak="0">
+  <w:abstractNum w:abstractNumId="40" w15:restartNumberingAfterBreak="0">
     <w:nsid w:val="42EF003F"/>
     <w:multiLevelType w:val="multilevel"/>
     <w:tmpl w:val="1F4C0CC6"/>
@@ -8739,7 +9977,7 @@
       </w:rPr>
     </w:lvl>
   </w:abstractNum>
-  <w:abstractNum w:abstractNumId="35" w15:restartNumberingAfterBreak="0">
+  <w:abstractNum w:abstractNumId="41" w15:restartNumberingAfterBreak="0">
     <w:nsid w:val="43B670ED"/>
     <w:multiLevelType w:val="multilevel"/>
     <w:tmpl w:val="EAE6305C"/>
@@ -8888,7 +10126,7 @@
       </w:rPr>
     </w:lvl>
   </w:abstractNum>
-  <w:abstractNum w:abstractNumId="36" w15:restartNumberingAfterBreak="0">
+  <w:abstractNum w:abstractNumId="42" w15:restartNumberingAfterBreak="0">
     <w:nsid w:val="46A2755F"/>
     <w:multiLevelType w:val="multilevel"/>
     <w:tmpl w:val="04BCDED4"/>
@@ -9037,7 +10275,7 @@
       </w:rPr>
     </w:lvl>
   </w:abstractNum>
-  <w:abstractNum w:abstractNumId="37" w15:restartNumberingAfterBreak="0">
+  <w:abstractNum w:abstractNumId="43" w15:restartNumberingAfterBreak="0">
     <w:nsid w:val="48DD1339"/>
     <w:multiLevelType w:val="multilevel"/>
     <w:tmpl w:val="549C4898"/>
@@ -9186,7 +10424,7 @@
       </w:rPr>
     </w:lvl>
   </w:abstractNum>
-  <w:abstractNum w:abstractNumId="38" w15:restartNumberingAfterBreak="0">
+  <w:abstractNum w:abstractNumId="44" w15:restartNumberingAfterBreak="0">
     <w:nsid w:val="498F4378"/>
     <w:multiLevelType w:val="multilevel"/>
     <w:tmpl w:val="07C0C546"/>
@@ -9335,7 +10573,7 @@
       </w:rPr>
     </w:lvl>
   </w:abstractNum>
-  <w:abstractNum w:abstractNumId="39" w15:restartNumberingAfterBreak="0">
+  <w:abstractNum w:abstractNumId="45" w15:restartNumberingAfterBreak="0">
     <w:nsid w:val="49A03A0C"/>
     <w:multiLevelType w:val="multilevel"/>
     <w:tmpl w:val="20BAEA2A"/>
@@ -9484,7 +10722,7 @@
       </w:rPr>
     </w:lvl>
   </w:abstractNum>
-  <w:abstractNum w:abstractNumId="40" w15:restartNumberingAfterBreak="0">
+  <w:abstractNum w:abstractNumId="46" w15:restartNumberingAfterBreak="0">
     <w:nsid w:val="4A5B53F1"/>
     <w:multiLevelType w:val="multilevel"/>
     <w:tmpl w:val="10AAB386"/>
@@ -9633,7 +10871,7 @@
       </w:rPr>
     </w:lvl>
   </w:abstractNum>
-  <w:abstractNum w:abstractNumId="41" w15:restartNumberingAfterBreak="0">
+  <w:abstractNum w:abstractNumId="47" w15:restartNumberingAfterBreak="0">
     <w:nsid w:val="4B414E0F"/>
     <w:multiLevelType w:val="multilevel"/>
     <w:tmpl w:val="D652C348"/>
@@ -9782,7 +11020,7 @@
       </w:rPr>
     </w:lvl>
   </w:abstractNum>
-  <w:abstractNum w:abstractNumId="42" w15:restartNumberingAfterBreak="0">
+  <w:abstractNum w:abstractNumId="48" w15:restartNumberingAfterBreak="0">
     <w:nsid w:val="50004530"/>
     <w:multiLevelType w:val="multilevel"/>
     <w:tmpl w:val="1E285D88"/>
@@ -9895,7 +11133,7 @@
       </w:pPr>
     </w:lvl>
   </w:abstractNum>
-  <w:abstractNum w:abstractNumId="43" w15:restartNumberingAfterBreak="0">
+  <w:abstractNum w:abstractNumId="49" w15:restartNumberingAfterBreak="0">
     <w:nsid w:val="51561AD3"/>
     <w:multiLevelType w:val="multilevel"/>
     <w:tmpl w:val="9DD6B028"/>
@@ -10044,7 +11282,7 @@
       </w:rPr>
     </w:lvl>
   </w:abstractNum>
-  <w:abstractNum w:abstractNumId="44" w15:restartNumberingAfterBreak="0">
+  <w:abstractNum w:abstractNumId="50" w15:restartNumberingAfterBreak="0">
     <w:nsid w:val="51F2792E"/>
     <w:multiLevelType w:val="multilevel"/>
     <w:tmpl w:val="51AA5FEE"/>
@@ -10193,7 +11431,7 @@
       </w:rPr>
     </w:lvl>
   </w:abstractNum>
-  <w:abstractNum w:abstractNumId="45" w15:restartNumberingAfterBreak="0">
+  <w:abstractNum w:abstractNumId="51" w15:restartNumberingAfterBreak="0">
     <w:nsid w:val="52C47217"/>
     <w:multiLevelType w:val="multilevel"/>
     <w:tmpl w:val="4E8CADB6"/>
@@ -10342,7 +11580,7 @@
       </w:rPr>
     </w:lvl>
   </w:abstractNum>
-  <w:abstractNum w:abstractNumId="46" w15:restartNumberingAfterBreak="0">
+  <w:abstractNum w:abstractNumId="52" w15:restartNumberingAfterBreak="0">
     <w:nsid w:val="52D46865"/>
     <w:multiLevelType w:val="multilevel"/>
     <w:tmpl w:val="701EBABE"/>
@@ -10491,7 +11729,156 @@
       </w:rPr>
     </w:lvl>
   </w:abstractNum>
-  <w:abstractNum w:abstractNumId="47" w15:restartNumberingAfterBreak="0">
+  <w:abstractNum w:abstractNumId="53" w15:restartNumberingAfterBreak="0">
+    <w:nsid w:val="53342E99"/>
+    <w:multiLevelType w:val="multilevel"/>
+    <w:tmpl w:val="ADE6EDB0"/>
+    <w:lvl w:ilvl="0">
+      <w:start w:val="1"/>
+      <w:numFmt w:val="bullet"/>
+      <w:lvlText w:val=""/>
+      <w:lvlJc w:val="left"/>
+      <w:pPr>
+        <w:tabs>
+          <w:tab w:val="num" w:pos="720"/>
+        </w:tabs>
+        <w:ind w:left="720" w:hanging="360"/>
+      </w:pPr>
+      <w:rPr>
+        <w:rFonts w:ascii="Symbol" w:hAnsi="Symbol" w:hint="default"/>
+        <w:sz w:val="20"/>
+      </w:rPr>
+    </w:lvl>
+    <w:lvl w:ilvl="1" w:tentative="1">
+      <w:start w:val="1"/>
+      <w:numFmt w:val="bullet"/>
+      <w:lvlText w:val="o"/>
+      <w:lvlJc w:val="left"/>
+      <w:pPr>
+        <w:tabs>
+          <w:tab w:val="num" w:pos="1440"/>
+        </w:tabs>
+        <w:ind w:left="1440" w:hanging="360"/>
+      </w:pPr>
+      <w:rPr>
+        <w:rFonts w:ascii="Courier New" w:hAnsi="Courier New" w:hint="default"/>
+        <w:sz w:val="20"/>
+      </w:rPr>
+    </w:lvl>
+    <w:lvl w:ilvl="2" w:tentative="1">
+      <w:start w:val="1"/>
+      <w:numFmt w:val="bullet"/>
+      <w:lvlText w:val=""/>
+      <w:lvlJc w:val="left"/>
+      <w:pPr>
+        <w:tabs>
+          <w:tab w:val="num" w:pos="2160"/>
+        </w:tabs>
+        <w:ind w:left="2160" w:hanging="360"/>
+      </w:pPr>
+      <w:rPr>
+        <w:rFonts w:ascii="Wingdings" w:hAnsi="Wingdings" w:hint="default"/>
+        <w:sz w:val="20"/>
+      </w:rPr>
+    </w:lvl>
+    <w:lvl w:ilvl="3" w:tentative="1">
+      <w:start w:val="1"/>
+      <w:numFmt w:val="bullet"/>
+      <w:lvlText w:val=""/>
+      <w:lvlJc w:val="left"/>
+      <w:pPr>
+        <w:tabs>
+          <w:tab w:val="num" w:pos="2880"/>
+        </w:tabs>
+        <w:ind w:left="2880" w:hanging="360"/>
+      </w:pPr>
+      <w:rPr>
+        <w:rFonts w:ascii="Wingdings" w:hAnsi="Wingdings" w:hint="default"/>
+        <w:sz w:val="20"/>
+      </w:rPr>
+    </w:lvl>
+    <w:lvl w:ilvl="4" w:tentative="1">
+      <w:start w:val="1"/>
+      <w:numFmt w:val="bullet"/>
+      <w:lvlText w:val=""/>
+      <w:lvlJc w:val="left"/>
+      <w:pPr>
+        <w:tabs>
+          <w:tab w:val="num" w:pos="3600"/>
+        </w:tabs>
+        <w:ind w:left="3600" w:hanging="360"/>
+      </w:pPr>
+      <w:rPr>
+        <w:rFonts w:ascii="Wingdings" w:hAnsi="Wingdings" w:hint="default"/>
+        <w:sz w:val="20"/>
+      </w:rPr>
+    </w:lvl>
+    <w:lvl w:ilvl="5" w:tentative="1">
+      <w:start w:val="1"/>
+      <w:numFmt w:val="bullet"/>
+      <w:lvlText w:val=""/>
+      <w:lvlJc w:val="left"/>
+      <w:pPr>
+        <w:tabs>
+          <w:tab w:val="num" w:pos="4320"/>
+        </w:tabs>
+        <w:ind w:left="4320" w:hanging="360"/>
+      </w:pPr>
+      <w:rPr>
+        <w:rFonts w:ascii="Wingdings" w:hAnsi="Wingdings" w:hint="default"/>
+        <w:sz w:val="20"/>
+      </w:rPr>
+    </w:lvl>
+    <w:lvl w:ilvl="6" w:tentative="1">
+      <w:start w:val="1"/>
+      <w:numFmt w:val="bullet"/>
+      <w:lvlText w:val=""/>
+      <w:lvlJc w:val="left"/>
+      <w:pPr>
+        <w:tabs>
+          <w:tab w:val="num" w:pos="5040"/>
+        </w:tabs>
+        <w:ind w:left="5040" w:hanging="360"/>
+      </w:pPr>
+      <w:rPr>
+        <w:rFonts w:ascii="Wingdings" w:hAnsi="Wingdings" w:hint="default"/>
+        <w:sz w:val="20"/>
+      </w:rPr>
+    </w:lvl>
+    <w:lvl w:ilvl="7" w:tentative="1">
+      <w:start w:val="1"/>
+      <w:numFmt w:val="bullet"/>
+      <w:lvlText w:val=""/>
+      <w:lvlJc w:val="left"/>
+      <w:pPr>
+        <w:tabs>
+          <w:tab w:val="num" w:pos="5760"/>
+        </w:tabs>
+        <w:ind w:left="5760" w:hanging="360"/>
+      </w:pPr>
+      <w:rPr>
+        <w:rFonts w:ascii="Wingdings" w:hAnsi="Wingdings" w:hint="default"/>
+        <w:sz w:val="20"/>
+      </w:rPr>
+    </w:lvl>
+    <w:lvl w:ilvl="8" w:tentative="1">
+      <w:start w:val="1"/>
+      <w:numFmt w:val="bullet"/>
+      <w:lvlText w:val=""/>
+      <w:lvlJc w:val="left"/>
+      <w:pPr>
+        <w:tabs>
+          <w:tab w:val="num" w:pos="6480"/>
+        </w:tabs>
+        <w:ind w:left="6480" w:hanging="360"/>
+      </w:pPr>
+      <w:rPr>
+        <w:rFonts w:ascii="Wingdings" w:hAnsi="Wingdings" w:hint="default"/>
+        <w:sz w:val="20"/>
+      </w:rPr>
+    </w:lvl>
+  </w:abstractNum>
+  <w:abstractNum w:abstractNumId="54" w15:restartNumberingAfterBreak="0">
     <w:nsid w:val="578E3714"/>
     <w:multiLevelType w:val="multilevel"/>
     <w:tmpl w:val="5FDC0994"/>
@@ -10604,7 +11991,7 @@
       </w:pPr>
     </w:lvl>
   </w:abstractNum>
-  <w:abstractNum w:abstractNumId="48" w15:restartNumberingAfterBreak="0">
+  <w:abstractNum w:abstractNumId="55" w15:restartNumberingAfterBreak="0">
     <w:nsid w:val="58766B2E"/>
     <w:multiLevelType w:val="multilevel"/>
     <w:tmpl w:val="1464812A"/>
@@ -10753,7 +12140,7 @@
       </w:rPr>
     </w:lvl>
   </w:abstractNum>
-  <w:abstractNum w:abstractNumId="49" w15:restartNumberingAfterBreak="0">
+  <w:abstractNum w:abstractNumId="56" w15:restartNumberingAfterBreak="0">
     <w:nsid w:val="58A87A0C"/>
     <w:multiLevelType w:val="multilevel"/>
     <w:tmpl w:val="CCB00256"/>
@@ -10902,7 +12289,7 @@
       </w:rPr>
     </w:lvl>
   </w:abstractNum>
-  <w:abstractNum w:abstractNumId="50" w15:restartNumberingAfterBreak="0">
+  <w:abstractNum w:abstractNumId="57" w15:restartNumberingAfterBreak="0">
     <w:nsid w:val="5AAA766C"/>
     <w:multiLevelType w:val="multilevel"/>
     <w:tmpl w:val="B75E3BBC"/>
@@ -11051,7 +12438,7 @@
       </w:rPr>
     </w:lvl>
   </w:abstractNum>
-  <w:abstractNum w:abstractNumId="51" w15:restartNumberingAfterBreak="0">
+  <w:abstractNum w:abstractNumId="58" w15:restartNumberingAfterBreak="0">
     <w:nsid w:val="63E9351E"/>
     <w:multiLevelType w:val="multilevel"/>
     <w:tmpl w:val="09821948"/>
@@ -11200,7 +12587,7 @@
       </w:rPr>
     </w:lvl>
   </w:abstractNum>
-  <w:abstractNum w:abstractNumId="52" w15:restartNumberingAfterBreak="0">
+  <w:abstractNum w:abstractNumId="59" w15:restartNumberingAfterBreak="0">
     <w:nsid w:val="65B11344"/>
     <w:multiLevelType w:val="hybridMultilevel"/>
     <w:tmpl w:val="D97ABA5E"/>
@@ -11289,7 +12676,156 @@
       </w:pPr>
     </w:lvl>
   </w:abstractNum>
-  <w:abstractNum w:abstractNumId="53" w15:restartNumberingAfterBreak="0">
+  <w:abstractNum w:abstractNumId="60" w15:restartNumberingAfterBreak="0">
+    <w:nsid w:val="6973362B"/>
+    <w:multiLevelType w:val="multilevel"/>
+    <w:tmpl w:val="98EC03A6"/>
+    <w:lvl w:ilvl="0">
+      <w:start w:val="1"/>
+      <w:numFmt w:val="bullet"/>
+      <w:lvlText w:val=""/>
+      <w:lvlJc w:val="left"/>
+      <w:pPr>
+        <w:tabs>
+          <w:tab w:val="num" w:pos="720"/>
+        </w:tabs>
+        <w:ind w:left="720" w:hanging="360"/>
+      </w:pPr>
+      <w:rPr>
+        <w:rFonts w:ascii="Symbol" w:hAnsi="Symbol" w:hint="default"/>
+        <w:sz w:val="20"/>
+      </w:rPr>
+    </w:lvl>
+    <w:lvl w:ilvl="1" w:tentative="1">
+      <w:start w:val="1"/>
+      <w:numFmt w:val="bullet"/>
+      <w:lvlText w:val="o"/>
+      <w:lvlJc w:val="left"/>
+      <w:pPr>
+        <w:tabs>
+          <w:tab w:val="num" w:pos="1440"/>
+        </w:tabs>
+        <w:ind w:left="1440" w:hanging="360"/>
+      </w:pPr>
+      <w:rPr>
+        <w:rFonts w:ascii="Courier New" w:hAnsi="Courier New" w:hint="default"/>
+        <w:sz w:val="20"/>
+      </w:rPr>
+    </w:lvl>
+    <w:lvl w:ilvl="2" w:tentative="1">
+      <w:start w:val="1"/>
+      <w:numFmt w:val="bullet"/>
+      <w:lvlText w:val=""/>
+      <w:lvlJc w:val="left"/>
+      <w:pPr>
+        <w:tabs>
+          <w:tab w:val="num" w:pos="2160"/>
+        </w:tabs>
+        <w:ind w:left="2160" w:hanging="360"/>
+      </w:pPr>
+      <w:rPr>
+        <w:rFonts w:ascii="Wingdings" w:hAnsi="Wingdings" w:hint="default"/>
+        <w:sz w:val="20"/>
+      </w:rPr>
+    </w:lvl>
+    <w:lvl w:ilvl="3" w:tentative="1">
+      <w:start w:val="1"/>
+      <w:numFmt w:val="bullet"/>
+      <w:lvlText w:val=""/>
+      <w:lvlJc w:val="left"/>
+      <w:pPr>
+        <w:tabs>
+          <w:tab w:val="num" w:pos="2880"/>
+        </w:tabs>
+        <w:ind w:left="2880" w:hanging="360"/>
+      </w:pPr>
+      <w:rPr>
+        <w:rFonts w:ascii="Wingdings" w:hAnsi="Wingdings" w:hint="default"/>
+        <w:sz w:val="20"/>
+      </w:rPr>
+    </w:lvl>
+    <w:lvl w:ilvl="4" w:tentative="1">
+      <w:start w:val="1"/>
+      <w:numFmt w:val="bullet"/>
+      <w:lvlText w:val=""/>
+      <w:lvlJc w:val="left"/>
+      <w:pPr>
+        <w:tabs>
+          <w:tab w:val="num" w:pos="3600"/>
+        </w:tabs>
+        <w:ind w:left="3600" w:hanging="360"/>
+      </w:pPr>
+      <w:rPr>
+        <w:rFonts w:ascii="Wingdings" w:hAnsi="Wingdings" w:hint="default"/>
+        <w:sz w:val="20"/>
+      </w:rPr>
+    </w:lvl>
+    <w:lvl w:ilvl="5" w:tentative="1">
+      <w:start w:val="1"/>
+      <w:numFmt w:val="bullet"/>
+      <w:lvlText w:val=""/>
+      <w:lvlJc w:val="left"/>
+      <w:pPr>
+        <w:tabs>
+          <w:tab w:val="num" w:pos="4320"/>
+        </w:tabs>
+        <w:ind w:left="4320" w:hanging="360"/>
+      </w:pPr>
+      <w:rPr>
+        <w:rFonts w:ascii="Wingdings" w:hAnsi="Wingdings" w:hint="default"/>
+        <w:sz w:val="20"/>
+      </w:rPr>
+    </w:lvl>
+    <w:lvl w:ilvl="6" w:tentative="1">
+      <w:start w:val="1"/>
+      <w:numFmt w:val="bullet"/>
+      <w:lvlText w:val=""/>
+      <w:lvlJc w:val="left"/>
+      <w:pPr>
+        <w:tabs>
+          <w:tab w:val="num" w:pos="5040"/>
+        </w:tabs>
+        <w:ind w:left="5040" w:hanging="360"/>
+      </w:pPr>
+      <w:rPr>
+        <w:rFonts w:ascii="Wingdings" w:hAnsi="Wingdings" w:hint="default"/>
+        <w:sz w:val="20"/>
+      </w:rPr>
+    </w:lvl>
+    <w:lvl w:ilvl="7" w:tentative="1">
+      <w:start w:val="1"/>
+      <w:numFmt w:val="bullet"/>
+      <w:lvlText w:val=""/>
+      <w:lvlJc w:val="left"/>
+      <w:pPr>
+        <w:tabs>
+          <w:tab w:val="num" w:pos="5760"/>
+        </w:tabs>
+        <w:ind w:left="5760" w:hanging="360"/>
+      </w:pPr>
+      <w:rPr>
+        <w:rFonts w:ascii="Wingdings" w:hAnsi="Wingdings" w:hint="default"/>
+        <w:sz w:val="20"/>
+      </w:rPr>
+    </w:lvl>
+    <w:lvl w:ilvl="8" w:tentative="1">
+      <w:start w:val="1"/>
+      <w:numFmt w:val="bullet"/>
+      <w:lvlText w:val=""/>
+      <w:lvlJc w:val="left"/>
+      <w:pPr>
+        <w:tabs>
+          <w:tab w:val="num" w:pos="6480"/>
+        </w:tabs>
+        <w:ind w:left="6480" w:hanging="360"/>
+      </w:pPr>
+      <w:rPr>
+        <w:rFonts w:ascii="Wingdings" w:hAnsi="Wingdings" w:hint="default"/>
+        <w:sz w:val="20"/>
+      </w:rPr>
+    </w:lvl>
+  </w:abstractNum>
+  <w:abstractNum w:abstractNumId="61" w15:restartNumberingAfterBreak="0">
     <w:nsid w:val="6A051C87"/>
     <w:multiLevelType w:val="multilevel"/>
     <w:tmpl w:val="5590DA54"/>
@@ -11438,7 +12974,7 @@
       </w:rPr>
     </w:lvl>
   </w:abstractNum>
-  <w:abstractNum w:abstractNumId="54" w15:restartNumberingAfterBreak="0">
+  <w:abstractNum w:abstractNumId="62" w15:restartNumberingAfterBreak="0">
     <w:nsid w:val="6C1952E8"/>
     <w:multiLevelType w:val="multilevel"/>
     <w:tmpl w:val="C960E398"/>
@@ -11551,7 +13087,7 @@
       </w:pPr>
     </w:lvl>
   </w:abstractNum>
-  <w:abstractNum w:abstractNumId="55" w15:restartNumberingAfterBreak="0">
+  <w:abstractNum w:abstractNumId="63" w15:restartNumberingAfterBreak="0">
     <w:nsid w:val="6F7E1672"/>
     <w:multiLevelType w:val="multilevel"/>
     <w:tmpl w:val="6A72F438"/>
@@ -11700,7 +13236,7 @@
       </w:rPr>
     </w:lvl>
   </w:abstractNum>
-  <w:abstractNum w:abstractNumId="56" w15:restartNumberingAfterBreak="0">
+  <w:abstractNum w:abstractNumId="64" w15:restartNumberingAfterBreak="0">
     <w:nsid w:val="720F0B21"/>
     <w:multiLevelType w:val="multilevel"/>
     <w:tmpl w:val="4F724346"/>
@@ -11817,7 +13353,7 @@
       </w:pPr>
     </w:lvl>
   </w:abstractNum>
-  <w:abstractNum w:abstractNumId="57" w15:restartNumberingAfterBreak="0">
+  <w:abstractNum w:abstractNumId="65" w15:restartNumberingAfterBreak="0">
     <w:nsid w:val="734A206E"/>
     <w:multiLevelType w:val="multilevel"/>
     <w:tmpl w:val="C8FAB6FE"/>
@@ -11966,7 +13502,7 @@
       </w:rPr>
     </w:lvl>
   </w:abstractNum>
-  <w:abstractNum w:abstractNumId="58" w15:restartNumberingAfterBreak="0">
+  <w:abstractNum w:abstractNumId="66" w15:restartNumberingAfterBreak="0">
     <w:nsid w:val="742217CA"/>
     <w:multiLevelType w:val="multilevel"/>
     <w:tmpl w:val="8662C81E"/>
@@ -12115,7 +13651,7 @@
       </w:rPr>
     </w:lvl>
   </w:abstractNum>
-  <w:abstractNum w:abstractNumId="59" w15:restartNumberingAfterBreak="0">
+  <w:abstractNum w:abstractNumId="67" w15:restartNumberingAfterBreak="0">
     <w:nsid w:val="757B482E"/>
     <w:multiLevelType w:val="multilevel"/>
     <w:tmpl w:val="9D6CCABA"/>
@@ -12264,7 +13800,7 @@
       </w:rPr>
     </w:lvl>
   </w:abstractNum>
-  <w:abstractNum w:abstractNumId="60" w15:restartNumberingAfterBreak="0">
+  <w:abstractNum w:abstractNumId="68" w15:restartNumberingAfterBreak="0">
     <w:nsid w:val="79FB72AE"/>
     <w:multiLevelType w:val="multilevel"/>
     <w:tmpl w:val="A95E2FD2"/>
@@ -12413,7 +13949,7 @@
       </w:rPr>
     </w:lvl>
   </w:abstractNum>
-  <w:abstractNum w:abstractNumId="61" w15:restartNumberingAfterBreak="0">
+  <w:abstractNum w:abstractNumId="69" w15:restartNumberingAfterBreak="0">
     <w:nsid w:val="7BD91395"/>
     <w:multiLevelType w:val="multilevel"/>
     <w:tmpl w:val="DAB6FA38"/>
@@ -12526,7 +14062,7 @@
       </w:pPr>
     </w:lvl>
   </w:abstractNum>
-  <w:abstractNum w:abstractNumId="62" w15:restartNumberingAfterBreak="0">
+  <w:abstractNum w:abstractNumId="70" w15:restartNumberingAfterBreak="0">
     <w:nsid w:val="7E2B034D"/>
     <w:multiLevelType w:val="multilevel"/>
     <w:tmpl w:val="AA96D720"/>
@@ -12675,7 +14211,7 @@
       </w:rPr>
     </w:lvl>
   </w:abstractNum>
-  <w:abstractNum w:abstractNumId="63" w15:restartNumberingAfterBreak="0">
+  <w:abstractNum w:abstractNumId="71" w15:restartNumberingAfterBreak="0">
     <w:nsid w:val="7F6176ED"/>
     <w:multiLevelType w:val="multilevel"/>
     <w:tmpl w:val="5BCAA9B6"/>
@@ -12824,197 +14360,373 @@
       </w:rPr>
     </w:lvl>
   </w:abstractNum>
+  <w:abstractNum w:abstractNumId="72" w15:restartNumberingAfterBreak="0">
+    <w:nsid w:val="7F704D78"/>
+    <w:multiLevelType w:val="multilevel"/>
+    <w:tmpl w:val="71BA5F06"/>
+    <w:lvl w:ilvl="0">
+      <w:start w:val="1"/>
+      <w:numFmt w:val="bullet"/>
+      <w:lvlText w:val=""/>
+      <w:lvlJc w:val="left"/>
+      <w:pPr>
+        <w:tabs>
+          <w:tab w:val="num" w:pos="720"/>
+        </w:tabs>
+        <w:ind w:left="720" w:hanging="360"/>
+      </w:pPr>
+      <w:rPr>
+        <w:rFonts w:ascii="Symbol" w:hAnsi="Symbol" w:hint="default"/>
+        <w:sz w:val="20"/>
+      </w:rPr>
+    </w:lvl>
+    <w:lvl w:ilvl="1" w:tentative="1">
+      <w:start w:val="1"/>
+      <w:numFmt w:val="bullet"/>
+      <w:lvlText w:val="o"/>
+      <w:lvlJc w:val="left"/>
+      <w:pPr>
+        <w:tabs>
+          <w:tab w:val="num" w:pos="1440"/>
+        </w:tabs>
+        <w:ind w:left="1440" w:hanging="360"/>
+      </w:pPr>
+      <w:rPr>
+        <w:rFonts w:ascii="Courier New" w:hAnsi="Courier New" w:hint="default"/>
+        <w:sz w:val="20"/>
+      </w:rPr>
+    </w:lvl>
+    <w:lvl w:ilvl="2" w:tentative="1">
+      <w:start w:val="1"/>
+      <w:numFmt w:val="bullet"/>
+      <w:lvlText w:val=""/>
+      <w:lvlJc w:val="left"/>
+      <w:pPr>
+        <w:tabs>
+          <w:tab w:val="num" w:pos="2160"/>
+        </w:tabs>
+        <w:ind w:left="2160" w:hanging="360"/>
+      </w:pPr>
+      <w:rPr>
+        <w:rFonts w:ascii="Wingdings" w:hAnsi="Wingdings" w:hint="default"/>
+        <w:sz w:val="20"/>
+      </w:rPr>
+    </w:lvl>
+    <w:lvl w:ilvl="3" w:tentative="1">
+      <w:start w:val="1"/>
+      <w:numFmt w:val="bullet"/>
+      <w:lvlText w:val=""/>
+      <w:lvlJc w:val="left"/>
+      <w:pPr>
+        <w:tabs>
+          <w:tab w:val="num" w:pos="2880"/>
+        </w:tabs>
+        <w:ind w:left="2880" w:hanging="360"/>
+      </w:pPr>
+      <w:rPr>
+        <w:rFonts w:ascii="Wingdings" w:hAnsi="Wingdings" w:hint="default"/>
+        <w:sz w:val="20"/>
+      </w:rPr>
+    </w:lvl>
+    <w:lvl w:ilvl="4" w:tentative="1">
+      <w:start w:val="1"/>
+      <w:numFmt w:val="bullet"/>
+      <w:lvlText w:val=""/>
+      <w:lvlJc w:val="left"/>
+      <w:pPr>
+        <w:tabs>
+          <w:tab w:val="num" w:pos="3600"/>
+        </w:tabs>
+        <w:ind w:left="3600" w:hanging="360"/>
+      </w:pPr>
+      <w:rPr>
+        <w:rFonts w:ascii="Wingdings" w:hAnsi="Wingdings" w:hint="default"/>
+        <w:sz w:val="20"/>
+      </w:rPr>
+    </w:lvl>
+    <w:lvl w:ilvl="5" w:tentative="1">
+      <w:start w:val="1"/>
+      <w:numFmt w:val="bullet"/>
+      <w:lvlText w:val=""/>
+      <w:lvlJc w:val="left"/>
+      <w:pPr>
+        <w:tabs>
+          <w:tab w:val="num" w:pos="4320"/>
+        </w:tabs>
+        <w:ind w:left="4320" w:hanging="360"/>
+      </w:pPr>
+      <w:rPr>
+        <w:rFonts w:ascii="Wingdings" w:hAnsi="Wingdings" w:hint="default"/>
+        <w:sz w:val="20"/>
+      </w:rPr>
+    </w:lvl>
+    <w:lvl w:ilvl="6" w:tentative="1">
+      <w:start w:val="1"/>
+      <w:numFmt w:val="bullet"/>
+      <w:lvlText w:val=""/>
+      <w:lvlJc w:val="left"/>
+      <w:pPr>
+        <w:tabs>
+          <w:tab w:val="num" w:pos="5040"/>
+        </w:tabs>
+        <w:ind w:left="5040" w:hanging="360"/>
+      </w:pPr>
+      <w:rPr>
+        <w:rFonts w:ascii="Wingdings" w:hAnsi="Wingdings" w:hint="default"/>
+        <w:sz w:val="20"/>
+      </w:rPr>
+    </w:lvl>
+    <w:lvl w:ilvl="7" w:tentative="1">
+      <w:start w:val="1"/>
+      <w:numFmt w:val="bullet"/>
+      <w:lvlText w:val=""/>
+      <w:lvlJc w:val="left"/>
+      <w:pPr>
+        <w:tabs>
+          <w:tab w:val="num" w:pos="5760"/>
+        </w:tabs>
+        <w:ind w:left="5760" w:hanging="360"/>
+      </w:pPr>
+      <w:rPr>
+        <w:rFonts w:ascii="Wingdings" w:hAnsi="Wingdings" w:hint="default"/>
+        <w:sz w:val="20"/>
+      </w:rPr>
+    </w:lvl>
+    <w:lvl w:ilvl="8" w:tentative="1">
+      <w:start w:val="1"/>
+      <w:numFmt w:val="bullet"/>
+      <w:lvlText w:val=""/>
+      <w:lvlJc w:val="left"/>
+      <w:pPr>
+        <w:tabs>
+          <w:tab w:val="num" w:pos="6480"/>
+        </w:tabs>
+        <w:ind w:left="6480" w:hanging="360"/>
+      </w:pPr>
+      <w:rPr>
+        <w:rFonts w:ascii="Wingdings" w:hAnsi="Wingdings" w:hint="default"/>
+        <w:sz w:val="20"/>
+      </w:rPr>
+    </w:lvl>
+  </w:abstractNum>
   <w:num w:numId="1" w16cid:durableId="1080755564">
+    <w:abstractNumId w:val="35"/>
+  </w:num>
+  <w:num w:numId="2" w16cid:durableId="1849252236">
+    <w:abstractNumId w:val="39"/>
+  </w:num>
+  <w:num w:numId="3" w16cid:durableId="1450396233">
+    <w:abstractNumId w:val="23"/>
+  </w:num>
+  <w:num w:numId="4" w16cid:durableId="161822365">
+    <w:abstractNumId w:val="38"/>
+  </w:num>
+  <w:num w:numId="5" w16cid:durableId="530647730">
+    <w:abstractNumId w:val="64"/>
+  </w:num>
+  <w:num w:numId="6" w16cid:durableId="973095036">
+    <w:abstractNumId w:val="70"/>
+  </w:num>
+  <w:num w:numId="7" w16cid:durableId="527378171">
+    <w:abstractNumId w:val="17"/>
+  </w:num>
+  <w:num w:numId="8" w16cid:durableId="2066874496">
+    <w:abstractNumId w:val="11"/>
+  </w:num>
+  <w:num w:numId="9" w16cid:durableId="1534804738">
+    <w:abstractNumId w:val="55"/>
+  </w:num>
+  <w:num w:numId="10" w16cid:durableId="1315643801">
+    <w:abstractNumId w:val="24"/>
+  </w:num>
+  <w:num w:numId="11" w16cid:durableId="552315">
+    <w:abstractNumId w:val="27"/>
+  </w:num>
+  <w:num w:numId="12" w16cid:durableId="2137017359">
+    <w:abstractNumId w:val="45"/>
+  </w:num>
+  <w:num w:numId="13" w16cid:durableId="11424398">
+    <w:abstractNumId w:val="22"/>
+  </w:num>
+  <w:num w:numId="14" w16cid:durableId="867793805">
+    <w:abstractNumId w:val="49"/>
+  </w:num>
+  <w:num w:numId="15" w16cid:durableId="402334688">
+    <w:abstractNumId w:val="20"/>
+  </w:num>
+  <w:num w:numId="16" w16cid:durableId="935287417">
+    <w:abstractNumId w:val="5"/>
+  </w:num>
+  <w:num w:numId="17" w16cid:durableId="1239556731">
+    <w:abstractNumId w:val="19"/>
+  </w:num>
+  <w:num w:numId="18" w16cid:durableId="1423837795">
+    <w:abstractNumId w:val="44"/>
+  </w:num>
+  <w:num w:numId="19" w16cid:durableId="626814247">
+    <w:abstractNumId w:val="33"/>
+  </w:num>
+  <w:num w:numId="20" w16cid:durableId="440419771">
+    <w:abstractNumId w:val="47"/>
+  </w:num>
+  <w:num w:numId="21" w16cid:durableId="1612466872">
+    <w:abstractNumId w:val="51"/>
+  </w:num>
+  <w:num w:numId="22" w16cid:durableId="2041122847">
+    <w:abstractNumId w:val="42"/>
+  </w:num>
+  <w:num w:numId="23" w16cid:durableId="362636011">
+    <w:abstractNumId w:val="12"/>
+  </w:num>
+  <w:num w:numId="24" w16cid:durableId="465898715">
+    <w:abstractNumId w:val="13"/>
+  </w:num>
+  <w:num w:numId="25" w16cid:durableId="689994699">
+    <w:abstractNumId w:val="61"/>
+  </w:num>
+  <w:num w:numId="26" w16cid:durableId="523717260">
+    <w:abstractNumId w:val="71"/>
+  </w:num>
+  <w:num w:numId="27" w16cid:durableId="5330321">
+    <w:abstractNumId w:val="14"/>
+  </w:num>
+  <w:num w:numId="28" w16cid:durableId="1562213219">
+    <w:abstractNumId w:val="65"/>
+  </w:num>
+  <w:num w:numId="29" w16cid:durableId="1520126124">
+    <w:abstractNumId w:val="52"/>
+  </w:num>
+  <w:num w:numId="30" w16cid:durableId="1841773468">
+    <w:abstractNumId w:val="37"/>
+  </w:num>
+  <w:num w:numId="31" w16cid:durableId="2061316323">
+    <w:abstractNumId w:val="6"/>
+  </w:num>
+  <w:num w:numId="32" w16cid:durableId="858158717">
+    <w:abstractNumId w:val="26"/>
+  </w:num>
+  <w:num w:numId="33" w16cid:durableId="163591614">
+    <w:abstractNumId w:val="68"/>
+  </w:num>
+  <w:num w:numId="34" w16cid:durableId="1492523921">
+    <w:abstractNumId w:val="66"/>
+  </w:num>
+  <w:num w:numId="35" w16cid:durableId="1663005892">
+    <w:abstractNumId w:val="63"/>
+  </w:num>
+  <w:num w:numId="36" w16cid:durableId="1615136245">
+    <w:abstractNumId w:val="50"/>
+  </w:num>
+  <w:num w:numId="37" w16cid:durableId="2010710787">
+    <w:abstractNumId w:val="31"/>
+  </w:num>
+  <w:num w:numId="38" w16cid:durableId="729495463">
+    <w:abstractNumId w:val="32"/>
+  </w:num>
+  <w:num w:numId="39" w16cid:durableId="814031336">
+    <w:abstractNumId w:val="43"/>
+  </w:num>
+  <w:num w:numId="40" w16cid:durableId="1895265344">
+    <w:abstractNumId w:val="67"/>
+  </w:num>
+  <w:num w:numId="41" w16cid:durableId="1001660398">
+    <w:abstractNumId w:val="2"/>
+  </w:num>
+  <w:num w:numId="42" w16cid:durableId="1079451150">
+    <w:abstractNumId w:val="18"/>
+  </w:num>
+  <w:num w:numId="43" w16cid:durableId="784159496">
+    <w:abstractNumId w:val="25"/>
+  </w:num>
+  <w:num w:numId="44" w16cid:durableId="1720671204">
+    <w:abstractNumId w:val="8"/>
+  </w:num>
+  <w:num w:numId="45" w16cid:durableId="1963415031">
+    <w:abstractNumId w:val="9"/>
+  </w:num>
+  <w:num w:numId="46" w16cid:durableId="282536463">
+    <w:abstractNumId w:val="36"/>
+  </w:num>
+  <w:num w:numId="47" w16cid:durableId="718213356">
+    <w:abstractNumId w:val="30"/>
+  </w:num>
+  <w:num w:numId="48" w16cid:durableId="153764062">
+    <w:abstractNumId w:val="57"/>
+  </w:num>
+  <w:num w:numId="49" w16cid:durableId="1498377464">
+    <w:abstractNumId w:val="34"/>
+  </w:num>
+  <w:num w:numId="50" w16cid:durableId="1230993984">
+    <w:abstractNumId w:val="41"/>
+  </w:num>
+  <w:num w:numId="51" w16cid:durableId="1354844695">
+    <w:abstractNumId w:val="48"/>
+  </w:num>
+  <w:num w:numId="52" w16cid:durableId="497385379">
+    <w:abstractNumId w:val="15"/>
+  </w:num>
+  <w:num w:numId="53" w16cid:durableId="1763800605">
+    <w:abstractNumId w:val="54"/>
+  </w:num>
+  <w:num w:numId="54" w16cid:durableId="1921938582">
+    <w:abstractNumId w:val="69"/>
+  </w:num>
+  <w:num w:numId="55" w16cid:durableId="1650093709">
+    <w:abstractNumId w:val="62"/>
+  </w:num>
+  <w:num w:numId="56" w16cid:durableId="681475000">
+    <w:abstractNumId w:val="7"/>
+  </w:num>
+  <w:num w:numId="57" w16cid:durableId="490606725">
+    <w:abstractNumId w:val="59"/>
+  </w:num>
+  <w:num w:numId="58" w16cid:durableId="1167017902">
+    <w:abstractNumId w:val="46"/>
+  </w:num>
+  <w:num w:numId="59" w16cid:durableId="736632960">
+    <w:abstractNumId w:val="40"/>
+  </w:num>
+  <w:num w:numId="60" w16cid:durableId="313798725">
+    <w:abstractNumId w:val="1"/>
+  </w:num>
+  <w:num w:numId="61" w16cid:durableId="1035613867">
+    <w:abstractNumId w:val="3"/>
+  </w:num>
+  <w:num w:numId="62" w16cid:durableId="725105877">
+    <w:abstractNumId w:val="58"/>
+  </w:num>
+  <w:num w:numId="63" w16cid:durableId="145362338">
+    <w:abstractNumId w:val="56"/>
+  </w:num>
+  <w:num w:numId="64" w16cid:durableId="1076702747">
+    <w:abstractNumId w:val="21"/>
+  </w:num>
+  <w:num w:numId="65" w16cid:durableId="2013488078">
+    <w:abstractNumId w:val="72"/>
+  </w:num>
+  <w:num w:numId="66" w16cid:durableId="653874004">
+    <w:abstractNumId w:val="10"/>
+  </w:num>
+  <w:num w:numId="67" w16cid:durableId="464390608">
+    <w:abstractNumId w:val="4"/>
+  </w:num>
+  <w:num w:numId="68" w16cid:durableId="1807426826">
     <w:abstractNumId w:val="29"/>
   </w:num>
-  <w:num w:numId="2" w16cid:durableId="1849252236">
-    <w:abstractNumId w:val="33"/>
-  </w:num>
-  <w:num w:numId="3" w16cid:durableId="1450396233">
-    <w:abstractNumId w:val="19"/>
-  </w:num>
-  <w:num w:numId="4" w16cid:durableId="161822365">
-    <w:abstractNumId w:val="32"/>
-  </w:num>
-  <w:num w:numId="5" w16cid:durableId="530647730">
-    <w:abstractNumId w:val="56"/>
-  </w:num>
-  <w:num w:numId="6" w16cid:durableId="973095036">
-    <w:abstractNumId w:val="62"/>
-  </w:num>
-  <w:num w:numId="7" w16cid:durableId="527378171">
-    <w:abstractNumId w:val="13"/>
-  </w:num>
-  <w:num w:numId="8" w16cid:durableId="2066874496">
-    <w:abstractNumId w:val="8"/>
-  </w:num>
-  <w:num w:numId="9" w16cid:durableId="1534804738">
-    <w:abstractNumId w:val="48"/>
-  </w:num>
-  <w:num w:numId="10" w16cid:durableId="1315643801">
-    <w:abstractNumId w:val="20"/>
-  </w:num>
-  <w:num w:numId="11" w16cid:durableId="552315">
-    <w:abstractNumId w:val="23"/>
-  </w:num>
-  <w:num w:numId="12" w16cid:durableId="2137017359">
-    <w:abstractNumId w:val="39"/>
-  </w:num>
-  <w:num w:numId="13" w16cid:durableId="11424398">
-    <w:abstractNumId w:val="18"/>
-  </w:num>
-  <w:num w:numId="14" w16cid:durableId="867793805">
-    <w:abstractNumId w:val="43"/>
-  </w:num>
-  <w:num w:numId="15" w16cid:durableId="402334688">
+  <w:num w:numId="69" w16cid:durableId="295837405">
     <w:abstractNumId w:val="16"/>
   </w:num>
-  <w:num w:numId="16" w16cid:durableId="935287417">
-    <w:abstractNumId w:val="3"/>
-  </w:num>
-  <w:num w:numId="17" w16cid:durableId="1239556731">
-    <w:abstractNumId w:val="15"/>
-  </w:num>
-  <w:num w:numId="18" w16cid:durableId="1423837795">
-    <w:abstractNumId w:val="38"/>
-  </w:num>
-  <w:num w:numId="19" w16cid:durableId="626814247">
-    <w:abstractNumId w:val="27"/>
-  </w:num>
-  <w:num w:numId="20" w16cid:durableId="440419771">
-    <w:abstractNumId w:val="41"/>
-  </w:num>
-  <w:num w:numId="21" w16cid:durableId="1612466872">
-    <w:abstractNumId w:val="45"/>
-  </w:num>
-  <w:num w:numId="22" w16cid:durableId="2041122847">
-    <w:abstractNumId w:val="36"/>
-  </w:num>
-  <w:num w:numId="23" w16cid:durableId="362636011">
-    <w:abstractNumId w:val="9"/>
-  </w:num>
-  <w:num w:numId="24" w16cid:durableId="465898715">
-    <w:abstractNumId w:val="10"/>
-  </w:num>
-  <w:num w:numId="25" w16cid:durableId="689994699">
+  <w:num w:numId="70" w16cid:durableId="350028829">
     <w:abstractNumId w:val="53"/>
   </w:num>
-  <w:num w:numId="26" w16cid:durableId="523717260">
-    <w:abstractNumId w:val="63"/>
-  </w:num>
-  <w:num w:numId="27" w16cid:durableId="5330321">
-    <w:abstractNumId w:val="11"/>
-  </w:num>
-  <w:num w:numId="28" w16cid:durableId="1562213219">
-    <w:abstractNumId w:val="57"/>
-  </w:num>
-  <w:num w:numId="29" w16cid:durableId="1520126124">
-    <w:abstractNumId w:val="46"/>
-  </w:num>
-  <w:num w:numId="30" w16cid:durableId="1841773468">
-    <w:abstractNumId w:val="31"/>
-  </w:num>
-  <w:num w:numId="31" w16cid:durableId="2061316323">
-    <w:abstractNumId w:val="4"/>
-  </w:num>
-  <w:num w:numId="32" w16cid:durableId="858158717">
-    <w:abstractNumId w:val="22"/>
-  </w:num>
-  <w:num w:numId="33" w16cid:durableId="163591614">
+  <w:num w:numId="71" w16cid:durableId="1023045952">
     <w:abstractNumId w:val="60"/>
   </w:num>
-  <w:num w:numId="34" w16cid:durableId="1492523921">
-    <w:abstractNumId w:val="58"/>
-  </w:num>
-  <w:num w:numId="35" w16cid:durableId="1663005892">
-    <w:abstractNumId w:val="55"/>
-  </w:num>
-  <w:num w:numId="36" w16cid:durableId="1615136245">
-    <w:abstractNumId w:val="44"/>
-  </w:num>
-  <w:num w:numId="37" w16cid:durableId="2010710787">
-    <w:abstractNumId w:val="25"/>
-  </w:num>
-  <w:num w:numId="38" w16cid:durableId="729495463">
-    <w:abstractNumId w:val="26"/>
-  </w:num>
-  <w:num w:numId="39" w16cid:durableId="814031336">
-    <w:abstractNumId w:val="37"/>
-  </w:num>
-  <w:num w:numId="40" w16cid:durableId="1895265344">
-    <w:abstractNumId w:val="59"/>
-  </w:num>
-  <w:num w:numId="41" w16cid:durableId="1001660398">
-    <w:abstractNumId w:val="1"/>
-  </w:num>
-  <w:num w:numId="42" w16cid:durableId="1079451150">
-    <w:abstractNumId w:val="14"/>
-  </w:num>
-  <w:num w:numId="43" w16cid:durableId="784159496">
-    <w:abstractNumId w:val="21"/>
-  </w:num>
-  <w:num w:numId="44" w16cid:durableId="1720671204">
-    <w:abstractNumId w:val="6"/>
-  </w:num>
-  <w:num w:numId="45" w16cid:durableId="1963415031">
-    <w:abstractNumId w:val="7"/>
-  </w:num>
-  <w:num w:numId="46" w16cid:durableId="282536463">
-    <w:abstractNumId w:val="30"/>
-  </w:num>
-  <w:num w:numId="47" w16cid:durableId="718213356">
-    <w:abstractNumId w:val="24"/>
-  </w:num>
-  <w:num w:numId="48" w16cid:durableId="153764062">
-    <w:abstractNumId w:val="50"/>
-  </w:num>
-  <w:num w:numId="49" w16cid:durableId="1498377464">
-    <w:abstractNumId w:val="28"/>
-  </w:num>
-  <w:num w:numId="50" w16cid:durableId="1230993984">
-    <w:abstractNumId w:val="35"/>
-  </w:num>
-  <w:num w:numId="51" w16cid:durableId="1354844695">
-    <w:abstractNumId w:val="42"/>
-  </w:num>
-  <w:num w:numId="52" w16cid:durableId="497385379">
-    <w:abstractNumId w:val="12"/>
-  </w:num>
-  <w:num w:numId="53" w16cid:durableId="1763800605">
-    <w:abstractNumId w:val="47"/>
-  </w:num>
-  <w:num w:numId="54" w16cid:durableId="1921938582">
-    <w:abstractNumId w:val="61"/>
-  </w:num>
-  <w:num w:numId="55" w16cid:durableId="1650093709">
-    <w:abstractNumId w:val="54"/>
-  </w:num>
-  <w:num w:numId="56" w16cid:durableId="681475000">
-    <w:abstractNumId w:val="5"/>
-  </w:num>
-  <w:num w:numId="57" w16cid:durableId="490606725">
-    <w:abstractNumId w:val="52"/>
-  </w:num>
-  <w:num w:numId="58" w16cid:durableId="1167017902">
-    <w:abstractNumId w:val="40"/>
-  </w:num>
-  <w:num w:numId="59" w16cid:durableId="736632960">
-    <w:abstractNumId w:val="34"/>
-  </w:num>
-  <w:num w:numId="60" w16cid:durableId="313798725">
+  <w:num w:numId="72" w16cid:durableId="1162702629">
     <w:abstractNumId w:val="0"/>
   </w:num>
-  <w:num w:numId="61" w16cid:durableId="1035613867">
-    <w:abstractNumId w:val="2"/>
-  </w:num>
-  <w:num w:numId="62" w16cid:durableId="725105877">
-    <w:abstractNumId w:val="51"/>
-  </w:num>
-  <w:num w:numId="63" w16cid:durableId="145362338">
-    <w:abstractNumId w:val="49"/>
-  </w:num>
-  <w:num w:numId="64" w16cid:durableId="1076702747">
-    <w:abstractNumId w:val="17"/>
+  <w:num w:numId="73" w16cid:durableId="826365657">
+    <w:abstractNumId w:val="28"/>
   </w:num>
 </w:numbering>
 </file>

</xml_diff>

<commit_message>
Modifica quasi finali al Raw file SSD
</commit_message>
<xml_diff>
--- a/Raw File/SystemDesignDocument_Rated.docx
+++ b/Raw File/SystemDesignDocument_Rated.docx
@@ -2980,15 +2980,17 @@
         <w:jc w:val="both"/>
         <w:rPr>
           <w:rFonts w:cs="Arial"/>
-          <w:b/>
-          <w:bCs/>
-        </w:rPr>
-      </w:pPr>
-      <w:r>
-        <w:rPr>
-          <w:rFonts w:cs="Arial"/>
-          <w:b/>
-          <w:bCs/>
+          <w:i/>
+          <w:iCs/>
+          <w:u w:val="single"/>
+        </w:rPr>
+      </w:pPr>
+      <w:r>
+        <w:rPr>
+          <w:rFonts w:cs="Arial"/>
+          <w:i/>
+          <w:iCs/>
+          <w:u w:val="single"/>
         </w:rPr>
         <w:t>Component Diagram</w:t>
       </w:r>
@@ -3470,7 +3472,19 @@
         <w:rPr>
           <w:rFonts w:cs="Arial"/>
         </w:rPr>
-        <w:t xml:space="preserve"> è, per sua natura, un sistema distribuito, poiché gli utenti interagiscono con esso da macchine diverse, in remoto. Si distinguono due tipi principali di nodi:</w:t>
+        <w:t xml:space="preserve"> è, per sua natura, un sistema distribuito, poiché gli utenti interagiscono con esso da macchine diverse, in remoto. Si distinguono </w:t>
+      </w:r>
+      <w:r>
+        <w:rPr>
+          <w:rFonts w:cs="Arial"/>
+        </w:rPr>
+        <w:t>tre tipi principali di componenti</w:t>
+      </w:r>
+      <w:r>
+        <w:rPr>
+          <w:rFonts w:cs="Arial"/>
+        </w:rPr>
+        <w:t>:</w:t>
       </w:r>
     </w:p>
     <w:p>
@@ -3506,11 +3520,75 @@
         <w:rPr>
           <w:rFonts w:cs="Arial"/>
         </w:rPr>
-        <w:t>Nodo Server, che gestisce la logica applicativa, i controlli, la persistenza dei dati e i servizi offerti. Esegue i sottosistemi Application Logic e Storage.</w:t>
+        <w:t>Application</w:t>
+      </w:r>
+      <w:r>
+        <w:rPr>
+          <w:rFonts w:cs="Arial"/>
+        </w:rPr>
+        <w:t xml:space="preserve"> Server, che gestisce la logica applicativa</w:t>
+      </w:r>
+      <w:r>
+        <w:rPr>
+          <w:rFonts w:cs="Arial"/>
+        </w:rPr>
+        <w:t xml:space="preserve"> e</w:t>
+      </w:r>
+      <w:r>
+        <w:rPr>
+          <w:rFonts w:cs="Arial"/>
+        </w:rPr>
+        <w:t xml:space="preserve"> i controlli</w:t>
+      </w:r>
+      <w:r>
+        <w:rPr>
+          <w:rFonts w:cs="Arial"/>
+        </w:rPr>
+        <w:t xml:space="preserve">. </w:t>
+      </w:r>
+      <w:r>
+        <w:rPr>
+          <w:rFonts w:cs="Arial"/>
+        </w:rPr>
+        <w:t>Esegue i</w:t>
+      </w:r>
+      <w:r>
+        <w:rPr>
+          <w:rFonts w:cs="Arial"/>
+        </w:rPr>
+        <w:t>l</w:t>
+      </w:r>
+      <w:r>
+        <w:rPr>
+          <w:rFonts w:cs="Arial"/>
+        </w:rPr>
+        <w:t xml:space="preserve"> sottosistem</w:t>
+      </w:r>
+      <w:r>
+        <w:rPr>
+          <w:rFonts w:cs="Arial"/>
+        </w:rPr>
+        <w:t xml:space="preserve">a </w:t>
+      </w:r>
+      <w:r>
+        <w:rPr>
+          <w:rFonts w:cs="Arial"/>
+        </w:rPr>
+        <w:t>Application Logic</w:t>
+      </w:r>
+      <w:r>
+        <w:rPr>
+          <w:rFonts w:cs="Arial"/>
+        </w:rPr>
+        <w:t>.</w:t>
       </w:r>
     </w:p>
     <w:p>
       <w:pPr>
+        <w:numPr>
+          <w:ilvl w:val="0"/>
+          <w:numId w:val="69"/>
+        </w:numPr>
         <w:jc w:val="both"/>
         <w:rPr>
           <w:rFonts w:cs="Arial"/>
@@ -3520,7 +3598,25 @@
         <w:rPr>
           <w:rFonts w:cs="Arial"/>
         </w:rPr>
-        <w:t>Il sistema sarà implementato utilizzando Apache Tomcat in combinazione con Java JDK 23.0. Tomcat è un contenitore di Servlet che consente il deployment e l’esecuzione di applicazioni web. La logica applicativa sarà scritta in Java per sfruttare la sua modularità e robustezza.</w:t>
+        <w:t>Database Server, che gestisce</w:t>
+      </w:r>
+      <w:r>
+        <w:rPr>
+          <w:rFonts w:cs="Arial"/>
+        </w:rPr>
+        <w:t xml:space="preserve"> la persistenza dei dati e i servizi offerti. </w:t>
+      </w:r>
+      <w:r>
+        <w:rPr>
+          <w:rFonts w:cs="Arial"/>
+        </w:rPr>
+        <w:t xml:space="preserve">Esegue il sottosistema </w:t>
+      </w:r>
+      <w:r>
+        <w:rPr>
+          <w:rFonts w:cs="Arial"/>
+        </w:rPr>
+        <w:t>Storage.</w:t>
       </w:r>
     </w:p>
     <w:p>
@@ -3530,6 +3626,13 @@
           <w:rFonts w:cs="Arial"/>
         </w:rPr>
       </w:pPr>
+      <w:r>
+        <w:rPr>
+          <w:rFonts w:cs="Arial"/>
+        </w:rPr>
+        <w:lastRenderedPageBreak/>
+        <w:t>Il sistema sarà implementato utilizzando Apache Tomcat in combinazione con Java JDK 23.0. Tomcat è un contenitore di Servlet che consente il deployment e l’esecuzione di applicazioni web. La logica applicativa sarà scritta in Java per sfruttare la sua modularità e robustezza.</w:t>
+      </w:r>
     </w:p>
     <w:p>
       <w:pPr>
@@ -3538,12 +3641,28 @@
           <w:rFonts w:cs="Arial"/>
         </w:rPr>
       </w:pPr>
-      <w:r>
-        <w:rPr>
-          <w:rFonts w:cs="Arial"/>
-        </w:rPr>
-        <w:lastRenderedPageBreak/>
-        <w:t>Tecnologie utilizzate:</w:t>
+    </w:p>
+    <w:p>
+      <w:pPr>
+        <w:jc w:val="both"/>
+        <w:rPr>
+          <w:rFonts w:cs="Arial"/>
+        </w:rPr>
+      </w:pPr>
+      <w:r>
+        <w:rPr>
+          <w:rFonts w:cs="Arial"/>
+          <w:i/>
+          <w:iCs/>
+          <w:u w:val="single"/>
+        </w:rPr>
+        <w:t>Tecnologie utilizzate</w:t>
+      </w:r>
+      <w:r>
+        <w:rPr>
+          <w:rFonts w:cs="Arial"/>
+        </w:rPr>
+        <w:t>:</w:t>
       </w:r>
     </w:p>
     <w:p>
@@ -3647,54 +3766,53 @@
         <w:jc w:val="both"/>
         <w:rPr>
           <w:rFonts w:cs="Arial"/>
+          <w:i/>
+          <w:iCs/>
+          <w:u w:val="single"/>
+        </w:rPr>
+      </w:pPr>
+      <w:r>
+        <w:rPr>
+          <w:rFonts w:cs="Arial"/>
+          <w:i/>
+          <w:iCs/>
+          <w:u w:val="single"/>
+        </w:rPr>
+        <w:t>Deployment Diagram</w:t>
+      </w:r>
+    </w:p>
+    <w:p>
+      <w:pPr>
+        <w:jc w:val="both"/>
+        <w:rPr>
+          <w:rFonts w:cs="Arial"/>
+        </w:rPr>
+      </w:pPr>
+      <w:r>
+        <w:rPr>
+          <w:rFonts w:cs="Arial"/>
+        </w:rPr>
+        <w:t>Il componente Application Logic racchiude i sottosistemi relativi al layer logico. Il componente Storage, invece, si occupa della gestione dei dati persistenti attraverso MySQL, mentre il componente Interface è responsabile della presentazione e interazione utente.</w:t>
+      </w:r>
+    </w:p>
+    <w:p>
+      <w:pPr>
+        <w:jc w:val="both"/>
+        <w:rPr>
+          <w:rFonts w:cs="Arial"/>
           <w:b/>
           <w:bCs/>
         </w:rPr>
       </w:pPr>
       <w:r>
         <w:rPr>
-          <w:rFonts w:cs="Arial"/>
-          <w:b/>
-          <w:bCs/>
-        </w:rPr>
-        <w:t>Deployment Diagram</w:t>
-      </w:r>
-    </w:p>
-    <w:p>
-      <w:pPr>
-        <w:jc w:val="both"/>
-        <w:rPr>
-          <w:rFonts w:cs="Arial"/>
-        </w:rPr>
-      </w:pPr>
-      <w:r>
-        <w:rPr>
-          <w:rFonts w:cs="Arial"/>
-        </w:rPr>
-        <w:t>Il componente Application Logic racchiude i sottosistemi relativi al layer logico. Il componente Storage, invece, si occupa della gestione dei dati persistenti attraverso MySQL, mentre il componente Interface è responsabile della presentazione e interazione utente.</w:t>
-      </w:r>
-    </w:p>
-    <w:p>
-      <w:pPr>
-        <w:jc w:val="both"/>
-        <w:rPr>
-          <w:rFonts w:cs="Arial"/>
-          <w:b/>
-          <w:bCs/>
-        </w:rPr>
-      </w:pPr>
-      <w:r>
-        <w:rPr>
-          <w:rFonts w:cs="Arial"/>
-          <w:b/>
-          <w:bCs/>
           <w:noProof/>
         </w:rPr>
         <w:drawing>
-          <wp:inline distT="0" distB="0" distL="0" distR="0" wp14:anchorId="7D180968" wp14:editId="16D46C2D">
-            <wp:extent cx="6120130" cy="1682750"/>
+          <wp:inline distT="0" distB="0" distL="0" distR="0" wp14:anchorId="0E6641E9" wp14:editId="31A22A1E">
+            <wp:extent cx="6120130" cy="2057400"/>
             <wp:effectExtent l="0" t="0" r="0" b="0"/>
-            <wp:docPr id="818799940" name="Picture 1"/>
+            <wp:docPr id="545103597" name="Picture 1"/>
             <wp:cNvGraphicFramePr>
               <a:graphicFrameLocks xmlns:a="http://schemas.openxmlformats.org/drawingml/2006/main" noChangeAspect="1"/>
             </wp:cNvGraphicFramePr>
@@ -3702,23 +3820,36 @@
               <a:graphicData uri="http://schemas.openxmlformats.org/drawingml/2006/picture">
                 <pic:pic xmlns:pic="http://schemas.openxmlformats.org/drawingml/2006/picture">
                   <pic:nvPicPr>
-                    <pic:cNvPr id="818799940" name=""/>
-                    <pic:cNvPicPr/>
+                    <pic:cNvPr id="0" name="Picture 40"/>
+                    <pic:cNvPicPr>
+                      <a:picLocks noChangeAspect="1" noChangeArrowheads="1"/>
+                    </pic:cNvPicPr>
                   </pic:nvPicPr>
                   <pic:blipFill>
-                    <a:blip r:embed="rId8"/>
+                    <a:blip r:embed="rId8">
+                      <a:extLst>
+                        <a:ext uri="{28A0092B-C50C-407E-A947-70E740481C1C}">
+                          <a14:useLocalDpi xmlns:a14="http://schemas.microsoft.com/office/drawing/2010/main" val="0"/>
+                        </a:ext>
+                      </a:extLst>
+                    </a:blip>
+                    <a:srcRect/>
                     <a:stretch>
                       <a:fillRect/>
                     </a:stretch>
                   </pic:blipFill>
-                  <pic:spPr>
+                  <pic:spPr bwMode="auto">
                     <a:xfrm>
                       <a:off x="0" y="0"/>
-                      <a:ext cx="6120130" cy="1682750"/>
+                      <a:ext cx="6120130" cy="2057400"/>
                     </a:xfrm>
                     <a:prstGeom prst="rect">
                       <a:avLst/>
                     </a:prstGeom>
+                    <a:noFill/>
+                    <a:ln>
+                      <a:noFill/>
+                    </a:ln>
                   </pic:spPr>
                 </pic:pic>
               </a:graphicData>
@@ -3750,11 +3881,17 @@
         <w:jc w:val="both"/>
         <w:rPr>
           <w:rFonts w:cs="Arial"/>
-        </w:rPr>
-      </w:pPr>
-      <w:r>
-        <w:rPr>
-          <w:rFonts w:cs="Arial"/>
+          <w:i/>
+          <w:iCs/>
+          <w:u w:val="single"/>
+        </w:rPr>
+      </w:pPr>
+      <w:r>
+        <w:rPr>
+          <w:rFonts w:cs="Arial"/>
+          <w:i/>
+          <w:iCs/>
+          <w:u w:val="single"/>
         </w:rPr>
         <w:t>Identificazione dei dati persistenti</w:t>
       </w:r>
@@ -3824,6 +3961,7 @@
         <w:rPr>
           <w:rFonts w:cs="Arial"/>
         </w:rPr>
+        <w:lastRenderedPageBreak/>
         <w:t>Recensione: contenuti testuali, votazioni e metadati relativi agli utenti e ai film.</w:t>
       </w:r>
     </w:p>
@@ -3874,7 +4012,6 @@
         <w:rPr>
           <w:rFonts w:cs="Arial"/>
         </w:rPr>
-        <w:lastRenderedPageBreak/>
         <w:t>Meccanismi di transazione per garantire l’integrità e la consistenza dei dati (proprietà ACID).</w:t>
       </w:r>
     </w:p>
@@ -3915,15 +4052,17 @@
         <w:jc w:val="both"/>
         <w:rPr>
           <w:rFonts w:cs="Arial"/>
-          <w:b/>
-          <w:bCs/>
-        </w:rPr>
-      </w:pPr>
-      <w:r>
-        <w:rPr>
-          <w:rFonts w:cs="Arial"/>
-          <w:b/>
-          <w:bCs/>
+          <w:i/>
+          <w:iCs/>
+          <w:u w:val="single"/>
+        </w:rPr>
+      </w:pPr>
+      <w:r>
+        <w:rPr>
+          <w:rFonts w:cs="Arial"/>
+          <w:i/>
+          <w:iCs/>
+          <w:u w:val="single"/>
         </w:rPr>
         <w:t>Tecnologie utilizzate</w:t>
       </w:r>
@@ -4055,18 +4194,943 @@
         <w:jc w:val="both"/>
         <w:rPr>
           <w:rFonts w:cs="Arial"/>
+          <w:i/>
+          <w:iCs/>
+          <w:u w:val="single"/>
+        </w:rPr>
+      </w:pPr>
+      <w:r>
+        <w:rPr>
+          <w:rFonts w:cs="Arial"/>
+          <w:i/>
+          <w:iCs/>
+          <w:u w:val="single"/>
+        </w:rPr>
+        <w:t>Matrice di controllo degli accessi</w:t>
+      </w:r>
+    </w:p>
+    <w:tbl>
+      <w:tblPr>
+        <w:tblStyle w:val="GridTable5Dark-Accent1"/>
+        <w:tblW w:w="10065" w:type="dxa"/>
+        <w:tblInd w:w="-294" w:type="dxa"/>
+        <w:tblBorders>
+          <w:top w:val="single" w:sz="8" w:space="0" w:color="auto"/>
+          <w:left w:val="single" w:sz="8" w:space="0" w:color="auto"/>
+          <w:bottom w:val="single" w:sz="8" w:space="0" w:color="auto"/>
+          <w:right w:val="single" w:sz="8" w:space="0" w:color="auto"/>
+          <w:insideH w:val="single" w:sz="8" w:space="0" w:color="auto"/>
+          <w:insideV w:val="single" w:sz="8" w:space="0" w:color="auto"/>
+        </w:tblBorders>
+        <w:tblLayout w:type="fixed"/>
+        <w:tblLook w:val="06A0" w:firstRow="1" w:lastRow="0" w:firstColumn="1" w:lastColumn="0" w:noHBand="1" w:noVBand="1"/>
+      </w:tblPr>
+      <w:tblGrid>
+        <w:gridCol w:w="2127"/>
+        <w:gridCol w:w="2410"/>
+        <w:gridCol w:w="2835"/>
+        <w:gridCol w:w="2693"/>
+      </w:tblGrid>
+      <w:tr>
+        <w:trPr>
+          <w:cnfStyle w:val="100000000000" w:firstRow="1" w:lastRow="0" w:firstColumn="0" w:lastColumn="0" w:oddVBand="0" w:evenVBand="0" w:oddHBand="0" w:evenHBand="0" w:firstRowFirstColumn="0" w:firstRowLastColumn="0" w:lastRowFirstColumn="0" w:lastRowLastColumn="0"/>
+          <w:trHeight w:val="828"/>
+        </w:trPr>
+        <w:tc>
+          <w:tcPr>
+            <w:cnfStyle w:val="001000000000" w:firstRow="0" w:lastRow="0" w:firstColumn="1" w:lastColumn="0" w:oddVBand="0" w:evenVBand="0" w:oddHBand="0" w:evenHBand="0" w:firstRowFirstColumn="0" w:firstRowLastColumn="0" w:lastRowFirstColumn="0" w:lastRowLastColumn="0"/>
+            <w:tcW w:w="2127" w:type="dxa"/>
+            <w:tcBorders>
+              <w:top w:val="single" w:sz="8" w:space="0" w:color="auto"/>
+              <w:left w:val="single" w:sz="8" w:space="0" w:color="auto"/>
+              <w:bottom w:val="single" w:sz="8" w:space="0" w:color="auto"/>
+              <w:right w:val="single" w:sz="8" w:space="0" w:color="auto"/>
+            </w:tcBorders>
+            <w:vAlign w:val="center"/>
+            <w:hideMark/>
+          </w:tcPr>
+          <w:p>
+            <w:pPr>
+              <w:rPr>
+                <w:b w:val="0"/>
+                <w:bCs w:val="0"/>
+              </w:rPr>
+            </w:pPr>
+            <w:r>
+              <w:rPr>
+                <w:b w:val="0"/>
+                <w:bCs w:val="0"/>
+              </w:rPr>
+              <w:t>Attore \ Oggetto</w:t>
+            </w:r>
+          </w:p>
+        </w:tc>
+        <w:tc>
+          <w:tcPr>
+            <w:tcW w:w="2410" w:type="dxa"/>
+            <w:tcBorders>
+              <w:top w:val="single" w:sz="8" w:space="0" w:color="auto"/>
+              <w:left w:val="single" w:sz="8" w:space="0" w:color="auto"/>
+              <w:bottom w:val="single" w:sz="8" w:space="0" w:color="auto"/>
+              <w:right w:val="single" w:sz="8" w:space="0" w:color="auto"/>
+            </w:tcBorders>
+            <w:vAlign w:val="center"/>
+            <w:hideMark/>
+          </w:tcPr>
+          <w:p>
+            <w:pPr>
+              <w:cnfStyle w:val="100000000000" w:firstRow="1" w:lastRow="0" w:firstColumn="0" w:lastColumn="0" w:oddVBand="0" w:evenVBand="0" w:oddHBand="0" w:evenHBand="0" w:firstRowFirstColumn="0" w:firstRowLastColumn="0" w:lastRowFirstColumn="0" w:lastRowLastColumn="0"/>
+              <w:rPr>
+                <w:b w:val="0"/>
+                <w:bCs w:val="0"/>
+              </w:rPr>
+            </w:pPr>
+            <w:r>
+              <w:rPr>
+                <w:b w:val="0"/>
+                <w:bCs w:val="0"/>
+              </w:rPr>
+              <w:t>Utente</w:t>
+            </w:r>
+          </w:p>
+        </w:tc>
+        <w:tc>
+          <w:tcPr>
+            <w:tcW w:w="2835" w:type="dxa"/>
+            <w:tcBorders>
+              <w:top w:val="single" w:sz="8" w:space="0" w:color="auto"/>
+              <w:left w:val="single" w:sz="8" w:space="0" w:color="auto"/>
+              <w:bottom w:val="single" w:sz="8" w:space="0" w:color="auto"/>
+              <w:right w:val="single" w:sz="8" w:space="0" w:color="auto"/>
+            </w:tcBorders>
+            <w:vAlign w:val="center"/>
+            <w:hideMark/>
+          </w:tcPr>
+          <w:p>
+            <w:pPr>
+              <w:cnfStyle w:val="100000000000" w:firstRow="1" w:lastRow="0" w:firstColumn="0" w:lastColumn="0" w:oddVBand="0" w:evenVBand="0" w:oddHBand="0" w:evenHBand="0" w:firstRowFirstColumn="0" w:firstRowLastColumn="0" w:lastRowFirstColumn="0" w:lastRowLastColumn="0"/>
+              <w:rPr>
+                <w:b w:val="0"/>
+                <w:bCs w:val="0"/>
+              </w:rPr>
+            </w:pPr>
+            <w:r>
+              <w:rPr>
+                <w:b w:val="0"/>
+                <w:bCs w:val="0"/>
+              </w:rPr>
+              <w:t>Film</w:t>
+            </w:r>
+          </w:p>
+        </w:tc>
+        <w:tc>
+          <w:tcPr>
+            <w:tcW w:w="2693" w:type="dxa"/>
+            <w:tcBorders>
+              <w:top w:val="single" w:sz="8" w:space="0" w:color="auto"/>
+              <w:left w:val="single" w:sz="8" w:space="0" w:color="auto"/>
+              <w:bottom w:val="single" w:sz="8" w:space="0" w:color="auto"/>
+              <w:right w:val="single" w:sz="8" w:space="0" w:color="auto"/>
+            </w:tcBorders>
+            <w:vAlign w:val="center"/>
+            <w:hideMark/>
+          </w:tcPr>
+          <w:p>
+            <w:pPr>
+              <w:cnfStyle w:val="100000000000" w:firstRow="1" w:lastRow="0" w:firstColumn="0" w:lastColumn="0" w:oddVBand="0" w:evenVBand="0" w:oddHBand="0" w:evenHBand="0" w:firstRowFirstColumn="0" w:firstRowLastColumn="0" w:lastRowFirstColumn="0" w:lastRowLastColumn="0"/>
+              <w:rPr>
+                <w:b w:val="0"/>
+                <w:bCs w:val="0"/>
+              </w:rPr>
+            </w:pPr>
+            <w:r>
+              <w:rPr>
+                <w:b w:val="0"/>
+                <w:bCs w:val="0"/>
+              </w:rPr>
+              <w:t>Recensioni</w:t>
+            </w:r>
+          </w:p>
+        </w:tc>
+      </w:tr>
+      <w:tr>
+        <w:trPr>
+          <w:trHeight w:val="828"/>
+        </w:trPr>
+        <w:tc>
+          <w:tcPr>
+            <w:cnfStyle w:val="001000000000" w:firstRow="0" w:lastRow="0" w:firstColumn="1" w:lastColumn="0" w:oddVBand="0" w:evenVBand="0" w:oddHBand="0" w:evenHBand="0" w:firstRowFirstColumn="0" w:firstRowLastColumn="0" w:lastRowFirstColumn="0" w:lastRowLastColumn="0"/>
+            <w:tcW w:w="2127" w:type="dxa"/>
+            <w:tcBorders>
+              <w:top w:val="single" w:sz="8" w:space="0" w:color="auto"/>
+              <w:left w:val="single" w:sz="8" w:space="0" w:color="auto"/>
+              <w:bottom w:val="single" w:sz="8" w:space="0" w:color="auto"/>
+              <w:right w:val="single" w:sz="8" w:space="0" w:color="auto"/>
+            </w:tcBorders>
+            <w:vAlign w:val="center"/>
+            <w:hideMark/>
+          </w:tcPr>
+          <w:p>
+            <w:pPr>
+              <w:rPr>
+                <w:b w:val="0"/>
+                <w:bCs w:val="0"/>
+              </w:rPr>
+            </w:pPr>
+            <w:r>
+              <w:rPr>
+                <w:b w:val="0"/>
+                <w:bCs w:val="0"/>
+              </w:rPr>
+              <w:t>Utente Guest</w:t>
+            </w:r>
+          </w:p>
+        </w:tc>
+        <w:tc>
+          <w:tcPr>
+            <w:tcW w:w="2410" w:type="dxa"/>
+            <w:tcBorders>
+              <w:top w:val="single" w:sz="8" w:space="0" w:color="auto"/>
+              <w:left w:val="single" w:sz="8" w:space="0" w:color="auto"/>
+              <w:bottom w:val="single" w:sz="4" w:space="0" w:color="auto"/>
+              <w:right w:val="single" w:sz="4" w:space="0" w:color="auto"/>
+            </w:tcBorders>
+            <w:vAlign w:val="center"/>
+            <w:hideMark/>
+          </w:tcPr>
+          <w:p>
+            <w:pPr>
+              <w:jc w:val="center"/>
+              <w:cnfStyle w:val="000000000000" w:firstRow="0" w:lastRow="0" w:firstColumn="0" w:lastColumn="0" w:oddVBand="0" w:evenVBand="0" w:oddHBand="0" w:evenHBand="0" w:firstRowFirstColumn="0" w:firstRowLastColumn="0" w:lastRowFirstColumn="0" w:lastRowLastColumn="0"/>
+              <w:rPr>
+                <w:sz w:val="16"/>
+                <w:szCs w:val="16"/>
+              </w:rPr>
+            </w:pPr>
+            <w:r>
+              <w:rPr>
+                <w:sz w:val="16"/>
+                <w:szCs w:val="16"/>
+              </w:rPr>
+              <w:t>creaUtente</w:t>
+            </w:r>
+            <w:r>
+              <w:rPr>
+                <w:sz w:val="16"/>
+                <w:szCs w:val="16"/>
+              </w:rPr>
+              <w:t>()</w:t>
+            </w:r>
+            <w:r>
+              <w:rPr>
+                <w:sz w:val="16"/>
+                <w:szCs w:val="16"/>
+              </w:rPr>
+              <w:br/>
+              <w:t>VisualizzaPaginaUtent</w:t>
+            </w:r>
+            <w:r>
+              <w:rPr>
+                <w:sz w:val="16"/>
+                <w:szCs w:val="16"/>
+              </w:rPr>
+              <w:t>e()</w:t>
+            </w:r>
+          </w:p>
+        </w:tc>
+        <w:tc>
+          <w:tcPr>
+            <w:tcW w:w="2835" w:type="dxa"/>
+            <w:tcBorders>
+              <w:top w:val="single" w:sz="8" w:space="0" w:color="auto"/>
+              <w:left w:val="single" w:sz="4" w:space="0" w:color="auto"/>
+              <w:bottom w:val="single" w:sz="4" w:space="0" w:color="auto"/>
+              <w:right w:val="single" w:sz="4" w:space="0" w:color="auto"/>
+            </w:tcBorders>
+            <w:vAlign w:val="center"/>
+          </w:tcPr>
+          <w:p>
+            <w:pPr>
+              <w:jc w:val="center"/>
+              <w:cnfStyle w:val="000000000000" w:firstRow="0" w:lastRow="0" w:firstColumn="0" w:lastColumn="0" w:oddVBand="0" w:evenVBand="0" w:oddHBand="0" w:evenHBand="0" w:firstRowFirstColumn="0" w:firstRowLastColumn="0" w:lastRowFirstColumn="0" w:lastRowLastColumn="0"/>
+              <w:rPr>
+                <w:sz w:val="16"/>
+                <w:szCs w:val="16"/>
+              </w:rPr>
+            </w:pPr>
+            <w:r>
+              <w:rPr>
+                <w:sz w:val="16"/>
+                <w:szCs w:val="16"/>
+              </w:rPr>
+              <w:t>getFilms()</w:t>
+            </w:r>
+            <w:r>
+              <w:rPr>
+                <w:sz w:val="16"/>
+                <w:szCs w:val="16"/>
+              </w:rPr>
+              <w:br/>
+              <w:t>getFilms(nome)</w:t>
+            </w:r>
+          </w:p>
+        </w:tc>
+        <w:tc>
+          <w:tcPr>
+            <w:tcW w:w="2693" w:type="dxa"/>
+            <w:tcBorders>
+              <w:top w:val="single" w:sz="8" w:space="0" w:color="auto"/>
+              <w:left w:val="single" w:sz="4" w:space="0" w:color="auto"/>
+              <w:bottom w:val="single" w:sz="4" w:space="0" w:color="auto"/>
+              <w:right w:val="single" w:sz="4" w:space="0" w:color="auto"/>
+            </w:tcBorders>
+            <w:vAlign w:val="center"/>
+            <w:hideMark/>
+          </w:tcPr>
+          <w:p>
+            <w:pPr>
+              <w:jc w:val="center"/>
+              <w:cnfStyle w:val="000000000000" w:firstRow="0" w:lastRow="0" w:firstColumn="0" w:lastColumn="0" w:oddVBand="0" w:evenVBand="0" w:oddHBand="0" w:evenHBand="0" w:firstRowFirstColumn="0" w:firstRowLastColumn="0" w:lastRowFirstColumn="0" w:lastRowLastColumn="0"/>
+              <w:rPr>
+                <w:sz w:val="16"/>
+                <w:szCs w:val="16"/>
+              </w:rPr>
+            </w:pPr>
+          </w:p>
+          <w:p>
+            <w:pPr>
+              <w:jc w:val="center"/>
+              <w:cnfStyle w:val="000000000000" w:firstRow="0" w:lastRow="0" w:firstColumn="0" w:lastColumn="0" w:oddVBand="0" w:evenVBand="0" w:oddHBand="0" w:evenHBand="0" w:firstRowFirstColumn="0" w:firstRowLastColumn="0" w:lastRowFirstColumn="0" w:lastRowLastColumn="0"/>
+              <w:rPr>
+                <w:sz w:val="16"/>
+                <w:szCs w:val="16"/>
+              </w:rPr>
+            </w:pPr>
+            <w:r>
+              <w:rPr>
+                <w:sz w:val="16"/>
+                <w:szCs w:val="16"/>
+              </w:rPr>
+              <w:t>getRecensioni()</w:t>
+            </w:r>
+          </w:p>
+        </w:tc>
+      </w:tr>
+      <w:tr>
+        <w:trPr>
+          <w:trHeight w:val="828"/>
+        </w:trPr>
+        <w:tc>
+          <w:tcPr>
+            <w:cnfStyle w:val="001000000000" w:firstRow="0" w:lastRow="0" w:firstColumn="1" w:lastColumn="0" w:oddVBand="0" w:evenVBand="0" w:oddHBand="0" w:evenHBand="0" w:firstRowFirstColumn="0" w:firstRowLastColumn="0" w:lastRowFirstColumn="0" w:lastRowLastColumn="0"/>
+            <w:tcW w:w="2127" w:type="dxa"/>
+            <w:tcBorders>
+              <w:top w:val="single" w:sz="8" w:space="0" w:color="auto"/>
+              <w:left w:val="single" w:sz="8" w:space="0" w:color="auto"/>
+              <w:bottom w:val="single" w:sz="8" w:space="0" w:color="auto"/>
+              <w:right w:val="single" w:sz="8" w:space="0" w:color="auto"/>
+            </w:tcBorders>
+            <w:vAlign w:val="center"/>
+            <w:hideMark/>
+          </w:tcPr>
+          <w:p>
+            <w:pPr>
+              <w:rPr>
+                <w:b w:val="0"/>
+                <w:bCs w:val="0"/>
+                <w:sz w:val="24"/>
+                <w:szCs w:val="24"/>
+              </w:rPr>
+            </w:pPr>
+            <w:r>
+              <w:rPr>
+                <w:b w:val="0"/>
+                <w:bCs w:val="0"/>
+              </w:rPr>
+              <w:t>Utente Registrato</w:t>
+            </w:r>
+          </w:p>
+        </w:tc>
+        <w:tc>
+          <w:tcPr>
+            <w:tcW w:w="2410" w:type="dxa"/>
+            <w:tcBorders>
+              <w:top w:val="single" w:sz="4" w:space="0" w:color="auto"/>
+              <w:left w:val="single" w:sz="8" w:space="0" w:color="auto"/>
+              <w:bottom w:val="single" w:sz="4" w:space="0" w:color="auto"/>
+              <w:right w:val="single" w:sz="4" w:space="0" w:color="auto"/>
+            </w:tcBorders>
+            <w:vAlign w:val="center"/>
+            <w:hideMark/>
+          </w:tcPr>
+          <w:p>
+            <w:pPr>
+              <w:jc w:val="center"/>
+              <w:cnfStyle w:val="000000000000" w:firstRow="0" w:lastRow="0" w:firstColumn="0" w:lastColumn="0" w:oddVBand="0" w:evenVBand="0" w:oddHBand="0" w:evenHBand="0" w:firstRowFirstColumn="0" w:firstRowLastColumn="0" w:lastRowFirstColumn="0" w:lastRowLastColumn="0"/>
+              <w:rPr>
+                <w:sz w:val="16"/>
+                <w:szCs w:val="16"/>
+              </w:rPr>
+            </w:pPr>
+            <w:r>
+              <w:rPr>
+                <w:sz w:val="16"/>
+                <w:szCs w:val="16"/>
+              </w:rPr>
+              <w:t>logIn()</w:t>
+            </w:r>
+            <w:r>
+              <w:rPr>
+                <w:sz w:val="16"/>
+                <w:szCs w:val="16"/>
+              </w:rPr>
+              <w:br/>
+              <w:t>logOut()</w:t>
+            </w:r>
+            <w:r>
+              <w:rPr>
+                <w:sz w:val="16"/>
+                <w:szCs w:val="16"/>
+              </w:rPr>
+              <w:br/>
+            </w:r>
+            <w:r>
+              <w:rPr>
+                <w:sz w:val="16"/>
+                <w:szCs w:val="16"/>
+              </w:rPr>
+              <w:t>VisualizzaPaginaUtent</w:t>
+            </w:r>
+            <w:r>
+              <w:rPr>
+                <w:sz w:val="16"/>
+                <w:szCs w:val="16"/>
+              </w:rPr>
+              <w:t>e()</w:t>
+            </w:r>
+          </w:p>
+        </w:tc>
+        <w:tc>
+          <w:tcPr>
+            <w:tcW w:w="2835" w:type="dxa"/>
+            <w:tcBorders>
+              <w:top w:val="single" w:sz="4" w:space="0" w:color="auto"/>
+              <w:left w:val="single" w:sz="4" w:space="0" w:color="auto"/>
+              <w:bottom w:val="single" w:sz="4" w:space="0" w:color="auto"/>
+              <w:right w:val="single" w:sz="4" w:space="0" w:color="auto"/>
+            </w:tcBorders>
+            <w:vAlign w:val="center"/>
+          </w:tcPr>
+          <w:p>
+            <w:pPr>
+              <w:jc w:val="center"/>
+              <w:cnfStyle w:val="000000000000" w:firstRow="0" w:lastRow="0" w:firstColumn="0" w:lastColumn="0" w:oddVBand="0" w:evenVBand="0" w:oddHBand="0" w:evenHBand="0" w:firstRowFirstColumn="0" w:firstRowLastColumn="0" w:lastRowFirstColumn="0" w:lastRowLastColumn="0"/>
+              <w:rPr>
+                <w:sz w:val="16"/>
+                <w:szCs w:val="16"/>
+              </w:rPr>
+            </w:pPr>
+            <w:r>
+              <w:rPr>
+                <w:sz w:val="16"/>
+                <w:szCs w:val="16"/>
+              </w:rPr>
+              <w:t>getFilms()</w:t>
+            </w:r>
+            <w:r>
+              <w:rPr>
+                <w:sz w:val="16"/>
+                <w:szCs w:val="16"/>
+              </w:rPr>
+              <w:br/>
+              <w:t>getFilms(nome)</w:t>
+            </w:r>
+            <w:r>
+              <w:rPr>
+                <w:sz w:val="16"/>
+                <w:szCs w:val="16"/>
+              </w:rPr>
+              <w:br/>
+              <w:t>recensisci()</w:t>
+            </w:r>
+          </w:p>
+        </w:tc>
+        <w:tc>
+          <w:tcPr>
+            <w:tcW w:w="2693" w:type="dxa"/>
+            <w:tcBorders>
+              <w:top w:val="single" w:sz="4" w:space="0" w:color="auto"/>
+              <w:left w:val="single" w:sz="4" w:space="0" w:color="auto"/>
+              <w:bottom w:val="single" w:sz="4" w:space="0" w:color="auto"/>
+              <w:right w:val="single" w:sz="4" w:space="0" w:color="auto"/>
+            </w:tcBorders>
+            <w:vAlign w:val="center"/>
+            <w:hideMark/>
+          </w:tcPr>
+          <w:p>
+            <w:pPr>
+              <w:jc w:val="center"/>
+              <w:cnfStyle w:val="000000000000" w:firstRow="0" w:lastRow="0" w:firstColumn="0" w:lastColumn="0" w:oddVBand="0" w:evenVBand="0" w:oddHBand="0" w:evenHBand="0" w:firstRowFirstColumn="0" w:firstRowLastColumn="0" w:lastRowFirstColumn="0" w:lastRowLastColumn="0"/>
+              <w:rPr>
+                <w:sz w:val="16"/>
+                <w:szCs w:val="16"/>
+              </w:rPr>
+            </w:pPr>
+            <w:r>
+              <w:rPr>
+                <w:sz w:val="16"/>
+                <w:szCs w:val="16"/>
+              </w:rPr>
+              <w:t>getRecensioni()</w:t>
+            </w:r>
+            <w:r>
+              <w:rPr>
+                <w:sz w:val="16"/>
+                <w:szCs w:val="16"/>
+              </w:rPr>
+              <w:br/>
+              <w:t>report()</w:t>
+            </w:r>
+          </w:p>
+        </w:tc>
+      </w:tr>
+      <w:tr>
+        <w:trPr>
+          <w:trHeight w:val="828"/>
+        </w:trPr>
+        <w:tc>
+          <w:tcPr>
+            <w:cnfStyle w:val="001000000000" w:firstRow="0" w:lastRow="0" w:firstColumn="1" w:lastColumn="0" w:oddVBand="0" w:evenVBand="0" w:oddHBand="0" w:evenHBand="0" w:firstRowFirstColumn="0" w:firstRowLastColumn="0" w:lastRowFirstColumn="0" w:lastRowLastColumn="0"/>
+            <w:tcW w:w="2127" w:type="dxa"/>
+            <w:tcBorders>
+              <w:top w:val="single" w:sz="8" w:space="0" w:color="auto"/>
+              <w:left w:val="single" w:sz="8" w:space="0" w:color="auto"/>
+              <w:bottom w:val="single" w:sz="8" w:space="0" w:color="auto"/>
+              <w:right w:val="single" w:sz="8" w:space="0" w:color="auto"/>
+            </w:tcBorders>
+            <w:vAlign w:val="center"/>
+            <w:hideMark/>
+          </w:tcPr>
+          <w:p>
+            <w:pPr>
+              <w:rPr>
+                <w:b w:val="0"/>
+                <w:bCs w:val="0"/>
+                <w:sz w:val="24"/>
+                <w:szCs w:val="24"/>
+              </w:rPr>
+            </w:pPr>
+            <w:r>
+              <w:rPr>
+                <w:b w:val="0"/>
+                <w:bCs w:val="0"/>
+              </w:rPr>
+              <w:t>Moderatore</w:t>
+            </w:r>
+          </w:p>
+        </w:tc>
+        <w:tc>
+          <w:tcPr>
+            <w:tcW w:w="2410" w:type="dxa"/>
+            <w:tcBorders>
+              <w:top w:val="single" w:sz="4" w:space="0" w:color="auto"/>
+              <w:left w:val="single" w:sz="8" w:space="0" w:color="auto"/>
+              <w:bottom w:val="single" w:sz="4" w:space="0" w:color="auto"/>
+              <w:right w:val="single" w:sz="4" w:space="0" w:color="auto"/>
+            </w:tcBorders>
+            <w:vAlign w:val="center"/>
+          </w:tcPr>
+          <w:p>
+            <w:pPr>
+              <w:jc w:val="center"/>
+              <w:cnfStyle w:val="000000000000" w:firstRow="0" w:lastRow="0" w:firstColumn="0" w:lastColumn="0" w:oddVBand="0" w:evenVBand="0" w:oddHBand="0" w:evenHBand="0" w:firstRowFirstColumn="0" w:firstRowLastColumn="0" w:lastRowFirstColumn="0" w:lastRowLastColumn="0"/>
+              <w:rPr>
+                <w:sz w:val="16"/>
+                <w:szCs w:val="16"/>
+              </w:rPr>
+            </w:pPr>
+            <w:r>
+              <w:rPr>
+                <w:sz w:val="16"/>
+                <w:szCs w:val="16"/>
+              </w:rPr>
+              <w:t>logIn()</w:t>
+            </w:r>
+            <w:r>
+              <w:rPr>
+                <w:sz w:val="16"/>
+                <w:szCs w:val="16"/>
+              </w:rPr>
+              <w:br/>
+              <w:t>logOut()</w:t>
+            </w:r>
+            <w:r>
+              <w:rPr>
+                <w:sz w:val="16"/>
+                <w:szCs w:val="16"/>
+              </w:rPr>
+              <w:br/>
+            </w:r>
+            <w:r>
+              <w:rPr>
+                <w:sz w:val="16"/>
+                <w:szCs w:val="16"/>
+              </w:rPr>
+              <w:t>VisualizzaPaginaUtent</w:t>
+            </w:r>
+            <w:r>
+              <w:rPr>
+                <w:sz w:val="16"/>
+                <w:szCs w:val="16"/>
+              </w:rPr>
+              <w:t>e()</w:t>
+            </w:r>
+          </w:p>
+        </w:tc>
+        <w:tc>
+          <w:tcPr>
+            <w:tcW w:w="2835" w:type="dxa"/>
+            <w:tcBorders>
+              <w:top w:val="single" w:sz="4" w:space="0" w:color="auto"/>
+              <w:left w:val="single" w:sz="4" w:space="0" w:color="auto"/>
+              <w:bottom w:val="single" w:sz="4" w:space="0" w:color="auto"/>
+              <w:right w:val="single" w:sz="4" w:space="0" w:color="auto"/>
+            </w:tcBorders>
+            <w:vAlign w:val="center"/>
+            <w:hideMark/>
+          </w:tcPr>
+          <w:p>
+            <w:pPr>
+              <w:jc w:val="center"/>
+              <w:cnfStyle w:val="000000000000" w:firstRow="0" w:lastRow="0" w:firstColumn="0" w:lastColumn="0" w:oddVBand="0" w:evenVBand="0" w:oddHBand="0" w:evenHBand="0" w:firstRowFirstColumn="0" w:firstRowLastColumn="0" w:lastRowFirstColumn="0" w:lastRowLastColumn="0"/>
+              <w:rPr>
+                <w:sz w:val="16"/>
+                <w:szCs w:val="16"/>
+              </w:rPr>
+            </w:pPr>
+            <w:r>
+              <w:rPr>
+                <w:sz w:val="16"/>
+                <w:szCs w:val="16"/>
+              </w:rPr>
+              <w:t>getFilms()</w:t>
+            </w:r>
+            <w:r>
+              <w:rPr>
+                <w:sz w:val="16"/>
+                <w:szCs w:val="16"/>
+              </w:rPr>
+              <w:br/>
+              <w:t>getFilms(nome)</w:t>
+            </w:r>
+            <w:r>
+              <w:rPr>
+                <w:sz w:val="16"/>
+                <w:szCs w:val="16"/>
+              </w:rPr>
+              <w:br/>
+              <w:t>recensisci()</w:t>
+            </w:r>
+          </w:p>
+        </w:tc>
+        <w:tc>
+          <w:tcPr>
+            <w:tcW w:w="2693" w:type="dxa"/>
+            <w:tcBorders>
+              <w:top w:val="single" w:sz="4" w:space="0" w:color="auto"/>
+              <w:left w:val="single" w:sz="4" w:space="0" w:color="auto"/>
+              <w:bottom w:val="single" w:sz="4" w:space="0" w:color="auto"/>
+              <w:right w:val="single" w:sz="4" w:space="0" w:color="auto"/>
+            </w:tcBorders>
+            <w:vAlign w:val="center"/>
+            <w:hideMark/>
+          </w:tcPr>
+          <w:p>
+            <w:pPr>
+              <w:jc w:val="center"/>
+              <w:cnfStyle w:val="000000000000" w:firstRow="0" w:lastRow="0" w:firstColumn="0" w:lastColumn="0" w:oddVBand="0" w:evenVBand="0" w:oddHBand="0" w:evenHBand="0" w:firstRowFirstColumn="0" w:firstRowLastColumn="0" w:lastRowFirstColumn="0" w:lastRowLastColumn="0"/>
+              <w:rPr>
+                <w:sz w:val="16"/>
+                <w:szCs w:val="16"/>
+              </w:rPr>
+            </w:pPr>
+            <w:r>
+              <w:rPr>
+                <w:sz w:val="16"/>
+                <w:szCs w:val="16"/>
+              </w:rPr>
+              <w:t>getRecensioni()</w:t>
+            </w:r>
+            <w:r>
+              <w:rPr>
+                <w:sz w:val="16"/>
+                <w:szCs w:val="16"/>
+              </w:rPr>
+              <w:br/>
+              <w:t>report()</w:t>
+            </w:r>
+            <w:r>
+              <w:rPr>
+                <w:sz w:val="16"/>
+                <w:szCs w:val="16"/>
+              </w:rPr>
+              <w:br/>
+              <w:t>rimuoviRecensione()</w:t>
+            </w:r>
+            <w:r>
+              <w:rPr>
+                <w:sz w:val="16"/>
+                <w:szCs w:val="16"/>
+              </w:rPr>
+              <w:br/>
+              <w:t>approvaRecensione()</w:t>
+            </w:r>
+          </w:p>
+        </w:tc>
+      </w:tr>
+      <w:tr>
+        <w:trPr>
+          <w:trHeight w:val="828"/>
+        </w:trPr>
+        <w:tc>
+          <w:tcPr>
+            <w:cnfStyle w:val="001000000000" w:firstRow="0" w:lastRow="0" w:firstColumn="1" w:lastColumn="0" w:oddVBand="0" w:evenVBand="0" w:oddHBand="0" w:evenHBand="0" w:firstRowFirstColumn="0" w:firstRowLastColumn="0" w:lastRowFirstColumn="0" w:lastRowLastColumn="0"/>
+            <w:tcW w:w="2127" w:type="dxa"/>
+            <w:tcBorders>
+              <w:top w:val="single" w:sz="8" w:space="0" w:color="auto"/>
+              <w:left w:val="single" w:sz="8" w:space="0" w:color="auto"/>
+              <w:bottom w:val="single" w:sz="8" w:space="0" w:color="auto"/>
+              <w:right w:val="single" w:sz="8" w:space="0" w:color="auto"/>
+            </w:tcBorders>
+            <w:vAlign w:val="center"/>
+            <w:hideMark/>
+          </w:tcPr>
+          <w:p>
+            <w:pPr>
+              <w:rPr>
+                <w:b w:val="0"/>
+                <w:bCs w:val="0"/>
+                <w:sz w:val="24"/>
+                <w:szCs w:val="24"/>
+              </w:rPr>
+            </w:pPr>
+            <w:r>
+              <w:rPr>
+                <w:b w:val="0"/>
+                <w:bCs w:val="0"/>
+              </w:rPr>
+              <w:lastRenderedPageBreak/>
+              <w:t>Gestore del catalogo</w:t>
+            </w:r>
+          </w:p>
+        </w:tc>
+        <w:tc>
+          <w:tcPr>
+            <w:tcW w:w="2410" w:type="dxa"/>
+            <w:tcBorders>
+              <w:top w:val="single" w:sz="4" w:space="0" w:color="auto"/>
+              <w:left w:val="single" w:sz="8" w:space="0" w:color="auto"/>
+              <w:bottom w:val="single" w:sz="4" w:space="0" w:color="auto"/>
+              <w:right w:val="single" w:sz="4" w:space="0" w:color="auto"/>
+            </w:tcBorders>
+            <w:vAlign w:val="center"/>
+            <w:hideMark/>
+          </w:tcPr>
+          <w:p>
+            <w:pPr>
+              <w:jc w:val="center"/>
+              <w:cnfStyle w:val="000000000000" w:firstRow="0" w:lastRow="0" w:firstColumn="0" w:lastColumn="0" w:oddVBand="0" w:evenVBand="0" w:oddHBand="0" w:evenHBand="0" w:firstRowFirstColumn="0" w:firstRowLastColumn="0" w:lastRowFirstColumn="0" w:lastRowLastColumn="0"/>
+              <w:rPr>
+                <w:sz w:val="16"/>
+                <w:szCs w:val="16"/>
+              </w:rPr>
+            </w:pPr>
+            <w:r>
+              <w:rPr>
+                <w:sz w:val="16"/>
+                <w:szCs w:val="16"/>
+              </w:rPr>
+              <w:t>logIn()</w:t>
+            </w:r>
+            <w:r>
+              <w:rPr>
+                <w:sz w:val="16"/>
+                <w:szCs w:val="16"/>
+              </w:rPr>
+              <w:br/>
+              <w:t>logOut()</w:t>
+            </w:r>
+            <w:r>
+              <w:rPr>
+                <w:sz w:val="16"/>
+                <w:szCs w:val="16"/>
+              </w:rPr>
+              <w:br/>
+            </w:r>
+            <w:r>
+              <w:rPr>
+                <w:sz w:val="16"/>
+                <w:szCs w:val="16"/>
+              </w:rPr>
+              <w:t>VisualizzaPaginaUtent</w:t>
+            </w:r>
+            <w:r>
+              <w:rPr>
+                <w:sz w:val="16"/>
+                <w:szCs w:val="16"/>
+              </w:rPr>
+              <w:t>e()</w:t>
+            </w:r>
+            <w:r>
+              <w:rPr>
+                <w:sz w:val="16"/>
+                <w:szCs w:val="16"/>
+              </w:rPr>
+              <w:br/>
+            </w:r>
+          </w:p>
+          <w:p>
+            <w:pPr>
+              <w:jc w:val="center"/>
+              <w:cnfStyle w:val="000000000000" w:firstRow="0" w:lastRow="0" w:firstColumn="0" w:lastColumn="0" w:oddVBand="0" w:evenVBand="0" w:oddHBand="0" w:evenHBand="0" w:firstRowFirstColumn="0" w:firstRowLastColumn="0" w:lastRowFirstColumn="0" w:lastRowLastColumn="0"/>
+              <w:rPr>
+                <w:sz w:val="16"/>
+                <w:szCs w:val="16"/>
+              </w:rPr>
+            </w:pPr>
+          </w:p>
+        </w:tc>
+        <w:tc>
+          <w:tcPr>
+            <w:tcW w:w="2835" w:type="dxa"/>
+            <w:tcBorders>
+              <w:top w:val="single" w:sz="4" w:space="0" w:color="auto"/>
+              <w:left w:val="single" w:sz="4" w:space="0" w:color="auto"/>
+              <w:bottom w:val="single" w:sz="4" w:space="0" w:color="auto"/>
+              <w:right w:val="single" w:sz="4" w:space="0" w:color="auto"/>
+            </w:tcBorders>
+            <w:vAlign w:val="center"/>
+          </w:tcPr>
+          <w:p>
+            <w:pPr>
+              <w:jc w:val="center"/>
+              <w:cnfStyle w:val="000000000000" w:firstRow="0" w:lastRow="0" w:firstColumn="0" w:lastColumn="0" w:oddVBand="0" w:evenVBand="0" w:oddHBand="0" w:evenHBand="0" w:firstRowFirstColumn="0" w:firstRowLastColumn="0" w:lastRowFirstColumn="0" w:lastRowLastColumn="0"/>
+              <w:rPr>
+                <w:sz w:val="16"/>
+                <w:szCs w:val="16"/>
+              </w:rPr>
+            </w:pPr>
+            <w:r>
+              <w:rPr>
+                <w:sz w:val="16"/>
+                <w:szCs w:val="16"/>
+              </w:rPr>
+              <w:t>getFilms()</w:t>
+            </w:r>
+            <w:r>
+              <w:rPr>
+                <w:sz w:val="16"/>
+                <w:szCs w:val="16"/>
+              </w:rPr>
+              <w:br/>
+              <w:t>getFilms(nome)</w:t>
+            </w:r>
+            <w:r>
+              <w:rPr>
+                <w:sz w:val="16"/>
+                <w:szCs w:val="16"/>
+              </w:rPr>
+              <w:br/>
+              <w:t>recensisci()</w:t>
+            </w:r>
+            <w:r>
+              <w:rPr>
+                <w:sz w:val="16"/>
+                <w:szCs w:val="16"/>
+              </w:rPr>
+              <w:br/>
+              <w:t>addFilm()</w:t>
+            </w:r>
+            <w:r>
+              <w:rPr>
+                <w:sz w:val="16"/>
+                <w:szCs w:val="16"/>
+              </w:rPr>
+              <w:br/>
+              <w:t>removeFilm()</w:t>
+            </w:r>
+          </w:p>
+        </w:tc>
+        <w:tc>
+          <w:tcPr>
+            <w:tcW w:w="2693" w:type="dxa"/>
+            <w:tcBorders>
+              <w:top w:val="single" w:sz="4" w:space="0" w:color="auto"/>
+              <w:left w:val="single" w:sz="4" w:space="0" w:color="auto"/>
+              <w:bottom w:val="single" w:sz="4" w:space="0" w:color="auto"/>
+              <w:right w:val="single" w:sz="4" w:space="0" w:color="auto"/>
+            </w:tcBorders>
+            <w:vAlign w:val="center"/>
+            <w:hideMark/>
+          </w:tcPr>
+          <w:p>
+            <w:pPr>
+              <w:jc w:val="center"/>
+              <w:cnfStyle w:val="000000000000" w:firstRow="0" w:lastRow="0" w:firstColumn="0" w:lastColumn="0" w:oddVBand="0" w:evenVBand="0" w:oddHBand="0" w:evenHBand="0" w:firstRowFirstColumn="0" w:firstRowLastColumn="0" w:lastRowFirstColumn="0" w:lastRowLastColumn="0"/>
+              <w:rPr>
+                <w:sz w:val="16"/>
+                <w:szCs w:val="16"/>
+              </w:rPr>
+            </w:pPr>
+            <w:r>
+              <w:rPr>
+                <w:sz w:val="16"/>
+                <w:szCs w:val="16"/>
+              </w:rPr>
+              <w:t>getRecensioni()</w:t>
+            </w:r>
+            <w:r>
+              <w:rPr>
+                <w:sz w:val="16"/>
+                <w:szCs w:val="16"/>
+              </w:rPr>
+              <w:br/>
+              <w:t>report()</w:t>
+            </w:r>
+          </w:p>
+        </w:tc>
+      </w:tr>
+    </w:tbl>
+    <w:p>
+      <w:pPr>
+        <w:jc w:val="both"/>
+        <w:rPr>
+          <w:rFonts w:cs="Arial"/>
+          <w:i/>
+          <w:iCs/>
+          <w:u w:val="single"/>
+        </w:rPr>
+      </w:pPr>
+    </w:p>
+    <w:p>
+      <w:pPr>
+        <w:jc w:val="both"/>
+        <w:rPr>
+          <w:rFonts w:cs="Arial"/>
           <w:b/>
           <w:bCs/>
         </w:rPr>
       </w:pPr>
-      <w:r>
+    </w:p>
+    <w:p>
+      <w:pPr>
+        <w:jc w:val="both"/>
         <w:rPr>
           <w:rFonts w:cs="Arial"/>
           <w:b/>
           <w:bCs/>
         </w:rPr>
-        <w:t>Matrice di controllo degli accessi</w:t>
-      </w:r>
+      </w:pPr>
     </w:p>
     <w:p>
       <w:pPr>
@@ -4077,234 +5141,115 @@
           <w:bCs/>
         </w:rPr>
       </w:pPr>
+      <w:r>
+        <w:rPr>
+          <w:rFonts w:cs="Arial"/>
+          <w:b/>
+          <w:bCs/>
+        </w:rPr>
+        <w:t>2.5. Controllo Software</w:t>
+      </w:r>
     </w:p>
     <w:p>
       <w:pPr>
         <w:jc w:val="both"/>
         <w:rPr>
           <w:rFonts w:cs="Arial"/>
-          <w:b/>
-          <w:bCs/>
-        </w:rPr>
-      </w:pPr>
+        </w:rPr>
+      </w:pPr>
+      <w:r>
+        <w:rPr>
+          <w:rFonts w:cs="Arial"/>
+        </w:rPr>
+        <w:t xml:space="preserve">Osservando il </w:t>
+      </w:r>
+      <w:r>
+        <w:rPr>
+          <w:rFonts w:cs="Arial"/>
+          <w:i/>
+          <w:iCs/>
+        </w:rPr>
+        <w:t>dynamic model</w:t>
+      </w:r>
+      <w:r>
+        <w:rPr>
+          <w:rFonts w:cs="Arial"/>
+        </w:rPr>
+        <w:t xml:space="preserve"> prodotto in fase di analisi dei requisiti, è stato scelto un tipo di controllo centralizzato. I diagrammi di sequenza individuati sono di tipo </w:t>
+      </w:r>
+      <w:r>
+        <w:rPr>
+          <w:rFonts w:cs="Arial"/>
+          <w:i/>
+          <w:iCs/>
+        </w:rPr>
+        <w:t>fork</w:t>
+      </w:r>
+      <w:r>
+        <w:rPr>
+          <w:rFonts w:cs="Arial"/>
+        </w:rPr>
+        <w:t>, in cui il controllo è affidato a un unico oggetto centrale.</w:t>
+      </w:r>
     </w:p>
     <w:p>
       <w:pPr>
         <w:jc w:val="both"/>
         <w:rPr>
           <w:rFonts w:cs="Arial"/>
-          <w:b/>
-          <w:bCs/>
-        </w:rPr>
-      </w:pPr>
+        </w:rPr>
+      </w:pPr>
+      <w:r>
+        <w:rPr>
+          <w:rFonts w:cs="Arial"/>
+        </w:rPr>
+        <w:t xml:space="preserve">In particolare, </w:t>
+      </w:r>
+      <w:r>
+        <w:rPr>
+          <w:rFonts w:cs="Arial"/>
+          <w:i/>
+          <w:iCs/>
+        </w:rPr>
+        <w:t>Rated</w:t>
+      </w:r>
+      <w:r>
+        <w:rPr>
+          <w:rFonts w:cs="Arial"/>
+        </w:rPr>
+        <w:t xml:space="preserve"> adotta un flusso di controllo event-driven, basato sul paradigma MVC (</w:t>
+      </w:r>
+      <w:r>
+        <w:rPr>
+          <w:rFonts w:cs="Arial"/>
+          <w:i/>
+          <w:iCs/>
+        </w:rPr>
+        <w:t>Model – View – Controller</w:t>
+      </w:r>
+      <w:r>
+        <w:rPr>
+          <w:rFonts w:cs="Arial"/>
+        </w:rPr>
+        <w:t>), per garantire modularità e separazione delle responsabilità.</w:t>
+      </w:r>
     </w:p>
     <w:p>
       <w:pPr>
         <w:jc w:val="both"/>
         <w:rPr>
           <w:rFonts w:cs="Arial"/>
-          <w:b/>
-          <w:bCs/>
-        </w:rPr>
-      </w:pPr>
-    </w:p>
-    <w:p>
-      <w:pPr>
-        <w:jc w:val="both"/>
-        <w:rPr>
-          <w:rFonts w:cs="Arial"/>
-          <w:b/>
-          <w:bCs/>
-        </w:rPr>
-      </w:pPr>
-    </w:p>
-    <w:p>
-      <w:pPr>
-        <w:jc w:val="both"/>
-        <w:rPr>
-          <w:rFonts w:cs="Arial"/>
-          <w:b/>
-          <w:bCs/>
-        </w:rPr>
-      </w:pPr>
-    </w:p>
-    <w:p>
-      <w:pPr>
-        <w:jc w:val="both"/>
-        <w:rPr>
-          <w:rFonts w:cs="Arial"/>
-          <w:b/>
-          <w:bCs/>
-        </w:rPr>
-      </w:pPr>
-    </w:p>
-    <w:p>
-      <w:pPr>
-        <w:jc w:val="both"/>
-        <w:rPr>
-          <w:rFonts w:cs="Arial"/>
-          <w:b/>
-          <w:bCs/>
-        </w:rPr>
-      </w:pPr>
-    </w:p>
-    <w:p>
-      <w:pPr>
-        <w:jc w:val="both"/>
-        <w:rPr>
-          <w:rFonts w:cs="Arial"/>
-          <w:b/>
-          <w:bCs/>
-        </w:rPr>
-      </w:pPr>
-    </w:p>
-    <w:p>
-      <w:pPr>
-        <w:jc w:val="both"/>
-        <w:rPr>
-          <w:rFonts w:cs="Arial"/>
-          <w:b/>
-          <w:bCs/>
-        </w:rPr>
-      </w:pPr>
-    </w:p>
-    <w:p>
-      <w:pPr>
-        <w:jc w:val="both"/>
-        <w:rPr>
-          <w:rFonts w:cs="Arial"/>
-          <w:b/>
-          <w:bCs/>
-        </w:rPr>
-      </w:pPr>
-    </w:p>
-    <w:p>
-      <w:pPr>
-        <w:jc w:val="both"/>
-        <w:rPr>
-          <w:rFonts w:cs="Arial"/>
-          <w:b/>
-          <w:bCs/>
-        </w:rPr>
-      </w:pPr>
-    </w:p>
-    <w:p>
-      <w:pPr>
-        <w:jc w:val="both"/>
-        <w:rPr>
-          <w:rFonts w:cs="Arial"/>
-          <w:b/>
-          <w:bCs/>
-        </w:rPr>
-      </w:pPr>
-      <w:r>
-        <w:rPr>
-          <w:rFonts w:cs="Arial"/>
-          <w:b/>
-          <w:bCs/>
-        </w:rPr>
-        <w:lastRenderedPageBreak/>
-        <w:t>2.5. Controllo Software</w:t>
-      </w:r>
-    </w:p>
-    <w:p>
-      <w:pPr>
-        <w:jc w:val="both"/>
-        <w:rPr>
-          <w:rFonts w:cs="Arial"/>
-        </w:rPr>
-      </w:pPr>
-      <w:r>
-        <w:rPr>
-          <w:rFonts w:cs="Arial"/>
-        </w:rPr>
-        <w:t xml:space="preserve">Osservando il </w:t>
-      </w:r>
-      <w:r>
-        <w:rPr>
-          <w:rFonts w:cs="Arial"/>
           <w:i/>
           <w:iCs/>
-        </w:rPr>
-        <w:t>dynamic model</w:t>
-      </w:r>
-      <w:r>
-        <w:rPr>
-          <w:rFonts w:cs="Arial"/>
-        </w:rPr>
-        <w:t xml:space="preserve"> prodotto in fase di analisi dei requisiti, è stato scelto un tipo di controllo centralizzato. I diagrammi di sequenza individuati sono di tipo </w:t>
-      </w:r>
+          <w:u w:val="single"/>
+        </w:rPr>
+      </w:pPr>
       <w:r>
         <w:rPr>
           <w:rFonts w:cs="Arial"/>
           <w:i/>
           <w:iCs/>
-        </w:rPr>
-        <w:t>fork</w:t>
-      </w:r>
-      <w:r>
-        <w:rPr>
-          <w:rFonts w:cs="Arial"/>
-        </w:rPr>
-        <w:t>, in cui il controllo è affidato a un unico oggetto centrale.</w:t>
-      </w:r>
-    </w:p>
-    <w:p>
-      <w:pPr>
-        <w:jc w:val="both"/>
-        <w:rPr>
-          <w:rFonts w:cs="Arial"/>
-        </w:rPr>
-      </w:pPr>
-      <w:r>
-        <w:rPr>
-          <w:rFonts w:cs="Arial"/>
-        </w:rPr>
-        <w:t xml:space="preserve">In particolare, </w:t>
-      </w:r>
-      <w:r>
-        <w:rPr>
-          <w:rFonts w:cs="Arial"/>
-          <w:i/>
-          <w:iCs/>
-        </w:rPr>
-        <w:t>Rated</w:t>
-      </w:r>
-      <w:r>
-        <w:rPr>
-          <w:rFonts w:cs="Arial"/>
-        </w:rPr>
-        <w:t xml:space="preserve"> adotta un flusso di controllo event-driven, basato sul paradigma MVC (</w:t>
-      </w:r>
-      <w:r>
-        <w:rPr>
-          <w:rFonts w:cs="Arial"/>
-          <w:i/>
-          <w:iCs/>
-        </w:rPr>
-        <w:t>Model – View – Controller</w:t>
-      </w:r>
-      <w:r>
-        <w:rPr>
-          <w:rFonts w:cs="Arial"/>
-        </w:rPr>
-        <w:t>), per garantire modularità e separazione delle responsabilità.</w:t>
-      </w:r>
-    </w:p>
-    <w:p>
-      <w:pPr>
-        <w:jc w:val="both"/>
-        <w:rPr>
-          <w:rFonts w:cs="Arial"/>
-          <w:b/>
-          <w:bCs/>
-        </w:rPr>
-      </w:pPr>
-      <w:r>
-        <w:rPr>
-          <w:rFonts w:cs="Arial"/>
-          <w:b/>
-          <w:bCs/>
+          <w:u w:val="single"/>
         </w:rPr>
         <w:t>Funzionamento generale</w:t>
       </w:r>
@@ -4414,15 +5359,17 @@
         <w:jc w:val="both"/>
         <w:rPr>
           <w:rFonts w:cs="Arial"/>
-          <w:b/>
-          <w:bCs/>
-        </w:rPr>
-      </w:pPr>
-      <w:r>
-        <w:rPr>
-          <w:rFonts w:cs="Arial"/>
-          <w:b/>
-          <w:bCs/>
+          <w:i/>
+          <w:iCs/>
+          <w:u w:val="single"/>
+        </w:rPr>
+      </w:pPr>
+      <w:r>
+        <w:rPr>
+          <w:rFonts w:cs="Arial"/>
+          <w:i/>
+          <w:iCs/>
+          <w:u w:val="single"/>
         </w:rPr>
         <w:t>Strategie per la gestione della concorrenza</w:t>
       </w:r>
@@ -4517,6 +5464,7 @@
         <w:rPr>
           <w:rFonts w:cs="Arial"/>
         </w:rPr>
+        <w:lastRenderedPageBreak/>
         <w:t>Oggetti</w:t>
       </w:r>
       <w:r>
@@ -4578,7 +5526,6 @@
           <w:b/>
           <w:bCs/>
         </w:rPr>
-        <w:lastRenderedPageBreak/>
         <w:t>2.6. Condizioni di confine</w:t>
       </w:r>
     </w:p>
@@ -4607,7 +5554,21 @@
         <w:rPr>
           <w:rFonts w:cs="Arial"/>
         </w:rPr>
-        <w:t>Inizializzazione e terminazione</w:t>
+        <w:t xml:space="preserve">Essendo una web application, </w:t>
+      </w:r>
+      <w:r>
+        <w:rPr>
+          <w:rFonts w:cs="Arial"/>
+          <w:i/>
+          <w:iCs/>
+        </w:rPr>
+        <w:t>Rated</w:t>
+      </w:r>
+      <w:r>
+        <w:rPr>
+          <w:rFonts w:cs="Arial"/>
+        </w:rPr>
+        <w:t xml:space="preserve"> non richiede software aggiuntivo per la configurazione da parte dell’amministratore di sistema. L’inizializzazione e la terminazione del sistema sono gestite direttamente tramite l’interfaccia del web container (Apache Tomcat).</w:t>
       </w:r>
     </w:p>
     <w:p>
@@ -4617,82 +5578,339 @@
           <w:rFonts w:cs="Arial"/>
         </w:rPr>
       </w:pPr>
-      <w:r>
-        <w:rPr>
-          <w:rFonts w:cs="Arial"/>
-        </w:rPr>
-        <w:t xml:space="preserve">Essendo una web application, </w:t>
-      </w:r>
-      <w:r>
+    </w:p>
+    <w:p>
+      <w:pPr>
+        <w:jc w:val="both"/>
+        <w:rPr>
+          <w:rFonts w:cs="Arial"/>
+          <w:b/>
+          <w:bCs/>
+        </w:rPr>
+      </w:pPr>
+      <w:r>
+        <w:rPr>
+          <w:rFonts w:cs="Arial"/>
+          <w:b/>
+          <w:bCs/>
+        </w:rPr>
+        <w:t>2.7 Servizi dei Sottosistemi</w:t>
+      </w:r>
+    </w:p>
+    <w:p>
+      <w:pPr>
+        <w:jc w:val="both"/>
+        <w:rPr>
+          <w:rFonts w:cs="Arial"/>
+        </w:rPr>
+      </w:pPr>
+      <w:r>
+        <w:rPr>
+          <w:rFonts w:cs="Arial"/>
+        </w:rPr>
+        <w:t xml:space="preserve">Considerando i sottosistermi del livello Application Logic: Gestione Utenti, Gestione </w:t>
+      </w:r>
+      <w:r>
+        <w:rPr>
+          <w:rFonts w:cs="Arial"/>
+        </w:rPr>
+        <w:t>Film</w:t>
+      </w:r>
+      <w:r>
+        <w:rPr>
+          <w:rFonts w:cs="Arial"/>
+        </w:rPr>
+        <w:t xml:space="preserve"> </w:t>
+      </w:r>
+      <w:r>
+        <w:rPr>
+          <w:rFonts w:cs="Arial"/>
+        </w:rPr>
+        <w:t xml:space="preserve">e </w:t>
+      </w:r>
+      <w:r>
+        <w:rPr>
+          <w:rFonts w:cs="Arial"/>
+        </w:rPr>
+        <w:t>Gestione Recensioni,  si elencano i servizi che offrono.</w:t>
+      </w:r>
+    </w:p>
+    <w:p>
+      <w:pPr>
+        <w:jc w:val="both"/>
         <w:rPr>
           <w:rFonts w:cs="Arial"/>
           <w:i/>
           <w:iCs/>
-        </w:rPr>
-        <w:t>Rated</w:t>
-      </w:r>
-      <w:r>
-        <w:rPr>
-          <w:rFonts w:cs="Arial"/>
-        </w:rPr>
-        <w:t xml:space="preserve"> non richiede software aggiuntivo per la configurazione da parte dell’amministratore di sistema. L’inizializzazione e la terminazione del sistema sono gestite direttamente tramite l’interfaccia del web container (Apache Tomcat).</w:t>
+          <w:u w:val="single"/>
+        </w:rPr>
+      </w:pPr>
+      <w:r>
+        <w:rPr>
+          <w:rFonts w:cs="Arial"/>
+          <w:i/>
+          <w:iCs/>
+          <w:u w:val="single"/>
+        </w:rPr>
+        <w:t>Gestione Utenti</w:t>
       </w:r>
     </w:p>
     <w:p>
       <w:pPr>
+        <w:pStyle w:val="ListParagraph"/>
+        <w:numPr>
+          <w:ilvl w:val="0"/>
+          <w:numId w:val="78"/>
+        </w:numPr>
         <w:jc w:val="both"/>
+        <w:rPr>
+          <w:rFonts w:cs="Arial"/>
+        </w:rPr>
+      </w:pPr>
+      <w:r>
+        <w:rPr>
+          <w:rFonts w:cs="Arial"/>
+        </w:rPr>
+        <w:t>S</w:t>
+      </w:r>
+      <w:r>
+        <w:rPr>
+          <w:rFonts w:cs="Arial"/>
+        </w:rPr>
+        <w:t>ervizio</w:t>
+      </w:r>
+      <w:r>
+        <w:rPr>
+          <w:rFonts w:cs="Arial"/>
+        </w:rPr>
+        <w:t xml:space="preserve"> di</w:t>
+      </w:r>
+      <w:r>
+        <w:rPr>
+          <w:rFonts w:cs="Arial"/>
+        </w:rPr>
+        <w:t xml:space="preserve"> </w:t>
+      </w:r>
+      <w:r>
         <w:rPr>
           <w:rFonts w:cs="Arial"/>
           <w:b/>
           <w:bCs/>
         </w:rPr>
-      </w:pPr>
+        <w:t>Autenticazione</w:t>
+      </w:r>
+      <w:r>
+        <w:rPr>
+          <w:rFonts w:cs="Arial"/>
+        </w:rPr>
+        <w:t xml:space="preserve">, </w:t>
+      </w:r>
+      <w:r>
+        <w:rPr>
+          <w:rFonts w:cs="Arial"/>
+        </w:rPr>
+        <w:t>per la registrazione dell’utente</w:t>
+      </w:r>
+      <w:r>
+        <w:rPr>
+          <w:rFonts w:cs="Arial"/>
+        </w:rPr>
+        <w:t xml:space="preserve"> e per la verifica delle credenziali di accesso a tempo di Login</w:t>
+      </w:r>
+      <w:r>
+        <w:rPr>
+          <w:rFonts w:cs="Arial"/>
+        </w:rPr>
+        <w:t>.</w:t>
+      </w:r>
+    </w:p>
+    <w:p>
+      <w:pPr>
+        <w:jc w:val="both"/>
+        <w:rPr>
+          <w:rFonts w:cs="Arial"/>
+          <w:i/>
+          <w:iCs/>
+          <w:u w:val="single"/>
+        </w:rPr>
+      </w:pPr>
+      <w:r>
+        <w:rPr>
+          <w:rFonts w:cs="Arial"/>
+        </w:rPr>
+        <w:t xml:space="preserve"> </w:t>
+      </w:r>
+      <w:r>
+        <w:rPr>
+          <w:rFonts w:cs="Arial"/>
+          <w:i/>
+          <w:iCs/>
+          <w:u w:val="single"/>
+        </w:rPr>
+        <w:t xml:space="preserve">Gestione </w:t>
+      </w:r>
+      <w:r>
+        <w:rPr>
+          <w:rFonts w:cs="Arial"/>
+          <w:i/>
+          <w:iCs/>
+          <w:u w:val="single"/>
+        </w:rPr>
+        <w:t>Film</w:t>
+      </w:r>
+    </w:p>
+    <w:p>
+      <w:pPr>
+        <w:pStyle w:val="ListParagraph"/>
+        <w:numPr>
+          <w:ilvl w:val="0"/>
+          <w:numId w:val="78"/>
+        </w:numPr>
+        <w:jc w:val="both"/>
+        <w:rPr>
+          <w:rFonts w:cs="Arial"/>
+          <w:i/>
+          <w:iCs/>
+          <w:u w:val="single"/>
+        </w:rPr>
+      </w:pPr>
+      <w:r>
+        <w:rPr>
+          <w:rFonts w:cs="Arial"/>
+        </w:rPr>
+        <w:t xml:space="preserve">Servizio di </w:t>
+      </w:r>
       <w:r>
         <w:rPr>
           <w:rFonts w:cs="Arial"/>
           <w:b/>
           <w:bCs/>
         </w:rPr>
-        <w:t>Gestione dei fallimenti</w:t>
+        <w:t>Aggiunta</w:t>
+      </w:r>
+      <w:r>
+        <w:rPr>
+          <w:rFonts w:cs="Arial"/>
+        </w:rPr>
+        <w:t xml:space="preserve"> Film al Catalogo</w:t>
+      </w:r>
+      <w:r>
+        <w:rPr>
+          <w:rFonts w:cs="Arial"/>
+        </w:rPr>
+        <w:t>.</w:t>
       </w:r>
     </w:p>
     <w:p>
       <w:pPr>
+        <w:pStyle w:val="ListParagraph"/>
+        <w:numPr>
+          <w:ilvl w:val="0"/>
+          <w:numId w:val="78"/>
+        </w:numPr>
         <w:jc w:val="both"/>
         <w:rPr>
           <w:rFonts w:cs="Arial"/>
-        </w:rPr>
-      </w:pPr>
-      <w:r>
-        <w:rPr>
-          <w:rFonts w:cs="Arial"/>
-        </w:rPr>
-        <w:t>Un amministratore di sistema, identificato come attore nel sistema, è responsabile del monitoraggio e della gestione delle situazioni critiche, come:</w:t>
+          <w:i/>
+          <w:iCs/>
+          <w:u w:val="single"/>
+        </w:rPr>
+      </w:pPr>
+      <w:r>
+        <w:rPr>
+          <w:rFonts w:cs="Arial"/>
+        </w:rPr>
+        <w:t xml:space="preserve">Servizio di </w:t>
+      </w:r>
+      <w:r>
+        <w:rPr>
+          <w:rFonts w:cs="Arial"/>
+          <w:b/>
+          <w:bCs/>
+        </w:rPr>
+        <w:t>Rimozione</w:t>
+      </w:r>
+      <w:r>
+        <w:rPr>
+          <w:rFonts w:cs="Arial"/>
+        </w:rPr>
+        <w:t xml:space="preserve"> Film dal Catalogo</w:t>
+      </w:r>
+      <w:r>
+        <w:rPr>
+          <w:rFonts w:cs="Arial"/>
+        </w:rPr>
+        <w:t>.</w:t>
       </w:r>
     </w:p>
     <w:p>
       <w:pPr>
+        <w:pStyle w:val="ListParagraph"/>
         <w:numPr>
           <w:ilvl w:val="0"/>
-          <w:numId w:val="76"/>
+          <w:numId w:val="78"/>
         </w:numPr>
         <w:jc w:val="both"/>
         <w:rPr>
           <w:rFonts w:cs="Arial"/>
-        </w:rPr>
-      </w:pPr>
-      <w:r>
-        <w:rPr>
-          <w:rFonts w:cs="Arial"/>
-        </w:rPr>
-        <w:t>Errori durante il caricamento dei dati persistenti (film, recensioni, ecc.).</w:t>
+          <w:i/>
+          <w:iCs/>
+          <w:u w:val="single"/>
+        </w:rPr>
+      </w:pPr>
+      <w:r>
+        <w:rPr>
+          <w:rFonts w:cs="Arial"/>
+        </w:rPr>
+        <w:t xml:space="preserve">Servizio di </w:t>
+      </w:r>
+      <w:r>
+        <w:rPr>
+          <w:rFonts w:cs="Arial"/>
+          <w:b/>
+          <w:bCs/>
+        </w:rPr>
+        <w:t>Modifica</w:t>
+      </w:r>
+      <w:r>
+        <w:rPr>
+          <w:rFonts w:cs="Arial"/>
+        </w:rPr>
+        <w:t xml:space="preserve"> delle informazioni di un Film presente nel Catalogo</w:t>
+      </w:r>
+      <w:r>
+        <w:rPr>
+          <w:rFonts w:cs="Arial"/>
+        </w:rPr>
+        <w:t>.</w:t>
       </w:r>
     </w:p>
     <w:p>
       <w:pPr>
+        <w:jc w:val="both"/>
+        <w:rPr>
+          <w:rFonts w:cs="Arial"/>
+          <w:i/>
+          <w:iCs/>
+          <w:u w:val="single"/>
+        </w:rPr>
+      </w:pPr>
+      <w:r>
+        <w:rPr>
+          <w:rFonts w:cs="Arial"/>
+          <w:i/>
+          <w:iCs/>
+          <w:u w:val="single"/>
+        </w:rPr>
+        <w:t>Gestione Recensioni</w:t>
+      </w:r>
+    </w:p>
+    <w:p>
+      <w:pPr>
+        <w:pStyle w:val="ListParagraph"/>
         <w:numPr>
           <w:ilvl w:val="0"/>
-          <w:numId w:val="76"/>
+          <w:numId w:val="79"/>
         </w:numPr>
         <w:jc w:val="both"/>
         <w:rPr>
@@ -4703,14 +5921,35 @@
         <w:rPr>
           <w:rFonts w:cs="Arial"/>
         </w:rPr>
-        <w:t>Fallimenti nel collegamento con il database (MySQL).</w:t>
+        <w:t xml:space="preserve">Servizio di </w:t>
+      </w:r>
+      <w:r>
+        <w:rPr>
+          <w:rFonts w:cs="Arial"/>
+          <w:b/>
+          <w:bCs/>
+        </w:rPr>
+        <w:t>Aggiunta</w:t>
+      </w:r>
+      <w:r>
+        <w:rPr>
+          <w:rFonts w:cs="Arial"/>
+        </w:rPr>
+        <w:t xml:space="preserve"> di una recensione ad un Film presente nel Catalogo</w:t>
+      </w:r>
+      <w:r>
+        <w:rPr>
+          <w:rFonts w:cs="Arial"/>
+        </w:rPr>
+        <w:t>.</w:t>
       </w:r>
     </w:p>
     <w:p>
       <w:pPr>
+        <w:pStyle w:val="ListParagraph"/>
         <w:numPr>
           <w:ilvl w:val="0"/>
-          <w:numId w:val="76"/>
+          <w:numId w:val="79"/>
         </w:numPr>
         <w:jc w:val="both"/>
         <w:rPr>
@@ -4721,29 +5960,108 @@
         <w:rPr>
           <w:rFonts w:cs="Arial"/>
         </w:rPr>
-        <w:t>Rallentamenti o crash causati da richieste concorrenti non gestite correttamente.</w:t>
+        <w:t xml:space="preserve">Servizio di </w:t>
+      </w:r>
+      <w:r>
+        <w:rPr>
+          <w:rFonts w:cs="Arial"/>
+          <w:b/>
+          <w:bCs/>
+        </w:rPr>
+        <w:t>Votazione</w:t>
+      </w:r>
+      <w:r>
+        <w:rPr>
+          <w:rFonts w:cs="Arial"/>
+        </w:rPr>
+        <w:t xml:space="preserve"> di una recensione di un Film presente nel Catalogo</w:t>
+      </w:r>
+      <w:r>
+        <w:rPr>
+          <w:rFonts w:cs="Arial"/>
+        </w:rPr>
+        <w:t>.</w:t>
       </w:r>
     </w:p>
     <w:p>
       <w:pPr>
+        <w:pStyle w:val="ListParagraph"/>
+        <w:numPr>
+          <w:ilvl w:val="0"/>
+          <w:numId w:val="79"/>
+        </w:numPr>
         <w:jc w:val="both"/>
+        <w:rPr>
+          <w:rFonts w:cs="Arial"/>
+        </w:rPr>
+      </w:pPr>
+      <w:r>
+        <w:rPr>
+          <w:rFonts w:cs="Arial"/>
+        </w:rPr>
+        <w:t xml:space="preserve">Servizio di </w:t>
+      </w:r>
+      <w:r>
         <w:rPr>
           <w:rFonts w:cs="Arial"/>
           <w:b/>
           <w:bCs/>
         </w:rPr>
-      </w:pPr>
+        <w:t>Segnalazione</w:t>
+      </w:r>
+      <w:r>
+        <w:rPr>
+          <w:rFonts w:cs="Arial"/>
+        </w:rPr>
+        <w:t xml:space="preserve"> di una recensione di un Film presente nel Catalogo</w:t>
+      </w:r>
+      <w:r>
+        <w:rPr>
+          <w:rFonts w:cs="Arial"/>
+        </w:rPr>
+        <w:t>.</w:t>
+      </w:r>
+    </w:p>
+    <w:p>
+      <w:pPr>
+        <w:pStyle w:val="ListParagraph"/>
+        <w:numPr>
+          <w:ilvl w:val="0"/>
+          <w:numId w:val="79"/>
+        </w:numPr>
+        <w:jc w:val="both"/>
+        <w:rPr>
+          <w:rFonts w:cs="Arial"/>
+        </w:rPr>
+      </w:pPr>
+      <w:r>
+        <w:rPr>
+          <w:rFonts w:cs="Arial"/>
+        </w:rPr>
+        <w:t xml:space="preserve">Servizio di </w:t>
+      </w:r>
       <w:r>
         <w:rPr>
           <w:rFonts w:cs="Arial"/>
           <w:b/>
           <w:bCs/>
         </w:rPr>
-        <w:t>Robustezza del sistema</w:t>
+        <w:t>Rimozione</w:t>
+      </w:r>
+      <w:r>
+        <w:rPr>
+          <w:rFonts w:cs="Arial"/>
+        </w:rPr>
+        <w:t xml:space="preserve"> di una recensione segnalata.</w:t>
       </w:r>
     </w:p>
     <w:p>
       <w:pPr>
+        <w:pStyle w:val="ListParagraph"/>
+        <w:numPr>
+          <w:ilvl w:val="0"/>
+          <w:numId w:val="79"/>
+        </w:numPr>
         <w:jc w:val="both"/>
         <w:rPr>
           <w:rFonts w:cs="Arial"/>
@@ -4752,16 +6070,22 @@
       <w:r>
         <w:rPr>
           <w:rFonts w:cs="Arial"/>
-          <w:i/>
-          <w:iCs/>
-        </w:rPr>
-        <w:t>Rated</w:t>
-      </w:r>
-      <w:r>
-        <w:rPr>
-          <w:rFonts w:cs="Arial"/>
-        </w:rPr>
-        <w:t xml:space="preserve"> è progettato per ripristinarsi automaticamente in caso di errori transitori, grazie a meccanismi di recovery integrati nel web container e nelle librerie utilizzate. Per i fallimenti critici, come l’indisponibilità del database, il sistema segnala il problema all’amministratore tramite un’apposita interfaccia di notifica.</w:t>
+        </w:rPr>
+        <w:t xml:space="preserve">Servizio di </w:t>
+      </w:r>
+      <w:r>
+        <w:rPr>
+          <w:rFonts w:cs="Arial"/>
+          <w:b/>
+          <w:bCs/>
+        </w:rPr>
+        <w:t>Approvazione</w:t>
+      </w:r>
+      <w:r>
+        <w:rPr>
+          <w:rFonts w:cs="Arial"/>
+        </w:rPr>
+        <w:t xml:space="preserve"> di una recensione segnalata.</w:t>
       </w:r>
     </w:p>
     <w:p>
@@ -7224,6 +8548,232 @@
     </w:lvl>
   </w:abstractNum>
   <w:abstractNum w:abstractNumId="17" w15:restartNumberingAfterBreak="0">
+    <w:nsid w:val="1B680F36"/>
+    <w:multiLevelType w:val="hybridMultilevel"/>
+    <w:tmpl w:val="774E4830"/>
+    <w:lvl w:ilvl="0" w:tplc="04100001">
+      <w:start w:val="1"/>
+      <w:numFmt w:val="bullet"/>
+      <w:lvlText w:val=""/>
+      <w:lvlJc w:val="left"/>
+      <w:pPr>
+        <w:ind w:left="720" w:hanging="360"/>
+      </w:pPr>
+      <w:rPr>
+        <w:rFonts w:ascii="Symbol" w:hAnsi="Symbol" w:hint="default"/>
+      </w:rPr>
+    </w:lvl>
+    <w:lvl w:ilvl="1" w:tplc="04100003" w:tentative="1">
+      <w:start w:val="1"/>
+      <w:numFmt w:val="bullet"/>
+      <w:lvlText w:val="o"/>
+      <w:lvlJc w:val="left"/>
+      <w:pPr>
+        <w:ind w:left="1440" w:hanging="360"/>
+      </w:pPr>
+      <w:rPr>
+        <w:rFonts w:ascii="Courier New" w:hAnsi="Courier New" w:cs="Courier New" w:hint="default"/>
+      </w:rPr>
+    </w:lvl>
+    <w:lvl w:ilvl="2" w:tplc="04100005" w:tentative="1">
+      <w:start w:val="1"/>
+      <w:numFmt w:val="bullet"/>
+      <w:lvlText w:val=""/>
+      <w:lvlJc w:val="left"/>
+      <w:pPr>
+        <w:ind w:left="2160" w:hanging="360"/>
+      </w:pPr>
+      <w:rPr>
+        <w:rFonts w:ascii="Wingdings" w:hAnsi="Wingdings" w:hint="default"/>
+      </w:rPr>
+    </w:lvl>
+    <w:lvl w:ilvl="3" w:tplc="04100001" w:tentative="1">
+      <w:start w:val="1"/>
+      <w:numFmt w:val="bullet"/>
+      <w:lvlText w:val=""/>
+      <w:lvlJc w:val="left"/>
+      <w:pPr>
+        <w:ind w:left="2880" w:hanging="360"/>
+      </w:pPr>
+      <w:rPr>
+        <w:rFonts w:ascii="Symbol" w:hAnsi="Symbol" w:hint="default"/>
+      </w:rPr>
+    </w:lvl>
+    <w:lvl w:ilvl="4" w:tplc="04100003" w:tentative="1">
+      <w:start w:val="1"/>
+      <w:numFmt w:val="bullet"/>
+      <w:lvlText w:val="o"/>
+      <w:lvlJc w:val="left"/>
+      <w:pPr>
+        <w:ind w:left="3600" w:hanging="360"/>
+      </w:pPr>
+      <w:rPr>
+        <w:rFonts w:ascii="Courier New" w:hAnsi="Courier New" w:cs="Courier New" w:hint="default"/>
+      </w:rPr>
+    </w:lvl>
+    <w:lvl w:ilvl="5" w:tplc="04100005" w:tentative="1">
+      <w:start w:val="1"/>
+      <w:numFmt w:val="bullet"/>
+      <w:lvlText w:val=""/>
+      <w:lvlJc w:val="left"/>
+      <w:pPr>
+        <w:ind w:left="4320" w:hanging="360"/>
+      </w:pPr>
+      <w:rPr>
+        <w:rFonts w:ascii="Wingdings" w:hAnsi="Wingdings" w:hint="default"/>
+      </w:rPr>
+    </w:lvl>
+    <w:lvl w:ilvl="6" w:tplc="04100001" w:tentative="1">
+      <w:start w:val="1"/>
+      <w:numFmt w:val="bullet"/>
+      <w:lvlText w:val=""/>
+      <w:lvlJc w:val="left"/>
+      <w:pPr>
+        <w:ind w:left="5040" w:hanging="360"/>
+      </w:pPr>
+      <w:rPr>
+        <w:rFonts w:ascii="Symbol" w:hAnsi="Symbol" w:hint="default"/>
+      </w:rPr>
+    </w:lvl>
+    <w:lvl w:ilvl="7" w:tplc="04100003" w:tentative="1">
+      <w:start w:val="1"/>
+      <w:numFmt w:val="bullet"/>
+      <w:lvlText w:val="o"/>
+      <w:lvlJc w:val="left"/>
+      <w:pPr>
+        <w:ind w:left="5760" w:hanging="360"/>
+      </w:pPr>
+      <w:rPr>
+        <w:rFonts w:ascii="Courier New" w:hAnsi="Courier New" w:cs="Courier New" w:hint="default"/>
+      </w:rPr>
+    </w:lvl>
+    <w:lvl w:ilvl="8" w:tplc="04100005" w:tentative="1">
+      <w:start w:val="1"/>
+      <w:numFmt w:val="bullet"/>
+      <w:lvlText w:val=""/>
+      <w:lvlJc w:val="left"/>
+      <w:pPr>
+        <w:ind w:left="6480" w:hanging="360"/>
+      </w:pPr>
+      <w:rPr>
+        <w:rFonts w:ascii="Wingdings" w:hAnsi="Wingdings" w:hint="default"/>
+      </w:rPr>
+    </w:lvl>
+  </w:abstractNum>
+  <w:abstractNum w:abstractNumId="18" w15:restartNumberingAfterBreak="0">
+    <w:nsid w:val="1EE03235"/>
+    <w:multiLevelType w:val="hybridMultilevel"/>
+    <w:tmpl w:val="100CE366"/>
+    <w:lvl w:ilvl="0" w:tplc="04100001">
+      <w:start w:val="1"/>
+      <w:numFmt w:val="bullet"/>
+      <w:lvlText w:val=""/>
+      <w:lvlJc w:val="left"/>
+      <w:pPr>
+        <w:ind w:left="720" w:hanging="360"/>
+      </w:pPr>
+      <w:rPr>
+        <w:rFonts w:ascii="Symbol" w:hAnsi="Symbol" w:hint="default"/>
+      </w:rPr>
+    </w:lvl>
+    <w:lvl w:ilvl="1" w:tplc="04100003" w:tentative="1">
+      <w:start w:val="1"/>
+      <w:numFmt w:val="bullet"/>
+      <w:lvlText w:val="o"/>
+      <w:lvlJc w:val="left"/>
+      <w:pPr>
+        <w:ind w:left="1440" w:hanging="360"/>
+      </w:pPr>
+      <w:rPr>
+        <w:rFonts w:ascii="Courier New" w:hAnsi="Courier New" w:cs="Courier New" w:hint="default"/>
+      </w:rPr>
+    </w:lvl>
+    <w:lvl w:ilvl="2" w:tplc="04100005" w:tentative="1">
+      <w:start w:val="1"/>
+      <w:numFmt w:val="bullet"/>
+      <w:lvlText w:val=""/>
+      <w:lvlJc w:val="left"/>
+      <w:pPr>
+        <w:ind w:left="2160" w:hanging="360"/>
+      </w:pPr>
+      <w:rPr>
+        <w:rFonts w:ascii="Wingdings" w:hAnsi="Wingdings" w:hint="default"/>
+      </w:rPr>
+    </w:lvl>
+    <w:lvl w:ilvl="3" w:tplc="04100001" w:tentative="1">
+      <w:start w:val="1"/>
+      <w:numFmt w:val="bullet"/>
+      <w:lvlText w:val=""/>
+      <w:lvlJc w:val="left"/>
+      <w:pPr>
+        <w:ind w:left="2880" w:hanging="360"/>
+      </w:pPr>
+      <w:rPr>
+        <w:rFonts w:ascii="Symbol" w:hAnsi="Symbol" w:hint="default"/>
+      </w:rPr>
+    </w:lvl>
+    <w:lvl w:ilvl="4" w:tplc="04100003" w:tentative="1">
+      <w:start w:val="1"/>
+      <w:numFmt w:val="bullet"/>
+      <w:lvlText w:val="o"/>
+      <w:lvlJc w:val="left"/>
+      <w:pPr>
+        <w:ind w:left="3600" w:hanging="360"/>
+      </w:pPr>
+      <w:rPr>
+        <w:rFonts w:ascii="Courier New" w:hAnsi="Courier New" w:cs="Courier New" w:hint="default"/>
+      </w:rPr>
+    </w:lvl>
+    <w:lvl w:ilvl="5" w:tplc="04100005" w:tentative="1">
+      <w:start w:val="1"/>
+      <w:numFmt w:val="bullet"/>
+      <w:lvlText w:val=""/>
+      <w:lvlJc w:val="left"/>
+      <w:pPr>
+        <w:ind w:left="4320" w:hanging="360"/>
+      </w:pPr>
+      <w:rPr>
+        <w:rFonts w:ascii="Wingdings" w:hAnsi="Wingdings" w:hint="default"/>
+      </w:rPr>
+    </w:lvl>
+    <w:lvl w:ilvl="6" w:tplc="04100001" w:tentative="1">
+      <w:start w:val="1"/>
+      <w:numFmt w:val="bullet"/>
+      <w:lvlText w:val=""/>
+      <w:lvlJc w:val="left"/>
+      <w:pPr>
+        <w:ind w:left="5040" w:hanging="360"/>
+      </w:pPr>
+      <w:rPr>
+        <w:rFonts w:ascii="Symbol" w:hAnsi="Symbol" w:hint="default"/>
+      </w:rPr>
+    </w:lvl>
+    <w:lvl w:ilvl="7" w:tplc="04100003" w:tentative="1">
+      <w:start w:val="1"/>
+      <w:numFmt w:val="bullet"/>
+      <w:lvlText w:val="o"/>
+      <w:lvlJc w:val="left"/>
+      <w:pPr>
+        <w:ind w:left="5760" w:hanging="360"/>
+      </w:pPr>
+      <w:rPr>
+        <w:rFonts w:ascii="Courier New" w:hAnsi="Courier New" w:cs="Courier New" w:hint="default"/>
+      </w:rPr>
+    </w:lvl>
+    <w:lvl w:ilvl="8" w:tplc="04100005" w:tentative="1">
+      <w:start w:val="1"/>
+      <w:numFmt w:val="bullet"/>
+      <w:lvlText w:val=""/>
+      <w:lvlJc w:val="left"/>
+      <w:pPr>
+        <w:ind w:left="6480" w:hanging="360"/>
+      </w:pPr>
+      <w:rPr>
+        <w:rFonts w:ascii="Wingdings" w:hAnsi="Wingdings" w:hint="default"/>
+      </w:rPr>
+    </w:lvl>
+  </w:abstractNum>
+  <w:abstractNum w:abstractNumId="19" w15:restartNumberingAfterBreak="0">
     <w:nsid w:val="1EF43CC4"/>
     <w:multiLevelType w:val="multilevel"/>
     <w:tmpl w:val="D916E43A"/>
@@ -7372,7 +8922,7 @@
       </w:rPr>
     </w:lvl>
   </w:abstractNum>
-  <w:abstractNum w:abstractNumId="18" w15:restartNumberingAfterBreak="0">
+  <w:abstractNum w:abstractNumId="20" w15:restartNumberingAfterBreak="0">
     <w:nsid w:val="20D303A9"/>
     <w:multiLevelType w:val="multilevel"/>
     <w:tmpl w:val="47142DE0"/>
@@ -7521,7 +9071,7 @@
       </w:rPr>
     </w:lvl>
   </w:abstractNum>
-  <w:abstractNum w:abstractNumId="19" w15:restartNumberingAfterBreak="0">
+  <w:abstractNum w:abstractNumId="21" w15:restartNumberingAfterBreak="0">
     <w:nsid w:val="219F774A"/>
     <w:multiLevelType w:val="multilevel"/>
     <w:tmpl w:val="4EBE65BE"/>
@@ -7670,7 +9220,7 @@
       </w:rPr>
     </w:lvl>
   </w:abstractNum>
-  <w:abstractNum w:abstractNumId="20" w15:restartNumberingAfterBreak="0">
+  <w:abstractNum w:abstractNumId="22" w15:restartNumberingAfterBreak="0">
     <w:nsid w:val="228D41B4"/>
     <w:multiLevelType w:val="multilevel"/>
     <w:tmpl w:val="9E62B7BE"/>
@@ -7819,7 +9369,7 @@
       </w:rPr>
     </w:lvl>
   </w:abstractNum>
-  <w:abstractNum w:abstractNumId="21" w15:restartNumberingAfterBreak="0">
+  <w:abstractNum w:abstractNumId="23" w15:restartNumberingAfterBreak="0">
     <w:nsid w:val="22D04482"/>
     <w:multiLevelType w:val="multilevel"/>
     <w:tmpl w:val="BE80A400"/>
@@ -7968,7 +9518,7 @@
       </w:rPr>
     </w:lvl>
   </w:abstractNum>
-  <w:abstractNum w:abstractNumId="22" w15:restartNumberingAfterBreak="0">
+  <w:abstractNum w:abstractNumId="24" w15:restartNumberingAfterBreak="0">
     <w:nsid w:val="237E433D"/>
     <w:multiLevelType w:val="multilevel"/>
     <w:tmpl w:val="8C2AA4D2"/>
@@ -8117,7 +9667,7 @@
       </w:rPr>
     </w:lvl>
   </w:abstractNum>
-  <w:abstractNum w:abstractNumId="23" w15:restartNumberingAfterBreak="0">
+  <w:abstractNum w:abstractNumId="25" w15:restartNumberingAfterBreak="0">
     <w:nsid w:val="23A70480"/>
     <w:multiLevelType w:val="multilevel"/>
     <w:tmpl w:val="96F6EA1E"/>
@@ -8266,7 +9816,7 @@
       </w:rPr>
     </w:lvl>
   </w:abstractNum>
-  <w:abstractNum w:abstractNumId="24" w15:restartNumberingAfterBreak="0">
+  <w:abstractNum w:abstractNumId="26" w15:restartNumberingAfterBreak="0">
     <w:nsid w:val="278C4DFE"/>
     <w:multiLevelType w:val="multilevel"/>
     <w:tmpl w:val="A0CACD18"/>
@@ -8415,7 +9965,7 @@
       </w:rPr>
     </w:lvl>
   </w:abstractNum>
-  <w:abstractNum w:abstractNumId="25" w15:restartNumberingAfterBreak="0">
+  <w:abstractNum w:abstractNumId="27" w15:restartNumberingAfterBreak="0">
     <w:nsid w:val="27EF31B4"/>
     <w:multiLevelType w:val="multilevel"/>
     <w:tmpl w:val="2C4EF41C"/>
@@ -8564,7 +10114,7 @@
       </w:rPr>
     </w:lvl>
   </w:abstractNum>
-  <w:abstractNum w:abstractNumId="26" w15:restartNumberingAfterBreak="0">
+  <w:abstractNum w:abstractNumId="28" w15:restartNumberingAfterBreak="0">
     <w:nsid w:val="2ABE7650"/>
     <w:multiLevelType w:val="multilevel"/>
     <w:tmpl w:val="525AD704"/>
@@ -8713,7 +10263,7 @@
       </w:rPr>
     </w:lvl>
   </w:abstractNum>
-  <w:abstractNum w:abstractNumId="27" w15:restartNumberingAfterBreak="0">
+  <w:abstractNum w:abstractNumId="29" w15:restartNumberingAfterBreak="0">
     <w:nsid w:val="2B9D538C"/>
     <w:multiLevelType w:val="multilevel"/>
     <w:tmpl w:val="AF5CDDAA"/>
@@ -8862,7 +10412,7 @@
       </w:rPr>
     </w:lvl>
   </w:abstractNum>
-  <w:abstractNum w:abstractNumId="28" w15:restartNumberingAfterBreak="0">
+  <w:abstractNum w:abstractNumId="30" w15:restartNumberingAfterBreak="0">
     <w:nsid w:val="2C67171F"/>
     <w:multiLevelType w:val="multilevel"/>
     <w:tmpl w:val="5BD6ABD0"/>
@@ -9011,7 +10561,7 @@
       </w:rPr>
     </w:lvl>
   </w:abstractNum>
-  <w:abstractNum w:abstractNumId="29" w15:restartNumberingAfterBreak="0">
+  <w:abstractNum w:abstractNumId="31" w15:restartNumberingAfterBreak="0">
     <w:nsid w:val="2C9351A9"/>
     <w:multiLevelType w:val="multilevel"/>
     <w:tmpl w:val="1DF0C754"/>
@@ -9160,7 +10710,7 @@
       </w:rPr>
     </w:lvl>
   </w:abstractNum>
-  <w:abstractNum w:abstractNumId="30" w15:restartNumberingAfterBreak="0">
+  <w:abstractNum w:abstractNumId="32" w15:restartNumberingAfterBreak="0">
     <w:nsid w:val="2D8D356A"/>
     <w:multiLevelType w:val="multilevel"/>
     <w:tmpl w:val="DAAA399E"/>
@@ -9309,7 +10859,7 @@
       </w:rPr>
     </w:lvl>
   </w:abstractNum>
-  <w:abstractNum w:abstractNumId="31" w15:restartNumberingAfterBreak="0">
+  <w:abstractNum w:abstractNumId="33" w15:restartNumberingAfterBreak="0">
     <w:nsid w:val="2DB06298"/>
     <w:multiLevelType w:val="multilevel"/>
     <w:tmpl w:val="4B1CC4B8"/>
@@ -9458,7 +11008,7 @@
       </w:rPr>
     </w:lvl>
   </w:abstractNum>
-  <w:abstractNum w:abstractNumId="32" w15:restartNumberingAfterBreak="0">
+  <w:abstractNum w:abstractNumId="34" w15:restartNumberingAfterBreak="0">
     <w:nsid w:val="2FEA5616"/>
     <w:multiLevelType w:val="multilevel"/>
     <w:tmpl w:val="BB4021FA"/>
@@ -9607,7 +11157,7 @@
       </w:rPr>
     </w:lvl>
   </w:abstractNum>
-  <w:abstractNum w:abstractNumId="33" w15:restartNumberingAfterBreak="0">
+  <w:abstractNum w:abstractNumId="35" w15:restartNumberingAfterBreak="0">
     <w:nsid w:val="31594E43"/>
     <w:multiLevelType w:val="multilevel"/>
     <w:tmpl w:val="50009E4C"/>
@@ -9756,7 +11306,7 @@
       </w:rPr>
     </w:lvl>
   </w:abstractNum>
-  <w:abstractNum w:abstractNumId="34" w15:restartNumberingAfterBreak="0">
+  <w:abstractNum w:abstractNumId="36" w15:restartNumberingAfterBreak="0">
     <w:nsid w:val="32CF7284"/>
     <w:multiLevelType w:val="multilevel"/>
     <w:tmpl w:val="F42AB71C"/>
@@ -9905,7 +11455,7 @@
       </w:rPr>
     </w:lvl>
   </w:abstractNum>
-  <w:abstractNum w:abstractNumId="35" w15:restartNumberingAfterBreak="0">
+  <w:abstractNum w:abstractNumId="37" w15:restartNumberingAfterBreak="0">
     <w:nsid w:val="33AD2997"/>
     <w:multiLevelType w:val="multilevel"/>
     <w:tmpl w:val="9220383C"/>
@@ -10054,7 +11604,7 @@
       </w:rPr>
     </w:lvl>
   </w:abstractNum>
-  <w:abstractNum w:abstractNumId="36" w15:restartNumberingAfterBreak="0">
+  <w:abstractNum w:abstractNumId="38" w15:restartNumberingAfterBreak="0">
     <w:nsid w:val="34753034"/>
     <w:multiLevelType w:val="multilevel"/>
     <w:tmpl w:val="CD18C70A"/>
@@ -10203,7 +11753,7 @@
       </w:rPr>
     </w:lvl>
   </w:abstractNum>
-  <w:abstractNum w:abstractNumId="37" w15:restartNumberingAfterBreak="0">
+  <w:abstractNum w:abstractNumId="39" w15:restartNumberingAfterBreak="0">
     <w:nsid w:val="377A0C0B"/>
     <w:multiLevelType w:val="multilevel"/>
     <w:tmpl w:val="8A0A3F76"/>
@@ -10352,7 +11902,7 @@
       </w:rPr>
     </w:lvl>
   </w:abstractNum>
-  <w:abstractNum w:abstractNumId="38" w15:restartNumberingAfterBreak="0">
+  <w:abstractNum w:abstractNumId="40" w15:restartNumberingAfterBreak="0">
     <w:nsid w:val="38E73AC7"/>
     <w:multiLevelType w:val="multilevel"/>
     <w:tmpl w:val="59CA2F46"/>
@@ -10501,7 +12051,7 @@
       </w:rPr>
     </w:lvl>
   </w:abstractNum>
-  <w:abstractNum w:abstractNumId="39" w15:restartNumberingAfterBreak="0">
+  <w:abstractNum w:abstractNumId="41" w15:restartNumberingAfterBreak="0">
     <w:nsid w:val="39CF69D9"/>
     <w:multiLevelType w:val="multilevel"/>
     <w:tmpl w:val="0180046C"/>
@@ -10618,7 +12168,7 @@
       </w:pPr>
     </w:lvl>
   </w:abstractNum>
-  <w:abstractNum w:abstractNumId="40" w15:restartNumberingAfterBreak="0">
+  <w:abstractNum w:abstractNumId="42" w15:restartNumberingAfterBreak="0">
     <w:nsid w:val="3B544847"/>
     <w:multiLevelType w:val="multilevel"/>
     <w:tmpl w:val="22F6B85A"/>
@@ -10767,7 +12317,7 @@
       </w:rPr>
     </w:lvl>
   </w:abstractNum>
-  <w:abstractNum w:abstractNumId="41" w15:restartNumberingAfterBreak="0">
+  <w:abstractNum w:abstractNumId="43" w15:restartNumberingAfterBreak="0">
     <w:nsid w:val="42EF003F"/>
     <w:multiLevelType w:val="multilevel"/>
     <w:tmpl w:val="1F4C0CC6"/>
@@ -10916,7 +12466,7 @@
       </w:rPr>
     </w:lvl>
   </w:abstractNum>
-  <w:abstractNum w:abstractNumId="42" w15:restartNumberingAfterBreak="0">
+  <w:abstractNum w:abstractNumId="44" w15:restartNumberingAfterBreak="0">
     <w:nsid w:val="43B670ED"/>
     <w:multiLevelType w:val="multilevel"/>
     <w:tmpl w:val="EAE6305C"/>
@@ -11065,7 +12615,7 @@
       </w:rPr>
     </w:lvl>
   </w:abstractNum>
-  <w:abstractNum w:abstractNumId="43" w15:restartNumberingAfterBreak="0">
+  <w:abstractNum w:abstractNumId="45" w15:restartNumberingAfterBreak="0">
     <w:nsid w:val="46A2755F"/>
     <w:multiLevelType w:val="multilevel"/>
     <w:tmpl w:val="04BCDED4"/>
@@ -11214,7 +12764,7 @@
       </w:rPr>
     </w:lvl>
   </w:abstractNum>
-  <w:abstractNum w:abstractNumId="44" w15:restartNumberingAfterBreak="0">
+  <w:abstractNum w:abstractNumId="46" w15:restartNumberingAfterBreak="0">
     <w:nsid w:val="48DD1339"/>
     <w:multiLevelType w:val="multilevel"/>
     <w:tmpl w:val="549C4898"/>
@@ -11363,7 +12913,7 @@
       </w:rPr>
     </w:lvl>
   </w:abstractNum>
-  <w:abstractNum w:abstractNumId="45" w15:restartNumberingAfterBreak="0">
+  <w:abstractNum w:abstractNumId="47" w15:restartNumberingAfterBreak="0">
     <w:nsid w:val="498F4378"/>
     <w:multiLevelType w:val="multilevel"/>
     <w:tmpl w:val="07C0C546"/>
@@ -11512,7 +13062,7 @@
       </w:rPr>
     </w:lvl>
   </w:abstractNum>
-  <w:abstractNum w:abstractNumId="46" w15:restartNumberingAfterBreak="0">
+  <w:abstractNum w:abstractNumId="48" w15:restartNumberingAfterBreak="0">
     <w:nsid w:val="49A03A0C"/>
     <w:multiLevelType w:val="multilevel"/>
     <w:tmpl w:val="20BAEA2A"/>
@@ -11661,7 +13211,7 @@
       </w:rPr>
     </w:lvl>
   </w:abstractNum>
-  <w:abstractNum w:abstractNumId="47" w15:restartNumberingAfterBreak="0">
+  <w:abstractNum w:abstractNumId="49" w15:restartNumberingAfterBreak="0">
     <w:nsid w:val="4A5B53F1"/>
     <w:multiLevelType w:val="multilevel"/>
     <w:tmpl w:val="10AAB386"/>
@@ -11810,7 +13360,7 @@
       </w:rPr>
     </w:lvl>
   </w:abstractNum>
-  <w:abstractNum w:abstractNumId="48" w15:restartNumberingAfterBreak="0">
+  <w:abstractNum w:abstractNumId="50" w15:restartNumberingAfterBreak="0">
     <w:nsid w:val="4B414E0F"/>
     <w:multiLevelType w:val="multilevel"/>
     <w:tmpl w:val="D652C348"/>
@@ -11959,7 +13509,7 @@
       </w:rPr>
     </w:lvl>
   </w:abstractNum>
-  <w:abstractNum w:abstractNumId="49" w15:restartNumberingAfterBreak="0">
+  <w:abstractNum w:abstractNumId="51" w15:restartNumberingAfterBreak="0">
     <w:nsid w:val="50004530"/>
     <w:multiLevelType w:val="multilevel"/>
     <w:tmpl w:val="1E285D88"/>
@@ -12072,7 +13622,7 @@
       </w:pPr>
     </w:lvl>
   </w:abstractNum>
-  <w:abstractNum w:abstractNumId="50" w15:restartNumberingAfterBreak="0">
+  <w:abstractNum w:abstractNumId="52" w15:restartNumberingAfterBreak="0">
     <w:nsid w:val="51561AD3"/>
     <w:multiLevelType w:val="multilevel"/>
     <w:tmpl w:val="9DD6B028"/>
@@ -12221,7 +13771,7 @@
       </w:rPr>
     </w:lvl>
   </w:abstractNum>
-  <w:abstractNum w:abstractNumId="51" w15:restartNumberingAfterBreak="0">
+  <w:abstractNum w:abstractNumId="53" w15:restartNumberingAfterBreak="0">
     <w:nsid w:val="51F2792E"/>
     <w:multiLevelType w:val="multilevel"/>
     <w:tmpl w:val="51AA5FEE"/>
@@ -12370,7 +13920,7 @@
       </w:rPr>
     </w:lvl>
   </w:abstractNum>
-  <w:abstractNum w:abstractNumId="52" w15:restartNumberingAfterBreak="0">
+  <w:abstractNum w:abstractNumId="54" w15:restartNumberingAfterBreak="0">
     <w:nsid w:val="52C47217"/>
     <w:multiLevelType w:val="multilevel"/>
     <w:tmpl w:val="4E8CADB6"/>
@@ -12519,7 +14069,7 @@
       </w:rPr>
     </w:lvl>
   </w:abstractNum>
-  <w:abstractNum w:abstractNumId="53" w15:restartNumberingAfterBreak="0">
+  <w:abstractNum w:abstractNumId="55" w15:restartNumberingAfterBreak="0">
     <w:nsid w:val="52D46865"/>
     <w:multiLevelType w:val="multilevel"/>
     <w:tmpl w:val="701EBABE"/>
@@ -12668,7 +14218,7 @@
       </w:rPr>
     </w:lvl>
   </w:abstractNum>
-  <w:abstractNum w:abstractNumId="54" w15:restartNumberingAfterBreak="0">
+  <w:abstractNum w:abstractNumId="56" w15:restartNumberingAfterBreak="0">
     <w:nsid w:val="53342E99"/>
     <w:multiLevelType w:val="multilevel"/>
     <w:tmpl w:val="ADE6EDB0"/>
@@ -12817,7 +14367,7 @@
       </w:rPr>
     </w:lvl>
   </w:abstractNum>
-  <w:abstractNum w:abstractNumId="55" w15:restartNumberingAfterBreak="0">
+  <w:abstractNum w:abstractNumId="57" w15:restartNumberingAfterBreak="0">
     <w:nsid w:val="578E3714"/>
     <w:multiLevelType w:val="multilevel"/>
     <w:tmpl w:val="5FDC0994"/>
@@ -12930,7 +14480,7 @@
       </w:pPr>
     </w:lvl>
   </w:abstractNum>
-  <w:abstractNum w:abstractNumId="56" w15:restartNumberingAfterBreak="0">
+  <w:abstractNum w:abstractNumId="58" w15:restartNumberingAfterBreak="0">
     <w:nsid w:val="58766B2E"/>
     <w:multiLevelType w:val="multilevel"/>
     <w:tmpl w:val="1464812A"/>
@@ -13079,7 +14629,7 @@
       </w:rPr>
     </w:lvl>
   </w:abstractNum>
-  <w:abstractNum w:abstractNumId="57" w15:restartNumberingAfterBreak="0">
+  <w:abstractNum w:abstractNumId="59" w15:restartNumberingAfterBreak="0">
     <w:nsid w:val="58A87A0C"/>
     <w:multiLevelType w:val="multilevel"/>
     <w:tmpl w:val="CCB00256"/>
@@ -13228,7 +14778,7 @@
       </w:rPr>
     </w:lvl>
   </w:abstractNum>
-  <w:abstractNum w:abstractNumId="58" w15:restartNumberingAfterBreak="0">
+  <w:abstractNum w:abstractNumId="60" w15:restartNumberingAfterBreak="0">
     <w:nsid w:val="5AAA766C"/>
     <w:multiLevelType w:val="multilevel"/>
     <w:tmpl w:val="B75E3BBC"/>
@@ -13377,7 +14927,7 @@
       </w:rPr>
     </w:lvl>
   </w:abstractNum>
-  <w:abstractNum w:abstractNumId="59" w15:restartNumberingAfterBreak="0">
+  <w:abstractNum w:abstractNumId="61" w15:restartNumberingAfterBreak="0">
     <w:nsid w:val="60822E46"/>
     <w:multiLevelType w:val="multilevel"/>
     <w:tmpl w:val="CA3E2B9C"/>
@@ -13526,7 +15076,120 @@
       </w:rPr>
     </w:lvl>
   </w:abstractNum>
-  <w:abstractNum w:abstractNumId="60" w15:restartNumberingAfterBreak="0">
+  <w:abstractNum w:abstractNumId="62" w15:restartNumberingAfterBreak="0">
+    <w:nsid w:val="61C33E51"/>
+    <w:multiLevelType w:val="hybridMultilevel"/>
+    <w:tmpl w:val="F8CE9FC8"/>
+    <w:lvl w:ilvl="0" w:tplc="04100001">
+      <w:start w:val="1"/>
+      <w:numFmt w:val="bullet"/>
+      <w:lvlText w:val=""/>
+      <w:lvlJc w:val="left"/>
+      <w:pPr>
+        <w:ind w:left="720" w:hanging="360"/>
+      </w:pPr>
+      <w:rPr>
+        <w:rFonts w:ascii="Symbol" w:hAnsi="Symbol" w:hint="default"/>
+      </w:rPr>
+    </w:lvl>
+    <w:lvl w:ilvl="1" w:tplc="04100003" w:tentative="1">
+      <w:start w:val="1"/>
+      <w:numFmt w:val="bullet"/>
+      <w:lvlText w:val="o"/>
+      <w:lvlJc w:val="left"/>
+      <w:pPr>
+        <w:ind w:left="1440" w:hanging="360"/>
+      </w:pPr>
+      <w:rPr>
+        <w:rFonts w:ascii="Courier New" w:hAnsi="Courier New" w:cs="Courier New" w:hint="default"/>
+      </w:rPr>
+    </w:lvl>
+    <w:lvl w:ilvl="2" w:tplc="04100005" w:tentative="1">
+      <w:start w:val="1"/>
+      <w:numFmt w:val="bullet"/>
+      <w:lvlText w:val=""/>
+      <w:lvlJc w:val="left"/>
+      <w:pPr>
+        <w:ind w:left="2160" w:hanging="360"/>
+      </w:pPr>
+      <w:rPr>
+        <w:rFonts w:ascii="Wingdings" w:hAnsi="Wingdings" w:hint="default"/>
+      </w:rPr>
+    </w:lvl>
+    <w:lvl w:ilvl="3" w:tplc="04100001" w:tentative="1">
+      <w:start w:val="1"/>
+      <w:numFmt w:val="bullet"/>
+      <w:lvlText w:val=""/>
+      <w:lvlJc w:val="left"/>
+      <w:pPr>
+        <w:ind w:left="2880" w:hanging="360"/>
+      </w:pPr>
+      <w:rPr>
+        <w:rFonts w:ascii="Symbol" w:hAnsi="Symbol" w:hint="default"/>
+      </w:rPr>
+    </w:lvl>
+    <w:lvl w:ilvl="4" w:tplc="04100003" w:tentative="1">
+      <w:start w:val="1"/>
+      <w:numFmt w:val="bullet"/>
+      <w:lvlText w:val="o"/>
+      <w:lvlJc w:val="left"/>
+      <w:pPr>
+        <w:ind w:left="3600" w:hanging="360"/>
+      </w:pPr>
+      <w:rPr>
+        <w:rFonts w:ascii="Courier New" w:hAnsi="Courier New" w:cs="Courier New" w:hint="default"/>
+      </w:rPr>
+    </w:lvl>
+    <w:lvl w:ilvl="5" w:tplc="04100005" w:tentative="1">
+      <w:start w:val="1"/>
+      <w:numFmt w:val="bullet"/>
+      <w:lvlText w:val=""/>
+      <w:lvlJc w:val="left"/>
+      <w:pPr>
+        <w:ind w:left="4320" w:hanging="360"/>
+      </w:pPr>
+      <w:rPr>
+        <w:rFonts w:ascii="Wingdings" w:hAnsi="Wingdings" w:hint="default"/>
+      </w:rPr>
+    </w:lvl>
+    <w:lvl w:ilvl="6" w:tplc="04100001" w:tentative="1">
+      <w:start w:val="1"/>
+      <w:numFmt w:val="bullet"/>
+      <w:lvlText w:val=""/>
+      <w:lvlJc w:val="left"/>
+      <w:pPr>
+        <w:ind w:left="5040" w:hanging="360"/>
+      </w:pPr>
+      <w:rPr>
+        <w:rFonts w:ascii="Symbol" w:hAnsi="Symbol" w:hint="default"/>
+      </w:rPr>
+    </w:lvl>
+    <w:lvl w:ilvl="7" w:tplc="04100003" w:tentative="1">
+      <w:start w:val="1"/>
+      <w:numFmt w:val="bullet"/>
+      <w:lvlText w:val="o"/>
+      <w:lvlJc w:val="left"/>
+      <w:pPr>
+        <w:ind w:left="5760" w:hanging="360"/>
+      </w:pPr>
+      <w:rPr>
+        <w:rFonts w:ascii="Courier New" w:hAnsi="Courier New" w:cs="Courier New" w:hint="default"/>
+      </w:rPr>
+    </w:lvl>
+    <w:lvl w:ilvl="8" w:tplc="04100005" w:tentative="1">
+      <w:start w:val="1"/>
+      <w:numFmt w:val="bullet"/>
+      <w:lvlText w:val=""/>
+      <w:lvlJc w:val="left"/>
+      <w:pPr>
+        <w:ind w:left="6480" w:hanging="360"/>
+      </w:pPr>
+      <w:rPr>
+        <w:rFonts w:ascii="Wingdings" w:hAnsi="Wingdings" w:hint="default"/>
+      </w:rPr>
+    </w:lvl>
+  </w:abstractNum>
+  <w:abstractNum w:abstractNumId="63" w15:restartNumberingAfterBreak="0">
     <w:nsid w:val="63E9351E"/>
     <w:multiLevelType w:val="multilevel"/>
     <w:tmpl w:val="09821948"/>
@@ -13675,7 +15338,7 @@
       </w:rPr>
     </w:lvl>
   </w:abstractNum>
-  <w:abstractNum w:abstractNumId="61" w15:restartNumberingAfterBreak="0">
+  <w:abstractNum w:abstractNumId="64" w15:restartNumberingAfterBreak="0">
     <w:nsid w:val="65B11344"/>
     <w:multiLevelType w:val="hybridMultilevel"/>
     <w:tmpl w:val="D97ABA5E"/>
@@ -13764,7 +15427,7 @@
       </w:pPr>
     </w:lvl>
   </w:abstractNum>
-  <w:abstractNum w:abstractNumId="62" w15:restartNumberingAfterBreak="0">
+  <w:abstractNum w:abstractNumId="65" w15:restartNumberingAfterBreak="0">
     <w:nsid w:val="6973362B"/>
     <w:multiLevelType w:val="multilevel"/>
     <w:tmpl w:val="98EC03A6"/>
@@ -13913,7 +15576,7 @@
       </w:rPr>
     </w:lvl>
   </w:abstractNum>
-  <w:abstractNum w:abstractNumId="63" w15:restartNumberingAfterBreak="0">
+  <w:abstractNum w:abstractNumId="66" w15:restartNumberingAfterBreak="0">
     <w:nsid w:val="6A051C87"/>
     <w:multiLevelType w:val="multilevel"/>
     <w:tmpl w:val="5590DA54"/>
@@ -14062,7 +15725,7 @@
       </w:rPr>
     </w:lvl>
   </w:abstractNum>
-  <w:abstractNum w:abstractNumId="64" w15:restartNumberingAfterBreak="0">
+  <w:abstractNum w:abstractNumId="67" w15:restartNumberingAfterBreak="0">
     <w:nsid w:val="6C1952E8"/>
     <w:multiLevelType w:val="multilevel"/>
     <w:tmpl w:val="C960E398"/>
@@ -14175,7 +15838,7 @@
       </w:pPr>
     </w:lvl>
   </w:abstractNum>
-  <w:abstractNum w:abstractNumId="65" w15:restartNumberingAfterBreak="0">
+  <w:abstractNum w:abstractNumId="68" w15:restartNumberingAfterBreak="0">
     <w:nsid w:val="6F7E1672"/>
     <w:multiLevelType w:val="multilevel"/>
     <w:tmpl w:val="6A72F438"/>
@@ -14324,7 +15987,7 @@
       </w:rPr>
     </w:lvl>
   </w:abstractNum>
-  <w:abstractNum w:abstractNumId="66" w15:restartNumberingAfterBreak="0">
+  <w:abstractNum w:abstractNumId="69" w15:restartNumberingAfterBreak="0">
     <w:nsid w:val="720F0B21"/>
     <w:multiLevelType w:val="multilevel"/>
     <w:tmpl w:val="4F724346"/>
@@ -14441,7 +16104,7 @@
       </w:pPr>
     </w:lvl>
   </w:abstractNum>
-  <w:abstractNum w:abstractNumId="67" w15:restartNumberingAfterBreak="0">
+  <w:abstractNum w:abstractNumId="70" w15:restartNumberingAfterBreak="0">
     <w:nsid w:val="734A206E"/>
     <w:multiLevelType w:val="multilevel"/>
     <w:tmpl w:val="C8FAB6FE"/>
@@ -14590,7 +16253,7 @@
       </w:rPr>
     </w:lvl>
   </w:abstractNum>
-  <w:abstractNum w:abstractNumId="68" w15:restartNumberingAfterBreak="0">
+  <w:abstractNum w:abstractNumId="71" w15:restartNumberingAfterBreak="0">
     <w:nsid w:val="742217CA"/>
     <w:multiLevelType w:val="multilevel"/>
     <w:tmpl w:val="8662C81E"/>
@@ -14739,7 +16402,7 @@
       </w:rPr>
     </w:lvl>
   </w:abstractNum>
-  <w:abstractNum w:abstractNumId="69" w15:restartNumberingAfterBreak="0">
+  <w:abstractNum w:abstractNumId="72" w15:restartNumberingAfterBreak="0">
     <w:nsid w:val="757B482E"/>
     <w:multiLevelType w:val="multilevel"/>
     <w:tmpl w:val="9D6CCABA"/>
@@ -14888,7 +16551,7 @@
       </w:rPr>
     </w:lvl>
   </w:abstractNum>
-  <w:abstractNum w:abstractNumId="70" w15:restartNumberingAfterBreak="0">
+  <w:abstractNum w:abstractNumId="73" w15:restartNumberingAfterBreak="0">
     <w:nsid w:val="79FB72AE"/>
     <w:multiLevelType w:val="multilevel"/>
     <w:tmpl w:val="A95E2FD2"/>
@@ -15037,7 +16700,7 @@
       </w:rPr>
     </w:lvl>
   </w:abstractNum>
-  <w:abstractNum w:abstractNumId="71" w15:restartNumberingAfterBreak="0">
+  <w:abstractNum w:abstractNumId="74" w15:restartNumberingAfterBreak="0">
     <w:nsid w:val="7BD91395"/>
     <w:multiLevelType w:val="multilevel"/>
     <w:tmpl w:val="DAB6FA38"/>
@@ -15150,7 +16813,7 @@
       </w:pPr>
     </w:lvl>
   </w:abstractNum>
-  <w:abstractNum w:abstractNumId="72" w15:restartNumberingAfterBreak="0">
+  <w:abstractNum w:abstractNumId="75" w15:restartNumberingAfterBreak="0">
     <w:nsid w:val="7E2B034D"/>
     <w:multiLevelType w:val="multilevel"/>
     <w:tmpl w:val="AA96D720"/>
@@ -15299,7 +16962,7 @@
       </w:rPr>
     </w:lvl>
   </w:abstractNum>
-  <w:abstractNum w:abstractNumId="73" w15:restartNumberingAfterBreak="0">
+  <w:abstractNum w:abstractNumId="76" w15:restartNumberingAfterBreak="0">
     <w:nsid w:val="7F6176ED"/>
     <w:multiLevelType w:val="multilevel"/>
     <w:tmpl w:val="5BCAA9B6"/>
@@ -15448,7 +17111,7 @@
       </w:rPr>
     </w:lvl>
   </w:abstractNum>
-  <w:abstractNum w:abstractNumId="74" w15:restartNumberingAfterBreak="0">
+  <w:abstractNum w:abstractNumId="77" w15:restartNumberingAfterBreak="0">
     <w:nsid w:val="7F704D78"/>
     <w:multiLevelType w:val="multilevel"/>
     <w:tmpl w:val="71BA5F06"/>
@@ -15597,7 +17260,7 @@
       </w:rPr>
     </w:lvl>
   </w:abstractNum>
-  <w:abstractNum w:abstractNumId="75" w15:restartNumberingAfterBreak="0">
+  <w:abstractNum w:abstractNumId="78" w15:restartNumberingAfterBreak="0">
     <w:nsid w:val="7F7B71A3"/>
     <w:multiLevelType w:val="multilevel"/>
     <w:tmpl w:val="A07E8E6A"/>
@@ -15711,70 +17374,70 @@
     </w:lvl>
   </w:abstractNum>
   <w:num w:numId="1" w16cid:durableId="1080755564">
-    <w:abstractNumId w:val="36"/>
+    <w:abstractNumId w:val="38"/>
   </w:num>
   <w:num w:numId="2" w16cid:durableId="1849252236">
-    <w:abstractNumId w:val="40"/>
+    <w:abstractNumId w:val="42"/>
   </w:num>
   <w:num w:numId="3" w16cid:durableId="1450396233">
-    <w:abstractNumId w:val="24"/>
+    <w:abstractNumId w:val="26"/>
   </w:num>
   <w:num w:numId="4" w16cid:durableId="161822365">
-    <w:abstractNumId w:val="39"/>
+    <w:abstractNumId w:val="41"/>
   </w:num>
   <w:num w:numId="5" w16cid:durableId="530647730">
-    <w:abstractNumId w:val="66"/>
+    <w:abstractNumId w:val="69"/>
   </w:num>
   <w:num w:numId="6" w16cid:durableId="973095036">
-    <w:abstractNumId w:val="72"/>
+    <w:abstractNumId w:val="75"/>
   </w:num>
   <w:num w:numId="7" w16cid:durableId="527378171">
-    <w:abstractNumId w:val="18"/>
+    <w:abstractNumId w:val="20"/>
   </w:num>
   <w:num w:numId="8" w16cid:durableId="2066874496">
     <w:abstractNumId w:val="12"/>
   </w:num>
   <w:num w:numId="9" w16cid:durableId="1534804738">
-    <w:abstractNumId w:val="56"/>
+    <w:abstractNumId w:val="58"/>
   </w:num>
   <w:num w:numId="10" w16cid:durableId="1315643801">
+    <w:abstractNumId w:val="27"/>
+  </w:num>
+  <w:num w:numId="11" w16cid:durableId="552315">
+    <w:abstractNumId w:val="30"/>
+  </w:num>
+  <w:num w:numId="12" w16cid:durableId="2137017359">
+    <w:abstractNumId w:val="48"/>
+  </w:num>
+  <w:num w:numId="13" w16cid:durableId="11424398">
     <w:abstractNumId w:val="25"/>
   </w:num>
-  <w:num w:numId="11" w16cid:durableId="552315">
-    <w:abstractNumId w:val="28"/>
-  </w:num>
-  <w:num w:numId="12" w16cid:durableId="2137017359">
-    <w:abstractNumId w:val="46"/>
-  </w:num>
-  <w:num w:numId="13" w16cid:durableId="11424398">
-    <w:abstractNumId w:val="23"/>
-  </w:num>
   <w:num w:numId="14" w16cid:durableId="867793805">
-    <w:abstractNumId w:val="50"/>
+    <w:abstractNumId w:val="52"/>
   </w:num>
   <w:num w:numId="15" w16cid:durableId="402334688">
-    <w:abstractNumId w:val="21"/>
+    <w:abstractNumId w:val="23"/>
   </w:num>
   <w:num w:numId="16" w16cid:durableId="935287417">
     <w:abstractNumId w:val="6"/>
   </w:num>
   <w:num w:numId="17" w16cid:durableId="1239556731">
-    <w:abstractNumId w:val="20"/>
+    <w:abstractNumId w:val="22"/>
   </w:num>
   <w:num w:numId="18" w16cid:durableId="1423837795">
-    <w:abstractNumId w:val="45"/>
+    <w:abstractNumId w:val="47"/>
   </w:num>
   <w:num w:numId="19" w16cid:durableId="626814247">
-    <w:abstractNumId w:val="34"/>
+    <w:abstractNumId w:val="36"/>
   </w:num>
   <w:num w:numId="20" w16cid:durableId="440419771">
-    <w:abstractNumId w:val="48"/>
+    <w:abstractNumId w:val="50"/>
   </w:num>
   <w:num w:numId="21" w16cid:durableId="1612466872">
-    <w:abstractNumId w:val="52"/>
+    <w:abstractNumId w:val="54"/>
   </w:num>
   <w:num w:numId="22" w16cid:durableId="2041122847">
-    <w:abstractNumId w:val="43"/>
+    <w:abstractNumId w:val="45"/>
   </w:num>
   <w:num w:numId="23" w16cid:durableId="362636011">
     <w:abstractNumId w:val="13"/>
@@ -15783,61 +17446,61 @@
     <w:abstractNumId w:val="14"/>
   </w:num>
   <w:num w:numId="25" w16cid:durableId="689994699">
-    <w:abstractNumId w:val="63"/>
+    <w:abstractNumId w:val="66"/>
   </w:num>
   <w:num w:numId="26" w16cid:durableId="523717260">
-    <w:abstractNumId w:val="73"/>
+    <w:abstractNumId w:val="76"/>
   </w:num>
   <w:num w:numId="27" w16cid:durableId="5330321">
     <w:abstractNumId w:val="15"/>
   </w:num>
   <w:num w:numId="28" w16cid:durableId="1562213219">
-    <w:abstractNumId w:val="67"/>
+    <w:abstractNumId w:val="70"/>
   </w:num>
   <w:num w:numId="29" w16cid:durableId="1520126124">
-    <w:abstractNumId w:val="53"/>
+    <w:abstractNumId w:val="55"/>
   </w:num>
   <w:num w:numId="30" w16cid:durableId="1841773468">
-    <w:abstractNumId w:val="38"/>
+    <w:abstractNumId w:val="40"/>
   </w:num>
   <w:num w:numId="31" w16cid:durableId="2061316323">
     <w:abstractNumId w:val="7"/>
   </w:num>
   <w:num w:numId="32" w16cid:durableId="858158717">
-    <w:abstractNumId w:val="27"/>
+    <w:abstractNumId w:val="29"/>
   </w:num>
   <w:num w:numId="33" w16cid:durableId="163591614">
-    <w:abstractNumId w:val="70"/>
+    <w:abstractNumId w:val="73"/>
   </w:num>
   <w:num w:numId="34" w16cid:durableId="1492523921">
+    <w:abstractNumId w:val="71"/>
+  </w:num>
+  <w:num w:numId="35" w16cid:durableId="1663005892">
     <w:abstractNumId w:val="68"/>
   </w:num>
-  <w:num w:numId="35" w16cid:durableId="1663005892">
-    <w:abstractNumId w:val="65"/>
-  </w:num>
   <w:num w:numId="36" w16cid:durableId="1615136245">
-    <w:abstractNumId w:val="51"/>
+    <w:abstractNumId w:val="53"/>
   </w:num>
   <w:num w:numId="37" w16cid:durableId="2010710787">
-    <w:abstractNumId w:val="32"/>
+    <w:abstractNumId w:val="34"/>
   </w:num>
   <w:num w:numId="38" w16cid:durableId="729495463">
-    <w:abstractNumId w:val="33"/>
+    <w:abstractNumId w:val="35"/>
   </w:num>
   <w:num w:numId="39" w16cid:durableId="814031336">
-    <w:abstractNumId w:val="44"/>
+    <w:abstractNumId w:val="46"/>
   </w:num>
   <w:num w:numId="40" w16cid:durableId="1895265344">
-    <w:abstractNumId w:val="69"/>
+    <w:abstractNumId w:val="72"/>
   </w:num>
   <w:num w:numId="41" w16cid:durableId="1001660398">
     <w:abstractNumId w:val="3"/>
   </w:num>
   <w:num w:numId="42" w16cid:durableId="1079451150">
-    <w:abstractNumId w:val="19"/>
+    <w:abstractNumId w:val="21"/>
   </w:num>
   <w:num w:numId="43" w16cid:durableId="784159496">
-    <w:abstractNumId w:val="26"/>
+    <w:abstractNumId w:val="28"/>
   </w:num>
   <w:num w:numId="44" w16cid:durableId="1720671204">
     <w:abstractNumId w:val="9"/>
@@ -15846,46 +17509,46 @@
     <w:abstractNumId w:val="10"/>
   </w:num>
   <w:num w:numId="46" w16cid:durableId="282536463">
+    <w:abstractNumId w:val="39"/>
+  </w:num>
+  <w:num w:numId="47" w16cid:durableId="718213356">
+    <w:abstractNumId w:val="33"/>
+  </w:num>
+  <w:num w:numId="48" w16cid:durableId="153764062">
+    <w:abstractNumId w:val="60"/>
+  </w:num>
+  <w:num w:numId="49" w16cid:durableId="1498377464">
     <w:abstractNumId w:val="37"/>
   </w:num>
-  <w:num w:numId="47" w16cid:durableId="718213356">
-    <w:abstractNumId w:val="31"/>
-  </w:num>
-  <w:num w:numId="48" w16cid:durableId="153764062">
-    <w:abstractNumId w:val="58"/>
-  </w:num>
-  <w:num w:numId="49" w16cid:durableId="1498377464">
-    <w:abstractNumId w:val="35"/>
-  </w:num>
   <w:num w:numId="50" w16cid:durableId="1230993984">
-    <w:abstractNumId w:val="42"/>
+    <w:abstractNumId w:val="44"/>
   </w:num>
   <w:num w:numId="51" w16cid:durableId="1354844695">
-    <w:abstractNumId w:val="49"/>
+    <w:abstractNumId w:val="51"/>
   </w:num>
   <w:num w:numId="52" w16cid:durableId="497385379">
     <w:abstractNumId w:val="16"/>
   </w:num>
   <w:num w:numId="53" w16cid:durableId="1763800605">
-    <w:abstractNumId w:val="55"/>
+    <w:abstractNumId w:val="57"/>
   </w:num>
   <w:num w:numId="54" w16cid:durableId="1921938582">
-    <w:abstractNumId w:val="71"/>
+    <w:abstractNumId w:val="74"/>
   </w:num>
   <w:num w:numId="55" w16cid:durableId="1650093709">
-    <w:abstractNumId w:val="64"/>
+    <w:abstractNumId w:val="67"/>
   </w:num>
   <w:num w:numId="56" w16cid:durableId="681475000">
     <w:abstractNumId w:val="8"/>
   </w:num>
   <w:num w:numId="57" w16cid:durableId="490606725">
-    <w:abstractNumId w:val="61"/>
+    <w:abstractNumId w:val="64"/>
   </w:num>
   <w:num w:numId="58" w16cid:durableId="1167017902">
-    <w:abstractNumId w:val="47"/>
+    <w:abstractNumId w:val="49"/>
   </w:num>
   <w:num w:numId="59" w16cid:durableId="736632960">
-    <w:abstractNumId w:val="41"/>
+    <w:abstractNumId w:val="43"/>
   </w:num>
   <w:num w:numId="60" w16cid:durableId="313798725">
     <w:abstractNumId w:val="1"/>
@@ -15894,16 +17557,16 @@
     <w:abstractNumId w:val="4"/>
   </w:num>
   <w:num w:numId="62" w16cid:durableId="725105877">
-    <w:abstractNumId w:val="60"/>
+    <w:abstractNumId w:val="63"/>
   </w:num>
   <w:num w:numId="63" w16cid:durableId="145362338">
-    <w:abstractNumId w:val="57"/>
+    <w:abstractNumId w:val="59"/>
   </w:num>
   <w:num w:numId="64" w16cid:durableId="1076702747">
-    <w:abstractNumId w:val="22"/>
+    <w:abstractNumId w:val="24"/>
   </w:num>
   <w:num w:numId="65" w16cid:durableId="2013488078">
-    <w:abstractNumId w:val="74"/>
+    <w:abstractNumId w:val="77"/>
   </w:num>
   <w:num w:numId="66" w16cid:durableId="653874004">
     <w:abstractNumId w:val="11"/>
@@ -15912,31 +17575,40 @@
     <w:abstractNumId w:val="5"/>
   </w:num>
   <w:num w:numId="68" w16cid:durableId="1807426826">
-    <w:abstractNumId w:val="30"/>
+    <w:abstractNumId w:val="32"/>
   </w:num>
   <w:num w:numId="69" w16cid:durableId="295837405">
-    <w:abstractNumId w:val="17"/>
+    <w:abstractNumId w:val="19"/>
   </w:num>
   <w:num w:numId="70" w16cid:durableId="350028829">
-    <w:abstractNumId w:val="54"/>
+    <w:abstractNumId w:val="56"/>
   </w:num>
   <w:num w:numId="71" w16cid:durableId="1023045952">
-    <w:abstractNumId w:val="62"/>
+    <w:abstractNumId w:val="65"/>
   </w:num>
   <w:num w:numId="72" w16cid:durableId="1162702629">
     <w:abstractNumId w:val="0"/>
   </w:num>
   <w:num w:numId="73" w16cid:durableId="826365657">
-    <w:abstractNumId w:val="29"/>
+    <w:abstractNumId w:val="31"/>
   </w:num>
   <w:num w:numId="74" w16cid:durableId="194464421">
-    <w:abstractNumId w:val="75"/>
+    <w:abstractNumId w:val="78"/>
   </w:num>
   <w:num w:numId="75" w16cid:durableId="597257863">
-    <w:abstractNumId w:val="59"/>
+    <w:abstractNumId w:val="61"/>
   </w:num>
   <w:num w:numId="76" w16cid:durableId="230193303">
     <w:abstractNumId w:val="2"/>
+  </w:num>
+  <w:num w:numId="77" w16cid:durableId="285042587">
+    <w:abstractNumId w:val="62"/>
+  </w:num>
+  <w:num w:numId="78" w16cid:durableId="1085149905">
+    <w:abstractNumId w:val="18"/>
+  </w:num>
+  <w:num w:numId="79" w16cid:durableId="1805076518">
+    <w:abstractNumId w:val="17"/>
   </w:num>
 </w:numbering>
 </file>
@@ -16982,6 +18654,121 @@
       <w:shd w:val="clear" w:color="auto" w:fill="E1DFDD"/>
     </w:rPr>
   </w:style>
+  <w:style w:type="table" w:styleId="GridTable5Dark-Accent1">
+    <w:name w:val="Grid Table 5 Dark Accent 1"/>
+    <w:basedOn w:val="TableNormal"/>
+    <w:uiPriority w:val="50"/>
+    <w:rsid w:val="008F714F"/>
+    <w:pPr>
+      <w:spacing w:after="0" w:line="240" w:lineRule="auto"/>
+    </w:pPr>
+    <w:rPr>
+      <w:rFonts w:ascii="Times New Roman" w:eastAsia="Times New Roman" w:hAnsi="Times New Roman" w:cs="Times New Roman"/>
+      <w:kern w:val="0"/>
+      <w:sz w:val="20"/>
+      <w:szCs w:val="20"/>
+      <w:lang w:eastAsia="it-IT"/>
+      <w14:ligatures w14:val="none"/>
+    </w:rPr>
+    <w:tblPr>
+      <w:tblStyleRowBandSize w:val="1"/>
+      <w:tblStyleColBandSize w:val="1"/>
+      <w:tblInd w:w="0" w:type="nil"/>
+      <w:tblBorders>
+        <w:top w:val="single" w:sz="4" w:space="0" w:color="FFFFFF" w:themeColor="background1"/>
+        <w:left w:val="single" w:sz="4" w:space="0" w:color="FFFFFF" w:themeColor="background1"/>
+        <w:bottom w:val="single" w:sz="4" w:space="0" w:color="FFFFFF" w:themeColor="background1"/>
+        <w:right w:val="single" w:sz="4" w:space="0" w:color="FFFFFF" w:themeColor="background1"/>
+        <w:insideH w:val="single" w:sz="4" w:space="0" w:color="FFFFFF" w:themeColor="background1"/>
+        <w:insideV w:val="single" w:sz="4" w:space="0" w:color="FFFFFF" w:themeColor="background1"/>
+      </w:tblBorders>
+    </w:tblPr>
+    <w:tcPr>
+      <w:shd w:val="clear" w:color="auto" w:fill="C1E4F5" w:themeFill="accent1" w:themeFillTint="33"/>
+    </w:tcPr>
+    <w:tblStylePr w:type="firstRow">
+      <w:rPr>
+        <w:b/>
+        <w:bCs/>
+        <w:color w:val="FFFFFF" w:themeColor="background1"/>
+      </w:rPr>
+      <w:tblPr/>
+      <w:tcPr>
+        <w:tcBorders>
+          <w:top w:val="single" w:sz="4" w:space="0" w:color="FFFFFF" w:themeColor="background1"/>
+          <w:left w:val="single" w:sz="4" w:space="0" w:color="FFFFFF" w:themeColor="background1"/>
+          <w:right w:val="single" w:sz="4" w:space="0" w:color="FFFFFF" w:themeColor="background1"/>
+          <w:insideH w:val="nil"/>
+          <w:insideV w:val="nil"/>
+        </w:tcBorders>
+        <w:shd w:val="clear" w:color="auto" w:fill="156082" w:themeFill="accent1"/>
+      </w:tcPr>
+    </w:tblStylePr>
+    <w:tblStylePr w:type="lastRow">
+      <w:rPr>
+        <w:b/>
+        <w:bCs/>
+        <w:color w:val="FFFFFF" w:themeColor="background1"/>
+      </w:rPr>
+      <w:tblPr/>
+      <w:tcPr>
+        <w:tcBorders>
+          <w:left w:val="single" w:sz="4" w:space="0" w:color="FFFFFF" w:themeColor="background1"/>
+          <w:bottom w:val="single" w:sz="4" w:space="0" w:color="FFFFFF" w:themeColor="background1"/>
+          <w:right w:val="single" w:sz="4" w:space="0" w:color="FFFFFF" w:themeColor="background1"/>
+          <w:insideH w:val="nil"/>
+          <w:insideV w:val="nil"/>
+        </w:tcBorders>
+        <w:shd w:val="clear" w:color="auto" w:fill="156082" w:themeFill="accent1"/>
+      </w:tcPr>
+    </w:tblStylePr>
+    <w:tblStylePr w:type="firstCol">
+      <w:rPr>
+        <w:b/>
+        <w:bCs/>
+        <w:color w:val="FFFFFF" w:themeColor="background1"/>
+      </w:rPr>
+      <w:tblPr/>
+      <w:tcPr>
+        <w:tcBorders>
+          <w:top w:val="single" w:sz="4" w:space="0" w:color="FFFFFF" w:themeColor="background1"/>
+          <w:left w:val="single" w:sz="4" w:space="0" w:color="FFFFFF" w:themeColor="background1"/>
+          <w:bottom w:val="single" w:sz="4" w:space="0" w:color="FFFFFF" w:themeColor="background1"/>
+          <w:insideV w:val="nil"/>
+        </w:tcBorders>
+        <w:shd w:val="clear" w:color="auto" w:fill="156082" w:themeFill="accent1"/>
+      </w:tcPr>
+    </w:tblStylePr>
+    <w:tblStylePr w:type="lastCol">
+      <w:rPr>
+        <w:b/>
+        <w:bCs/>
+        <w:color w:val="FFFFFF" w:themeColor="background1"/>
+      </w:rPr>
+      <w:tblPr/>
+      <w:tcPr>
+        <w:tcBorders>
+          <w:top w:val="single" w:sz="4" w:space="0" w:color="FFFFFF" w:themeColor="background1"/>
+          <w:bottom w:val="single" w:sz="4" w:space="0" w:color="FFFFFF" w:themeColor="background1"/>
+          <w:right w:val="single" w:sz="4" w:space="0" w:color="FFFFFF" w:themeColor="background1"/>
+          <w:insideV w:val="nil"/>
+        </w:tcBorders>
+        <w:shd w:val="clear" w:color="auto" w:fill="156082" w:themeFill="accent1"/>
+      </w:tcPr>
+    </w:tblStylePr>
+    <w:tblStylePr w:type="band1Vert">
+      <w:tblPr/>
+      <w:tcPr>
+        <w:shd w:val="clear" w:color="auto" w:fill="83CAEB" w:themeFill="accent1" w:themeFillTint="66"/>
+      </w:tcPr>
+    </w:tblStylePr>
+    <w:tblStylePr w:type="band1Horz">
+      <w:tblPr/>
+      <w:tcPr>
+        <w:shd w:val="clear" w:color="auto" w:fill="83CAEB" w:themeFill="accent1" w:themeFillTint="66"/>
+      </w:tcPr>
+    </w:tblStylePr>
+  </w:style>
 </w:styles>
 </file>
 

</xml_diff>

<commit_message>
Modifiche finali al raw document SDD
</commit_message>
<xml_diff>
--- a/Raw File/SystemDesignDocument_Rated.docx
+++ b/Raw File/SystemDesignDocument_Rated.docx
@@ -216,26 +216,7 @@
           <w:lang w:val="en-US"/>
         </w:rPr>
         <w:br/>
-      </w:r>
-      <w:proofErr w:type="spellStart"/>
-      <w:r>
-        <w:rPr>
-          <w:rFonts w:ascii="Arial" w:hAnsi="Arial"/>
-          <w:b/>
-          <w:sz w:val="36"/>
-          <w:lang w:val="en-US"/>
-        </w:rPr>
-        <w:t>Versione</w:t>
-      </w:r>
-      <w:proofErr w:type="spellEnd"/>
-      <w:r>
-        <w:rPr>
-          <w:rFonts w:ascii="Arial" w:hAnsi="Arial"/>
-          <w:b/>
-          <w:sz w:val="36"/>
-          <w:lang w:val="en-US"/>
-        </w:rPr>
-        <w:t xml:space="preserve"> </w:t>
+        <w:t xml:space="preserve">Versione </w:t>
       </w:r>
       <w:r>
         <w:rPr>
@@ -2319,7 +2300,13 @@
         <w:rPr>
           <w:rFonts w:ascii="Times New Roman" w:hAnsi="Times New Roman" w:cs="Times New Roman"/>
         </w:rPr>
-        <w:t xml:space="preserve">   2.7 Servizi dei Sottosistemi                                                                                                                       11</w:t>
+        <w:t xml:space="preserve">   2.7 Servizi dei Sottosistemi                                                                                                                       1</w:t>
+      </w:r>
+      <w:r>
+        <w:rPr>
+          <w:rFonts w:ascii="Times New Roman" w:hAnsi="Times New Roman" w:cs="Times New Roman"/>
+        </w:rPr>
+        <w:t>0</w:t>
       </w:r>
     </w:p>
     <w:p>
@@ -3641,14 +3628,6 @@
           <w:rFonts w:cs="Arial"/>
         </w:rPr>
       </w:pPr>
-    </w:p>
-    <w:p>
-      <w:pPr>
-        <w:jc w:val="both"/>
-        <w:rPr>
-          <w:rFonts w:cs="Arial"/>
-        </w:rPr>
-      </w:pPr>
       <w:r>
         <w:rPr>
           <w:rFonts w:cs="Arial"/>
@@ -3750,16 +3729,6 @@
         </w:rPr>
         <w:t>In particolare, per implementare i sottosistemi eseguiti sul Nodo Server, verranno utilizzate le Servlet Java per gestire le richieste HTTP inviate dal browser e rispondere dinamicamente.</w:t>
       </w:r>
-    </w:p>
-    <w:p>
-      <w:pPr>
-        <w:jc w:val="both"/>
-        <w:rPr>
-          <w:rFonts w:cs="Arial"/>
-          <w:b/>
-          <w:bCs/>
-        </w:rPr>
-      </w:pPr>
     </w:p>
     <w:p>
       <w:pPr>
@@ -3961,7 +3930,6 @@
         <w:rPr>
           <w:rFonts w:cs="Arial"/>
         </w:rPr>
-        <w:lastRenderedPageBreak/>
         <w:t>Recensione: contenuti testuali, votazioni e metadati relativi agli utenti e ai film.</w:t>
       </w:r>
     </w:p>
@@ -3994,6 +3962,7 @@
         <w:rPr>
           <w:rFonts w:cs="Arial"/>
         </w:rPr>
+        <w:lastRenderedPageBreak/>
         <w:t>Supporto per query concorrenti.</w:t>
       </w:r>
     </w:p>
@@ -4116,16 +4085,6 @@
         </w:rPr>
         <w:t>La logica applicativa interagirà con il database mediante oggetti Java, utilizzando query SQL ottimizzate e verifiche di consistenza per garantire la robustezza del sistema.</w:t>
       </w:r>
-    </w:p>
-    <w:p>
-      <w:pPr>
-        <w:jc w:val="both"/>
-        <w:rPr>
-          <w:rFonts w:cs="Arial"/>
-          <w:b/>
-          <w:bCs/>
-        </w:rPr>
-      </w:pPr>
     </w:p>
     <w:p>
       <w:pPr>
@@ -4919,7 +4878,6 @@
                 <w:b w:val="0"/>
                 <w:bCs w:val="0"/>
               </w:rPr>
-              <w:lastRenderedPageBreak/>
               <w:t>Gestore del catalogo</w:t>
             </w:r>
           </w:p>
@@ -5106,9 +5064,8 @@
         <w:jc w:val="both"/>
         <w:rPr>
           <w:rFonts w:cs="Arial"/>
-          <w:i/>
-          <w:iCs/>
-          <w:u w:val="single"/>
+          <w:b/>
+          <w:bCs/>
         </w:rPr>
       </w:pPr>
     </w:p>
@@ -5147,6 +5104,7 @@
           <w:b/>
           <w:bCs/>
         </w:rPr>
+        <w:lastRenderedPageBreak/>
         <w:t>2.5. Controllo Software</w:t>
       </w:r>
     </w:p>
@@ -5464,7 +5422,6 @@
         <w:rPr>
           <w:rFonts w:cs="Arial"/>
         </w:rPr>
-        <w:lastRenderedPageBreak/>
         <w:t>Oggetti</w:t>
       </w:r>
       <w:r>
@@ -5526,6 +5483,7 @@
           <w:b/>
           <w:bCs/>
         </w:rPr>
+        <w:lastRenderedPageBreak/>
         <w:t>2.6. Condizioni di confine</w:t>
       </w:r>
     </w:p>
@@ -5570,14 +5528,6 @@
         </w:rPr>
         <w:t xml:space="preserve"> non richiede software aggiuntivo per la configurazione da parte dell’amministratore di sistema. L’inizializzazione e la terminazione del sistema sono gestite direttamente tramite l’interfaccia del web container (Apache Tomcat).</w:t>
       </w:r>
-    </w:p>
-    <w:p>
-      <w:pPr>
-        <w:jc w:val="both"/>
-        <w:rPr>
-          <w:rFonts w:cs="Arial"/>
-        </w:rPr>
-      </w:pPr>
     </w:p>
     <w:p>
       <w:pPr>
@@ -6093,10 +6043,175 @@
         <w:jc w:val="both"/>
         <w:rPr>
           <w:rFonts w:cs="Arial"/>
-          <w:b/>
-          <w:bCs/>
-        </w:rPr>
-      </w:pPr>
+        </w:rPr>
+      </w:pPr>
+      <w:r>
+        <w:rPr>
+          <w:noProof/>
+        </w:rPr>
+        <w:drawing>
+          <wp:inline distT="0" distB="0" distL="0" distR="0" wp14:anchorId="50DF6574" wp14:editId="61A46D27">
+            <wp:extent cx="2708031" cy="1596612"/>
+            <wp:effectExtent l="0" t="0" r="0" b="3810"/>
+            <wp:docPr id="1114235423" name="Picture 4"/>
+            <wp:cNvGraphicFramePr>
+              <a:graphicFrameLocks xmlns:a="http://schemas.openxmlformats.org/drawingml/2006/main" noChangeAspect="1"/>
+            </wp:cNvGraphicFramePr>
+            <a:graphic xmlns:a="http://schemas.openxmlformats.org/drawingml/2006/main">
+              <a:graphicData uri="http://schemas.openxmlformats.org/drawingml/2006/picture">
+                <pic:pic xmlns:pic="http://schemas.openxmlformats.org/drawingml/2006/picture">
+                  <pic:nvPicPr>
+                    <pic:cNvPr id="0" name="Picture 46"/>
+                    <pic:cNvPicPr>
+                      <a:picLocks noChangeAspect="1" noChangeArrowheads="1"/>
+                    </pic:cNvPicPr>
+                  </pic:nvPicPr>
+                  <pic:blipFill>
+                    <a:blip r:embed="rId9">
+                      <a:extLst>
+                        <a:ext uri="{28A0092B-C50C-407E-A947-70E740481C1C}">
+                          <a14:useLocalDpi xmlns:a14="http://schemas.microsoft.com/office/drawing/2010/main" val="0"/>
+                        </a:ext>
+                      </a:extLst>
+                    </a:blip>
+                    <a:srcRect/>
+                    <a:stretch>
+                      <a:fillRect/>
+                    </a:stretch>
+                  </pic:blipFill>
+                  <pic:spPr bwMode="auto">
+                    <a:xfrm>
+                      <a:off x="0" y="0"/>
+                      <a:ext cx="2734491" cy="1612212"/>
+                    </a:xfrm>
+                    <a:prstGeom prst="rect">
+                      <a:avLst/>
+                    </a:prstGeom>
+                    <a:noFill/>
+                    <a:ln>
+                      <a:noFill/>
+                    </a:ln>
+                  </pic:spPr>
+                </pic:pic>
+              </a:graphicData>
+            </a:graphic>
+          </wp:inline>
+        </w:drawing>
+      </w:r>
+      <w:r>
+        <w:rPr>
+          <w:noProof/>
+        </w:rPr>
+        <w:drawing>
+          <wp:inline distT="0" distB="0" distL="0" distR="0" wp14:anchorId="6A03D852" wp14:editId="5AF7626D">
+            <wp:extent cx="2602523" cy="1597209"/>
+            <wp:effectExtent l="0" t="0" r="7620" b="3175"/>
+            <wp:docPr id="1412386433" name="Picture 3"/>
+            <wp:cNvGraphicFramePr>
+              <a:graphicFrameLocks xmlns:a="http://schemas.openxmlformats.org/drawingml/2006/main" noChangeAspect="1"/>
+            </wp:cNvGraphicFramePr>
+            <a:graphic xmlns:a="http://schemas.openxmlformats.org/drawingml/2006/main">
+              <a:graphicData uri="http://schemas.openxmlformats.org/drawingml/2006/picture">
+                <pic:pic xmlns:pic="http://schemas.openxmlformats.org/drawingml/2006/picture">
+                  <pic:nvPicPr>
+                    <pic:cNvPr id="0" name="Picture 44"/>
+                    <pic:cNvPicPr>
+                      <a:picLocks noChangeAspect="1" noChangeArrowheads="1"/>
+                    </pic:cNvPicPr>
+                  </pic:nvPicPr>
+                  <pic:blipFill>
+                    <a:blip r:embed="rId10">
+                      <a:extLst>
+                        <a:ext uri="{28A0092B-C50C-407E-A947-70E740481C1C}">
+                          <a14:useLocalDpi xmlns:a14="http://schemas.microsoft.com/office/drawing/2010/main" val="0"/>
+                        </a:ext>
+                      </a:extLst>
+                    </a:blip>
+                    <a:srcRect/>
+                    <a:stretch>
+                      <a:fillRect/>
+                    </a:stretch>
+                  </pic:blipFill>
+                  <pic:spPr bwMode="auto">
+                    <a:xfrm>
+                      <a:off x="0" y="0"/>
+                      <a:ext cx="2641425" cy="1621084"/>
+                    </a:xfrm>
+                    <a:prstGeom prst="rect">
+                      <a:avLst/>
+                    </a:prstGeom>
+                    <a:noFill/>
+                    <a:ln>
+                      <a:noFill/>
+                    </a:ln>
+                  </pic:spPr>
+                </pic:pic>
+              </a:graphicData>
+            </a:graphic>
+          </wp:inline>
+        </w:drawing>
+      </w:r>
+    </w:p>
+    <w:p>
+      <w:pPr>
+        <w:jc w:val="both"/>
+        <w:rPr>
+          <w:rFonts w:cs="Arial"/>
+        </w:rPr>
+      </w:pPr>
+      <w:r>
+        <w:rPr>
+          <w:noProof/>
+        </w:rPr>
+        <w:drawing>
+          <wp:inline distT="0" distB="0" distL="0" distR="0" wp14:anchorId="200BDD10" wp14:editId="04956581">
+            <wp:extent cx="2182804" cy="1389185"/>
+            <wp:effectExtent l="0" t="0" r="8255" b="1905"/>
+            <wp:docPr id="1568224455" name="Picture 2"/>
+            <wp:cNvGraphicFramePr>
+              <a:graphicFrameLocks xmlns:a="http://schemas.openxmlformats.org/drawingml/2006/main" noChangeAspect="1"/>
+            </wp:cNvGraphicFramePr>
+            <a:graphic xmlns:a="http://schemas.openxmlformats.org/drawingml/2006/main">
+              <a:graphicData uri="http://schemas.openxmlformats.org/drawingml/2006/picture">
+                <pic:pic xmlns:pic="http://schemas.openxmlformats.org/drawingml/2006/picture">
+                  <pic:nvPicPr>
+                    <pic:cNvPr id="0" name="Picture 42"/>
+                    <pic:cNvPicPr>
+                      <a:picLocks noChangeAspect="1" noChangeArrowheads="1"/>
+                    </pic:cNvPicPr>
+                  </pic:nvPicPr>
+                  <pic:blipFill>
+                    <a:blip r:embed="rId11">
+                      <a:extLst>
+                        <a:ext uri="{28A0092B-C50C-407E-A947-70E740481C1C}">
+                          <a14:useLocalDpi xmlns:a14="http://schemas.microsoft.com/office/drawing/2010/main" val="0"/>
+                        </a:ext>
+                      </a:extLst>
+                    </a:blip>
+                    <a:srcRect/>
+                    <a:stretch>
+                      <a:fillRect/>
+                    </a:stretch>
+                  </pic:blipFill>
+                  <pic:spPr bwMode="auto">
+                    <a:xfrm>
+                      <a:off x="0" y="0"/>
+                      <a:ext cx="2229673" cy="1419013"/>
+                    </a:xfrm>
+                    <a:prstGeom prst="rect">
+                      <a:avLst/>
+                    </a:prstGeom>
+                    <a:noFill/>
+                    <a:ln>
+                      <a:noFill/>
+                    </a:ln>
+                  </pic:spPr>
+                </pic:pic>
+              </a:graphicData>
+            </a:graphic>
+          </wp:inline>
+        </w:drawing>
+      </w:r>
     </w:p>
     <w:sectPr>
       <w:pgSz w:w="11906" w:h="16838"/>

</xml_diff>